<commit_message>
A Backend leírás bővítése
</commit_message>
<xml_diff>
--- a/FejlesztőisablonWIP.docx
+++ b/FejlesztőisablonWIP.docx
@@ -1392,7 +1392,6 @@
         <w:spacing w:before="0" w:beforeAutospacing="0" w:after="0" w:afterAutospacing="0"/>
         <w:ind w:left="720"/>
       </w:pPr>
-      <w:proofErr w:type="gramStart"/>
       <w:r>
         <w:rPr>
           <w:rFonts w:hAnsi="Symbol"/>
@@ -1406,17 +1405,18 @@
         <w:rPr>
           <w:rStyle w:val="Kiemels2"/>
         </w:rPr>
-        <w:t>Minimum</w:t>
-      </w:r>
-      <w:proofErr w:type="gramEnd"/>
-      <w:r>
-        <w:rPr>
-          <w:rStyle w:val="Kiemels2"/>
-        </w:rPr>
-        <w:t>:</w:t>
-      </w:r>
-      <w:r>
-        <w:t xml:space="preserve"> 1–2 magos, 1 GHz-es processzor</w:t>
+        <w:t>Minimum:</w:t>
+      </w:r>
+      <w:r>
+        <w:t xml:space="preserve"> 1–2 magos, 1 </w:t>
+      </w:r>
+      <w:proofErr w:type="spellStart"/>
+      <w:r>
+        <w:t>GHz</w:t>
+      </w:r>
+      <w:proofErr w:type="spellEnd"/>
+      <w:r>
+        <w:t>-es processzor</w:t>
       </w:r>
     </w:p>
     <w:p>
@@ -1425,7 +1425,6 @@
         <w:spacing w:before="0" w:beforeAutospacing="0" w:after="0" w:afterAutospacing="0"/>
         <w:ind w:left="720"/>
       </w:pPr>
-      <w:proofErr w:type="gramStart"/>
       <w:r>
         <w:rPr>
           <w:rFonts w:hAnsi="Symbol"/>
@@ -1439,17 +1438,18 @@
         <w:rPr>
           <w:rStyle w:val="Kiemels2"/>
         </w:rPr>
-        <w:t>Ajánlott</w:t>
-      </w:r>
-      <w:proofErr w:type="gramEnd"/>
-      <w:r>
-        <w:rPr>
-          <w:rStyle w:val="Kiemels2"/>
-        </w:rPr>
-        <w:t>:</w:t>
-      </w:r>
-      <w:r>
-        <w:t xml:space="preserve"> 2–4 magos, modern CPU (pl. Intel i3 vagy AMD Ryzen 3)</w:t>
+        <w:t>Ajánlott:</w:t>
+      </w:r>
+      <w:r>
+        <w:t xml:space="preserve"> 2–4 magos, modern CPU (pl. Intel i3 vagy AMD </w:t>
+      </w:r>
+      <w:proofErr w:type="spellStart"/>
+      <w:r>
+        <w:t>Ryzen</w:t>
+      </w:r>
+      <w:proofErr w:type="spellEnd"/>
+      <w:r>
+        <w:t xml:space="preserve"> 3)</w:t>
       </w:r>
     </w:p>
     <w:p>
@@ -1482,7 +1482,6 @@
         <w:spacing w:before="0" w:beforeAutospacing="0" w:after="0" w:afterAutospacing="0"/>
         <w:ind w:left="720"/>
       </w:pPr>
-      <w:proofErr w:type="gramStart"/>
       <w:r>
         <w:rPr>
           <w:rFonts w:hAnsi="Symbol"/>
@@ -1496,14 +1495,7 @@
         <w:rPr>
           <w:rStyle w:val="Kiemels2"/>
         </w:rPr>
-        <w:t>Minimum</w:t>
-      </w:r>
-      <w:proofErr w:type="gramEnd"/>
-      <w:r>
-        <w:rPr>
-          <w:rStyle w:val="Kiemels2"/>
-        </w:rPr>
-        <w:t>:</w:t>
+        <w:t>Minimum:</w:t>
       </w:r>
       <w:r>
         <w:t xml:space="preserve"> 2 GB RAM</w:t>
@@ -1515,7 +1507,6 @@
         <w:spacing w:before="0" w:beforeAutospacing="0" w:after="0" w:afterAutospacing="0"/>
         <w:ind w:left="720"/>
       </w:pPr>
-      <w:proofErr w:type="gramStart"/>
       <w:r>
         <w:rPr>
           <w:rFonts w:hAnsi="Symbol"/>
@@ -1529,14 +1520,7 @@
         <w:rPr>
           <w:rStyle w:val="Kiemels2"/>
         </w:rPr>
-        <w:t>Ajánlott</w:t>
-      </w:r>
-      <w:proofErr w:type="gramEnd"/>
-      <w:r>
-        <w:rPr>
-          <w:rStyle w:val="Kiemels2"/>
-        </w:rPr>
-        <w:t>:</w:t>
+        <w:t>Ajánlott:</w:t>
       </w:r>
       <w:r>
         <w:t xml:space="preserve"> 4–8 GB RAM</w:t>
@@ -1571,7 +1555,6 @@
         <w:spacing w:before="0" w:beforeAutospacing="0" w:after="0" w:afterAutospacing="0"/>
         <w:ind w:left="720"/>
       </w:pPr>
-      <w:proofErr w:type="gramStart"/>
       <w:r>
         <w:rPr>
           <w:rFonts w:hAnsi="Symbol"/>
@@ -1585,14 +1568,7 @@
         <w:rPr>
           <w:rStyle w:val="Kiemels2"/>
         </w:rPr>
-        <w:t>Minimum</w:t>
-      </w:r>
-      <w:proofErr w:type="gramEnd"/>
-      <w:r>
-        <w:rPr>
-          <w:rStyle w:val="Kiemels2"/>
-        </w:rPr>
-        <w:t>:</w:t>
+        <w:t>Minimum:</w:t>
       </w:r>
       <w:r>
         <w:t xml:space="preserve"> 10 GB szabad hely</w:t>
@@ -1604,7 +1580,6 @@
         <w:spacing w:before="0" w:beforeAutospacing="0" w:after="0" w:afterAutospacing="0"/>
         <w:ind w:left="720"/>
       </w:pPr>
-      <w:proofErr w:type="gramStart"/>
       <w:r>
         <w:rPr>
           <w:rFonts w:hAnsi="Symbol"/>
@@ -1618,14 +1593,7 @@
         <w:rPr>
           <w:rStyle w:val="Kiemels2"/>
         </w:rPr>
-        <w:t>Ajánlott</w:t>
-      </w:r>
-      <w:proofErr w:type="gramEnd"/>
-      <w:r>
-        <w:rPr>
-          <w:rStyle w:val="Kiemels2"/>
-        </w:rPr>
-        <w:t>:</w:t>
+        <w:t>Ajánlott:</w:t>
       </w:r>
       <w:r>
         <w:t xml:space="preserve"> SSD meghajtó legalább 50 GB szabad hellyel</w:t>
@@ -1734,7 +1702,15 @@
         <w:t>B</w:t>
       </w:r>
       <w:r>
-        <w:t>öngésző (pl.: Chrome, FireFox)</w:t>
+        <w:t xml:space="preserve">öngésző (pl.: Chrome, </w:t>
+      </w:r>
+      <w:proofErr w:type="spellStart"/>
+      <w:r>
+        <w:t>FireFox</w:t>
+      </w:r>
+      <w:proofErr w:type="spellEnd"/>
+      <w:r>
+        <w:t>)</w:t>
       </w:r>
     </w:p>
     <w:p>
@@ -1767,7 +1743,15 @@
         <w:t xml:space="preserve">Egy weboldal futtatásához alapvetően nem kell túl erős hardver – különösen akkor, ha csak fejlesztésre vagy kisebb forgalmú kiszolgálásra használjuk. </w:t>
       </w:r>
       <w:r>
-        <w:t>Az operációs rendszer biztosítja azt az alapvető környezetet, ahol a webszerver, adatbázis és egyéb szoftverek futnak. Például Windows, Linux vagy macOS. Ez futtatja a XAMPP-ot és kezeli a rendszer erőforrásait.</w:t>
+        <w:t xml:space="preserve">Az operációs rendszer biztosítja azt az alapvető környezetet, ahol a webszerver, adatbázis és egyéb szoftverek futnak. Például Windows, Linux vagy </w:t>
+      </w:r>
+      <w:proofErr w:type="spellStart"/>
+      <w:r>
+        <w:t>macOS</w:t>
+      </w:r>
+      <w:proofErr w:type="spellEnd"/>
+      <w:r>
+        <w:t>. Ez futtatja a XAMPP-ot és kezeli a rendszer erőforrásait.</w:t>
       </w:r>
       <w:r>
         <w:t xml:space="preserve"> A XAMPP egy olyan csomag, amely tartalmazza a legfontosabb szerverkomponenseket, amik szükségesek a weboldal futtatásához, tehát lehetővé teszi, hogy helyben (lokálisan) futtassuk és teszteljük a weboldalt. A böngésző egy kliensprogram, am</w:t>
@@ -1782,7 +1766,15 @@
         <w:t>Maga a</w:t>
       </w:r>
       <w:r>
-        <w:t xml:space="preserve"> böngésző kérést küld a szervernek (pl. a XAMPP által futtatott Apache-nak), majd megjeleníti a válaszként kapott HTML, CSS és JavaScript tartalmat.</w:t>
+        <w:t xml:space="preserve"> böngésző kérést küld a szervernek (pl. a XAMPP által futtatott </w:t>
+      </w:r>
+      <w:proofErr w:type="spellStart"/>
+      <w:r>
+        <w:t>Apache-nak</w:t>
+      </w:r>
+      <w:proofErr w:type="spellEnd"/>
+      <w:r>
+        <w:t>), majd megjeleníti a válaszként kapott HTML, CSS és JavaScript tartalmat.</w:t>
       </w:r>
     </w:p>
     <w:p>
@@ -2087,27 +2079,41 @@
         <w:rPr>
           <w:lang w:val="en-US"/>
         </w:rPr>
-        <w:t xml:space="preserve">Visual Studio </w:t>
-      </w:r>
-      <w:proofErr w:type="gramStart"/>
+        <w:t>Visual Studio Code</w:t>
+      </w:r>
       <w:r>
         <w:rPr>
           <w:lang w:val="en-US"/>
         </w:rPr>
-        <w:t>Code</w:t>
-      </w:r>
+        <w:t>(</w:t>
+      </w:r>
+      <w:proofErr w:type="spellStart"/>
       <w:r>
         <w:rPr>
           <w:lang w:val="en-US"/>
         </w:rPr>
-        <w:t>(</w:t>
-      </w:r>
-      <w:proofErr w:type="gramEnd"/>
+        <w:t>Felhasználói</w:t>
+      </w:r>
+      <w:proofErr w:type="spellEnd"/>
       <w:r>
         <w:rPr>
           <w:lang w:val="en-US"/>
         </w:rPr>
-        <w:t>Felhasználói Környezet)</w:t>
+        <w:t xml:space="preserve"> </w:t>
+      </w:r>
+      <w:proofErr w:type="spellStart"/>
+      <w:r>
+        <w:rPr>
+          <w:lang w:val="en-US"/>
+        </w:rPr>
+        <w:t>Környezet</w:t>
+      </w:r>
+      <w:proofErr w:type="spellEnd"/>
+      <w:r>
+        <w:rPr>
+          <w:lang w:val="en-US"/>
+        </w:rPr>
+        <w:t>)</w:t>
       </w:r>
     </w:p>
     <w:p>
@@ -2136,29 +2142,96 @@
         <w:t xml:space="preserve">.1 </w:t>
       </w:r>
       <w:r>
-        <w:t>Visual Studio Code</w:t>
+        <w:t xml:space="preserve">Visual </w:t>
+      </w:r>
+      <w:proofErr w:type="spellStart"/>
+      <w:r>
+        <w:t>Studio</w:t>
+      </w:r>
+      <w:proofErr w:type="spellEnd"/>
+      <w:r>
+        <w:t xml:space="preserve"> </w:t>
+      </w:r>
+      <w:proofErr w:type="spellStart"/>
+      <w:r>
+        <w:t>Code</w:t>
       </w:r>
       <w:bookmarkEnd w:id="3"/>
-    </w:p>
-    <w:p>
-      <w:r>
-        <w:t xml:space="preserve">A Visual Studio </w:t>
-      </w:r>
-      <w:proofErr w:type="gramStart"/>
-      <w:r>
-        <w:t>Code(</w:t>
-      </w:r>
-      <w:proofErr w:type="gramEnd"/>
-      <w:r>
-        <w:t>VSC) egy felhasználói környezet(</w:t>
-      </w:r>
+      <w:proofErr w:type="spellEnd"/>
+    </w:p>
+    <w:p>
+      <w:r>
+        <w:t xml:space="preserve">A Visual </w:t>
+      </w:r>
+      <w:proofErr w:type="spellStart"/>
+      <w:r>
+        <w:t>Studio</w:t>
+      </w:r>
+      <w:proofErr w:type="spellEnd"/>
+      <w:r>
+        <w:t xml:space="preserve"> </w:t>
+      </w:r>
+      <w:proofErr w:type="spellStart"/>
+      <w:r>
+        <w:t>Code</w:t>
+      </w:r>
+      <w:proofErr w:type="spellEnd"/>
+      <w:r>
+        <w:t>(VSC) egy felhasználói környezet(</w:t>
+      </w:r>
+      <w:proofErr w:type="spellStart"/>
       <w:r>
         <w:rPr>
           <w:rFonts w:eastAsia="Times New Roman" w:cs="Times New Roman"/>
           <w:color w:val="0D0D0D" w:themeColor="text1" w:themeTint="F2"/>
           <w:szCs w:val="24"/>
         </w:rPr>
-        <w:t>Integrated Development Environment (IDE)</w:t>
+        <w:t>Integrated</w:t>
+      </w:r>
+      <w:proofErr w:type="spellEnd"/>
+      <w:r>
+        <w:rPr>
+          <w:rFonts w:eastAsia="Times New Roman" w:cs="Times New Roman"/>
+          <w:color w:val="0D0D0D" w:themeColor="text1" w:themeTint="F2"/>
+          <w:szCs w:val="24"/>
+        </w:rPr>
+        <w:t xml:space="preserve"> </w:t>
+      </w:r>
+      <w:proofErr w:type="spellStart"/>
+      <w:r>
+        <w:rPr>
+          <w:rFonts w:eastAsia="Times New Roman" w:cs="Times New Roman"/>
+          <w:color w:val="0D0D0D" w:themeColor="text1" w:themeTint="F2"/>
+          <w:szCs w:val="24"/>
+        </w:rPr>
+        <w:t>Development</w:t>
+      </w:r>
+      <w:proofErr w:type="spellEnd"/>
+      <w:r>
+        <w:rPr>
+          <w:rFonts w:eastAsia="Times New Roman" w:cs="Times New Roman"/>
+          <w:color w:val="0D0D0D" w:themeColor="text1" w:themeTint="F2"/>
+          <w:szCs w:val="24"/>
+        </w:rPr>
+        <w:t xml:space="preserve"> </w:t>
+      </w:r>
+      <w:proofErr w:type="spellStart"/>
+      <w:r>
+        <w:rPr>
+          <w:rFonts w:eastAsia="Times New Roman" w:cs="Times New Roman"/>
+          <w:color w:val="0D0D0D" w:themeColor="text1" w:themeTint="F2"/>
+          <w:szCs w:val="24"/>
+        </w:rPr>
+        <w:t>Environment</w:t>
+      </w:r>
+      <w:proofErr w:type="spellEnd"/>
+      <w:r>
+        <w:rPr>
+          <w:rFonts w:eastAsia="Times New Roman" w:cs="Times New Roman"/>
+          <w:color w:val="0D0D0D" w:themeColor="text1" w:themeTint="F2"/>
+          <w:szCs w:val="24"/>
+        </w:rPr>
+        <w:t xml:space="preserve"> (IDE)</w:t>
       </w:r>
       <w:r>
         <w:t>)</w:t>
@@ -2170,8 +2243,13 @@
         <w:t>mely sok programozási nyelvet tartalmaz, melyek közül mi a JavaSc</w:t>
       </w:r>
       <w:r>
-        <w:t>ript-et</w:t>
-      </w:r>
+        <w:t>ript-</w:t>
+      </w:r>
+      <w:proofErr w:type="spellStart"/>
+      <w:r>
+        <w:t>et</w:t>
+      </w:r>
+      <w:proofErr w:type="spellEnd"/>
       <w:r>
         <w:t xml:space="preserve"> használtuk, </w:t>
       </w:r>
@@ -2202,8 +2280,21 @@
       <w:r>
         <w:t xml:space="preserve">mint például: </w:t>
       </w:r>
-      <w:r>
-        <w:t xml:space="preserve">npm express, </w:t>
+      <w:proofErr w:type="spellStart"/>
+      <w:r>
+        <w:t>npm</w:t>
+      </w:r>
+      <w:proofErr w:type="spellEnd"/>
+      <w:r>
+        <w:t xml:space="preserve"> </w:t>
+      </w:r>
+      <w:proofErr w:type="spellStart"/>
+      <w:r>
+        <w:t>express</w:t>
+      </w:r>
+      <w:proofErr w:type="spellEnd"/>
+      <w:r>
+        <w:t xml:space="preserve">, </w:t>
       </w:r>
       <w:r>
         <w:t>illetve saját modulokat is készítettünk.</w:t>
@@ -2217,7 +2308,15 @@
         <w:t>z</w:t>
       </w:r>
       <w:r>
-        <w:t xml:space="preserve"> npm csomagkezelővel </w:t>
+        <w:t xml:space="preserve"> </w:t>
+      </w:r>
+      <w:proofErr w:type="spellStart"/>
+      <w:r>
+        <w:t>npm</w:t>
+      </w:r>
+      <w:proofErr w:type="spellEnd"/>
+      <w:r>
+        <w:t xml:space="preserve"> csomagkezelővel </w:t>
       </w:r>
       <w:r>
         <w:t>szabályoztuk</w:t>
@@ -2259,13 +2358,8 @@
         <w:t>A</w:t>
       </w:r>
       <w:r>
-        <w:t xml:space="preserve"> XAMPP egy program, melyben adatbázist lehet </w:t>
-      </w:r>
-      <w:proofErr w:type="gramStart"/>
-      <w:r>
-        <w:t>működtetni</w:t>
-      </w:r>
-      <w:proofErr w:type="gramEnd"/>
+        <w:t xml:space="preserve"> XAMPP egy program, melyben adatbázist lehet működtetni</w:t>
+      </w:r>
       <w:r>
         <w:t xml:space="preserve"> amit mi is használtunk. Ehhez az SQL adatbáziskezelő nyelvet használtuk</w:t>
       </w:r>
@@ -2618,7 +2712,45 @@
         <w:rPr>
           <w:rFonts w:eastAsia="Times New Roman" w:cs="Times New Roman"/>
         </w:rPr>
-        <w:t>csomag tartozik.</w:t>
+        <w:t>csomag tartozik</w:t>
+      </w:r>
+      <w:r>
+        <w:rPr>
+          <w:rFonts w:eastAsia="Times New Roman" w:cs="Times New Roman"/>
+        </w:rPr>
+        <w:t xml:space="preserve">. </w:t>
+      </w:r>
+    </w:p>
+    <w:p>
+      <w:pPr>
+        <w:rPr>
+          <w:rFonts w:eastAsia="Times New Roman" w:cs="Times New Roman"/>
+        </w:rPr>
+      </w:pPr>
+    </w:p>
+    <w:p>
+      <w:pPr>
+        <w:rPr>
+          <w:rFonts w:eastAsia="Times New Roman" w:cs="Times New Roman"/>
+        </w:rPr>
+      </w:pPr>
+      <w:r>
+        <w:rPr>
+          <w:rFonts w:eastAsia="Times New Roman" w:cs="Times New Roman"/>
+        </w:rPr>
+        <w:t>Az adatbázis menüket is tartalmaznak</w:t>
+      </w:r>
+      <w:r>
+        <w:rPr>
+          <w:rFonts w:eastAsia="Times New Roman" w:cs="Times New Roman"/>
+        </w:rPr>
+        <w:t>, melyek közül szintúgy lehet rendelni</w:t>
+      </w:r>
+      <w:r>
+        <w:rPr>
+          <w:rFonts w:eastAsia="Times New Roman" w:cs="Times New Roman"/>
+        </w:rPr>
+        <w:t>.</w:t>
       </w:r>
     </w:p>
     <w:p>
@@ -2696,7 +2828,21 @@
         <w:rPr>
           <w:rFonts w:eastAsia="Times New Roman" w:cs="Times New Roman"/>
         </w:rPr>
-        <w:t>- Server.js - A szerver indítója fájlja (Indító parancs: Node Server.js)</w:t>
+        <w:t xml:space="preserve">- Server.js - A szerver indítója fájlja (Indító parancs: </w:t>
+      </w:r>
+      <w:proofErr w:type="spellStart"/>
+      <w:r>
+        <w:rPr>
+          <w:rFonts w:eastAsia="Times New Roman" w:cs="Times New Roman"/>
+        </w:rPr>
+        <w:t>Node</w:t>
+      </w:r>
+      <w:proofErr w:type="spellEnd"/>
+      <w:r>
+        <w:rPr>
+          <w:rFonts w:eastAsia="Times New Roman" w:cs="Times New Roman"/>
+        </w:rPr>
+        <w:t xml:space="preserve"> Server.js)</w:t>
       </w:r>
     </w:p>
     <w:p>
@@ -2710,13 +2856,41 @@
         <w:rPr>
           <w:rFonts w:eastAsia="Times New Roman" w:cs="Times New Roman"/>
         </w:rPr>
-        <w:t xml:space="preserve">- routes/apiRoutes.js - A szerver végpontjait, (API) tartalmazza, </w:t>
-      </w:r>
-      <w:r>
-        <w:rPr>
-          <w:rFonts w:eastAsia="Times New Roman" w:cs="Times New Roman"/>
-        </w:rPr>
-        <w:t xml:space="preserve">az express </w:t>
+        <w:t xml:space="preserve">- </w:t>
+      </w:r>
+      <w:proofErr w:type="spellStart"/>
+      <w:r>
+        <w:rPr>
+          <w:rFonts w:eastAsia="Times New Roman" w:cs="Times New Roman"/>
+        </w:rPr>
+        <w:t>routes</w:t>
+      </w:r>
+      <w:proofErr w:type="spellEnd"/>
+      <w:r>
+        <w:rPr>
+          <w:rFonts w:eastAsia="Times New Roman" w:cs="Times New Roman"/>
+        </w:rPr>
+        <w:t xml:space="preserve">/apiRoutes.js - A szerver végpontjait, (API) tartalmazza, </w:t>
+      </w:r>
+      <w:r>
+        <w:rPr>
+          <w:rFonts w:eastAsia="Times New Roman" w:cs="Times New Roman"/>
+        </w:rPr>
+        <w:t xml:space="preserve">az </w:t>
+      </w:r>
+      <w:proofErr w:type="spellStart"/>
+      <w:r>
+        <w:rPr>
+          <w:rFonts w:eastAsia="Times New Roman" w:cs="Times New Roman"/>
+        </w:rPr>
+        <w:t>express</w:t>
+      </w:r>
+      <w:proofErr w:type="spellEnd"/>
+      <w:r>
+        <w:rPr>
+          <w:rFonts w:eastAsia="Times New Roman" w:cs="Times New Roman"/>
+        </w:rPr>
+        <w:t xml:space="preserve"> </w:t>
       </w:r>
       <w:r>
         <w:tab/>
@@ -2736,7 +2910,6 @@
       <w:r>
         <w:tab/>
       </w:r>
-      <w:proofErr w:type="gramStart"/>
       <w:r>
         <w:tab/>
       </w:r>
@@ -2744,14 +2917,21 @@
         <w:rPr>
           <w:rFonts w:eastAsia="Times New Roman" w:cs="Times New Roman"/>
         </w:rPr>
-        <w:t xml:space="preserve">  illetve</w:t>
-      </w:r>
-      <w:proofErr w:type="gramEnd"/>
-      <w:r>
-        <w:rPr>
-          <w:rFonts w:eastAsia="Times New Roman" w:cs="Times New Roman"/>
-        </w:rPr>
-        <w:t xml:space="preserve"> a controllerek felhasználásával</w:t>
+        <w:t xml:space="preserve">  illetve a </w:t>
+      </w:r>
+      <w:proofErr w:type="spellStart"/>
+      <w:r>
+        <w:rPr>
+          <w:rFonts w:eastAsia="Times New Roman" w:cs="Times New Roman"/>
+        </w:rPr>
+        <w:t>controllerek</w:t>
+      </w:r>
+      <w:proofErr w:type="spellEnd"/>
+      <w:r>
+        <w:rPr>
+          <w:rFonts w:eastAsia="Times New Roman" w:cs="Times New Roman"/>
+        </w:rPr>
+        <w:t xml:space="preserve"> felhasználásával</w:t>
       </w:r>
     </w:p>
     <w:p>
@@ -2765,7 +2945,21 @@
         <w:rPr>
           <w:rFonts w:eastAsia="Times New Roman" w:cs="Times New Roman"/>
         </w:rPr>
-        <w:t xml:space="preserve">- models/foodModel.js - A szerver adatait tartalmazza, később adatbázissal </w:t>
+        <w:t xml:space="preserve">- </w:t>
+      </w:r>
+      <w:proofErr w:type="spellStart"/>
+      <w:r>
+        <w:rPr>
+          <w:rFonts w:eastAsia="Times New Roman" w:cs="Times New Roman"/>
+        </w:rPr>
+        <w:t>models</w:t>
+      </w:r>
+      <w:proofErr w:type="spellEnd"/>
+      <w:r>
+        <w:rPr>
+          <w:rFonts w:eastAsia="Times New Roman" w:cs="Times New Roman"/>
+        </w:rPr>
+        <w:t xml:space="preserve">/foodModel.js - A szerver adatait tartalmazza, később adatbázissal </w:t>
       </w:r>
       <w:r>
         <w:tab/>
@@ -2806,7 +3000,21 @@
         <w:rPr>
           <w:rFonts w:eastAsia="Times New Roman" w:cs="Times New Roman"/>
         </w:rPr>
-        <w:t xml:space="preserve">- controllers/foodController.js - A szerver vezérlője, tartalmazza a </w:t>
+        <w:t xml:space="preserve">- </w:t>
+      </w:r>
+      <w:proofErr w:type="spellStart"/>
+      <w:r>
+        <w:rPr>
+          <w:rFonts w:eastAsia="Times New Roman" w:cs="Times New Roman"/>
+        </w:rPr>
+        <w:t>controllers</w:t>
+      </w:r>
+      <w:proofErr w:type="spellEnd"/>
+      <w:r>
+        <w:rPr>
+          <w:rFonts w:eastAsia="Times New Roman" w:cs="Times New Roman"/>
+        </w:rPr>
+        <w:t xml:space="preserve">/foodController.js - A szerver vezérlője, tartalmazza a </w:t>
       </w:r>
       <w:r>
         <w:tab/>
@@ -2839,7 +3047,21 @@
         <w:rPr>
           <w:rFonts w:eastAsia="Times New Roman" w:cs="Times New Roman"/>
         </w:rPr>
-        <w:t xml:space="preserve"> a model leírás segítségével</w:t>
+        <w:t xml:space="preserve"> a </w:t>
+      </w:r>
+      <w:proofErr w:type="spellStart"/>
+      <w:r>
+        <w:rPr>
+          <w:rFonts w:eastAsia="Times New Roman" w:cs="Times New Roman"/>
+        </w:rPr>
+        <w:t>model</w:t>
+      </w:r>
+      <w:proofErr w:type="spellEnd"/>
+      <w:r>
+        <w:rPr>
+          <w:rFonts w:eastAsia="Times New Roman" w:cs="Times New Roman"/>
+        </w:rPr>
+        <w:t xml:space="preserve"> leírás segítségével</w:t>
       </w:r>
     </w:p>
     <w:p>
@@ -2853,7 +3075,21 @@
         <w:rPr>
           <w:rFonts w:eastAsia="Times New Roman" w:cs="Times New Roman"/>
         </w:rPr>
-        <w:t>- validation/foodSchema.js - Az ellenőrzést végzi</w:t>
+        <w:t xml:space="preserve">- </w:t>
+      </w:r>
+      <w:proofErr w:type="spellStart"/>
+      <w:r>
+        <w:rPr>
+          <w:rFonts w:eastAsia="Times New Roman" w:cs="Times New Roman"/>
+        </w:rPr>
+        <w:t>validation</w:t>
+      </w:r>
+      <w:proofErr w:type="spellEnd"/>
+      <w:r>
+        <w:rPr>
+          <w:rFonts w:eastAsia="Times New Roman" w:cs="Times New Roman"/>
+        </w:rPr>
+        <w:t>/foodSchema.js - Az ellenőrzést végzi</w:t>
       </w:r>
       <w:r>
         <w:rPr>
@@ -2883,7 +3119,145 @@
         <w:rPr>
           <w:rFonts w:eastAsia="Times New Roman" w:cs="Times New Roman"/>
         </w:rPr>
-        <w:t>felemás, vagy roszzul megadott adat</w:t>
+        <w:t xml:space="preserve">felemás, vagy </w:t>
+      </w:r>
+      <w:proofErr w:type="spellStart"/>
+      <w:r>
+        <w:rPr>
+          <w:rFonts w:eastAsia="Times New Roman" w:cs="Times New Roman"/>
+        </w:rPr>
+        <w:t>roszzul</w:t>
+      </w:r>
+      <w:proofErr w:type="spellEnd"/>
+      <w:r>
+        <w:rPr>
+          <w:rFonts w:eastAsia="Times New Roman" w:cs="Times New Roman"/>
+        </w:rPr>
+        <w:t xml:space="preserve"> megadott adat</w:t>
+      </w:r>
+    </w:p>
+    <w:p>
+      <w:pPr>
+        <w:ind w:firstLine="708"/>
+        <w:rPr>
+          <w:rFonts w:eastAsia="Times New Roman" w:cs="Times New Roman"/>
+        </w:rPr>
+      </w:pPr>
+      <w:r>
+        <w:rPr>
+          <w:rFonts w:eastAsia="Times New Roman" w:cs="Times New Roman"/>
+        </w:rPr>
+        <w:t xml:space="preserve">- </w:t>
+      </w:r>
+      <w:proofErr w:type="spellStart"/>
+      <w:r>
+        <w:rPr>
+          <w:rFonts w:eastAsia="Times New Roman" w:cs="Times New Roman"/>
+        </w:rPr>
+        <w:t>config</w:t>
+      </w:r>
+      <w:proofErr w:type="spellEnd"/>
+      <w:r>
+        <w:rPr>
+          <w:rFonts w:eastAsia="Times New Roman" w:cs="Times New Roman"/>
+        </w:rPr>
+        <w:t>/db.js – A</w:t>
+      </w:r>
+      <w:r>
+        <w:rPr>
+          <w:rFonts w:eastAsia="Times New Roman" w:cs="Times New Roman"/>
+        </w:rPr>
+        <w:t>z adatbázis használatát illetve</w:t>
+      </w:r>
+      <w:r>
+        <w:rPr>
+          <w:rFonts w:eastAsia="Times New Roman" w:cs="Times New Roman"/>
+        </w:rPr>
+        <w:t xml:space="preserve"> kezelését tartalmazza, amit az </w:t>
+      </w:r>
+      <w:proofErr w:type="spellStart"/>
+      <w:r>
+        <w:rPr>
+          <w:rFonts w:eastAsia="Times New Roman" w:cs="Times New Roman"/>
+        </w:rPr>
+        <w:t>npm</w:t>
+      </w:r>
+      <w:proofErr w:type="spellEnd"/>
+      <w:r>
+        <w:rPr>
+          <w:rFonts w:eastAsia="Times New Roman" w:cs="Times New Roman"/>
+        </w:rPr>
+        <w:t xml:space="preserve"> </w:t>
+      </w:r>
+    </w:p>
+    <w:p>
+      <w:pPr>
+        <w:rPr>
+          <w:rFonts w:eastAsia="Times New Roman" w:cs="Times New Roman"/>
+        </w:rPr>
+      </w:pPr>
+      <w:r>
+        <w:rPr>
+          <w:rFonts w:eastAsia="Times New Roman" w:cs="Times New Roman"/>
+        </w:rPr>
+        <w:tab/>
+        <w:t xml:space="preserve">mysql2 </w:t>
+      </w:r>
+      <w:proofErr w:type="spellStart"/>
+      <w:r>
+        <w:rPr>
+          <w:rFonts w:eastAsia="Times New Roman" w:cs="Times New Roman"/>
+        </w:rPr>
+        <w:t>module</w:t>
+      </w:r>
+      <w:proofErr w:type="spellEnd"/>
+      <w:r>
+        <w:rPr>
+          <w:rFonts w:eastAsia="Times New Roman" w:cs="Times New Roman"/>
+        </w:rPr>
+        <w:t xml:space="preserve"> biztosít.</w:t>
+      </w:r>
+    </w:p>
+    <w:p>
+      <w:pPr>
+        <w:rPr>
+          <w:rFonts w:eastAsia="Times New Roman" w:cs="Times New Roman"/>
+        </w:rPr>
+      </w:pPr>
+      <w:r>
+        <w:rPr>
+          <w:rFonts w:eastAsia="Times New Roman" w:cs="Times New Roman"/>
+        </w:rPr>
+        <w:tab/>
+        <w:t xml:space="preserve">- </w:t>
+      </w:r>
+      <w:proofErr w:type="spellStart"/>
+      <w:r>
+        <w:rPr>
+          <w:rFonts w:eastAsia="Times New Roman" w:cs="Times New Roman"/>
+        </w:rPr>
+        <w:t>config</w:t>
+      </w:r>
+      <w:proofErr w:type="spellEnd"/>
+      <w:r>
+        <w:rPr>
+          <w:rFonts w:eastAsia="Times New Roman" w:cs="Times New Roman"/>
+        </w:rPr>
+        <w:t>/</w:t>
+      </w:r>
+      <w:proofErr w:type="spellStart"/>
+      <w:r>
+        <w:rPr>
+          <w:rFonts w:eastAsia="Times New Roman" w:cs="Times New Roman"/>
+        </w:rPr>
+        <w:t>database.sql</w:t>
+      </w:r>
+      <w:proofErr w:type="spellEnd"/>
+      <w:r>
+        <w:rPr>
+          <w:rFonts w:eastAsia="Times New Roman" w:cs="Times New Roman"/>
+        </w:rPr>
+        <w:t xml:space="preserve"> – Az adatbázis leírását, kódját tartalmazza.</w:t>
       </w:r>
     </w:p>
     <w:p>
@@ -3009,7 +3383,21 @@
         <w:rPr>
           <w:rFonts w:eastAsia="Times New Roman" w:cs="Times New Roman"/>
         </w:rPr>
-        <w:t xml:space="preserve"> Backend Szerver kezeli, mikor megváltozik az id egy külön met</w:t>
+        <w:t xml:space="preserve"> Backend Szerver kezeli, mikor megváltozik az </w:t>
+      </w:r>
+      <w:proofErr w:type="spellStart"/>
+      <w:r>
+        <w:rPr>
+          <w:rFonts w:eastAsia="Times New Roman" w:cs="Times New Roman"/>
+        </w:rPr>
+        <w:t>id</w:t>
+      </w:r>
+      <w:proofErr w:type="spellEnd"/>
+      <w:r>
+        <w:rPr>
+          <w:rFonts w:eastAsia="Times New Roman" w:cs="Times New Roman"/>
+        </w:rPr>
+        <w:t xml:space="preserve"> egy külön met</w:t>
       </w:r>
       <w:r>
         <w:rPr>
@@ -3093,7 +3481,63 @@
         <w:rPr>
           <w:rFonts w:eastAsia="Times New Roman" w:cs="Times New Roman"/>
         </w:rPr>
-        <w:t xml:space="preserve"> idHandler metódus, újraosztja az id-t, így, mindig a valós id számát kapjuk az adott terméknek.</w:t>
+        <w:t xml:space="preserve"> </w:t>
+      </w:r>
+      <w:proofErr w:type="spellStart"/>
+      <w:r>
+        <w:rPr>
+          <w:rFonts w:eastAsia="Times New Roman" w:cs="Times New Roman"/>
+        </w:rPr>
+        <w:t>idHandler</w:t>
+      </w:r>
+      <w:proofErr w:type="spellEnd"/>
+      <w:r>
+        <w:rPr>
+          <w:rFonts w:eastAsia="Times New Roman" w:cs="Times New Roman"/>
+        </w:rPr>
+        <w:t xml:space="preserve"> metódus, </w:t>
+      </w:r>
+      <w:proofErr w:type="spellStart"/>
+      <w:r>
+        <w:rPr>
+          <w:rFonts w:eastAsia="Times New Roman" w:cs="Times New Roman"/>
+        </w:rPr>
+        <w:t>újraosztja</w:t>
+      </w:r>
+      <w:proofErr w:type="spellEnd"/>
+      <w:r>
+        <w:rPr>
+          <w:rFonts w:eastAsia="Times New Roman" w:cs="Times New Roman"/>
+        </w:rPr>
+        <w:t xml:space="preserve"> az </w:t>
+      </w:r>
+      <w:proofErr w:type="spellStart"/>
+      <w:r>
+        <w:rPr>
+          <w:rFonts w:eastAsia="Times New Roman" w:cs="Times New Roman"/>
+        </w:rPr>
+        <w:t>id</w:t>
+      </w:r>
+      <w:proofErr w:type="spellEnd"/>
+      <w:r>
+        <w:rPr>
+          <w:rFonts w:eastAsia="Times New Roman" w:cs="Times New Roman"/>
+        </w:rPr>
+        <w:t xml:space="preserve">-t, így, mindig a valós </w:t>
+      </w:r>
+      <w:proofErr w:type="spellStart"/>
+      <w:r>
+        <w:rPr>
+          <w:rFonts w:eastAsia="Times New Roman" w:cs="Times New Roman"/>
+        </w:rPr>
+        <w:t>id</w:t>
+      </w:r>
+      <w:proofErr w:type="spellEnd"/>
+      <w:r>
+        <w:rPr>
+          <w:rFonts w:eastAsia="Times New Roman" w:cs="Times New Roman"/>
+        </w:rPr>
+        <w:t xml:space="preserve"> számát kapjuk az adott terméknek.</w:t>
       </w:r>
     </w:p>
     <w:p>
@@ -3120,7 +3564,15 @@
         <w:jc w:val="left"/>
       </w:pPr>
       <w:r>
-        <w:t>A Frontend azon része egy weboldalnak vagy alkalmazásnak, amit a felhasználó tud látni és interaktálni vele, bele értve a megjelenés, a gombok és maga a tartalom. A weboldal elkészítéséhez</w:t>
+        <w:t xml:space="preserve">A Frontend azon része egy weboldalnak vagy alkalmazásnak, amit a felhasználó tud látni és </w:t>
+      </w:r>
+      <w:proofErr w:type="spellStart"/>
+      <w:r>
+        <w:t>interaktálni</w:t>
+      </w:r>
+      <w:proofErr w:type="spellEnd"/>
+      <w:r>
+        <w:t xml:space="preserve"> vele, bele értve a megjelenés, a gombok és maga a tartalom. A weboldal elkészítéséhez</w:t>
       </w:r>
       <w:r>
         <w:t xml:space="preserve"> a HTML, CSS és JavaScript segítségével ragaszkodtunk.</w:t>
@@ -3157,6 +3609,7 @@
         <w:rPr>
           <w:b/>
           <w:bCs/>
+          <w:noProof/>
         </w:rPr>
         <w:drawing>
           <wp:inline distT="0" distB="0" distL="0" distR="0" wp14:anchorId="3B2CBA5E" wp14:editId="573232DE">
@@ -3213,6 +3666,7 @@
         </w:rPr>
       </w:pPr>
       <w:r>
+        <w:lastRenderedPageBreak/>
         <w:t>CSS: A weboldal tartalmának el</w:t>
       </w:r>
       <w:r>
@@ -3225,6 +3679,9 @@
         <w:t xml:space="preserve"> </w:t>
       </w:r>
       <w:r>
+        <w:rPr>
+          <w:noProof/>
+        </w:rPr>
         <w:drawing>
           <wp:inline distT="0" distB="0" distL="0" distR="0" wp14:anchorId="2BB0B1B7" wp14:editId="09E9D5D2">
             <wp:extent cx="3123343" cy="1534434"/>
@@ -3277,7 +3734,6 @@
         <w:jc w:val="left"/>
       </w:pPr>
       <w:r>
-        <w:lastRenderedPageBreak/>
         <w:t>JavaScript: Dinamikus interaktivitást tud hozzáfűzni a kódhoz, mint például animáció vagy az oldal érvényesítése.</w:t>
       </w:r>
     </w:p>
@@ -3294,6 +3750,7 @@
         <w:rPr>
           <w:b/>
           <w:bCs/>
+          <w:noProof/>
         </w:rPr>
         <w:drawing>
           <wp:inline distT="0" distB="0" distL="0" distR="0" wp14:anchorId="437EB971" wp14:editId="1580083F">
@@ -3923,6 +4380,119 @@
     </w:lvl>
   </w:abstractNum>
   <w:abstractNum w:abstractNumId="2" w15:restartNumberingAfterBreak="0">
+    <w:nsid w:val="08403043"/>
+    <w:multiLevelType w:val="hybridMultilevel"/>
+    <w:tmpl w:val="85DCAFC0"/>
+    <w:lvl w:ilvl="0" w:tplc="E724EC66">
+      <w:start w:val="5"/>
+      <w:numFmt w:val="bullet"/>
+      <w:lvlText w:val="-"/>
+      <w:lvlJc w:val="left"/>
+      <w:pPr>
+        <w:ind w:left="1068" w:hanging="360"/>
+      </w:pPr>
+      <w:rPr>
+        <w:rFonts w:ascii="Times New Roman" w:eastAsia="Times New Roman" w:hAnsi="Times New Roman" w:cs="Times New Roman" w:hint="default"/>
+      </w:rPr>
+    </w:lvl>
+    <w:lvl w:ilvl="1" w:tplc="040E0003" w:tentative="1">
+      <w:start w:val="1"/>
+      <w:numFmt w:val="bullet"/>
+      <w:lvlText w:val="o"/>
+      <w:lvlJc w:val="left"/>
+      <w:pPr>
+        <w:ind w:left="1788" w:hanging="360"/>
+      </w:pPr>
+      <w:rPr>
+        <w:rFonts w:ascii="Courier New" w:hAnsi="Courier New" w:cs="Courier New" w:hint="default"/>
+      </w:rPr>
+    </w:lvl>
+    <w:lvl w:ilvl="2" w:tplc="040E0005" w:tentative="1">
+      <w:start w:val="1"/>
+      <w:numFmt w:val="bullet"/>
+      <w:lvlText w:val=""/>
+      <w:lvlJc w:val="left"/>
+      <w:pPr>
+        <w:ind w:left="2508" w:hanging="360"/>
+      </w:pPr>
+      <w:rPr>
+        <w:rFonts w:ascii="Wingdings" w:hAnsi="Wingdings" w:hint="default"/>
+      </w:rPr>
+    </w:lvl>
+    <w:lvl w:ilvl="3" w:tplc="040E0001" w:tentative="1">
+      <w:start w:val="1"/>
+      <w:numFmt w:val="bullet"/>
+      <w:lvlText w:val=""/>
+      <w:lvlJc w:val="left"/>
+      <w:pPr>
+        <w:ind w:left="3228" w:hanging="360"/>
+      </w:pPr>
+      <w:rPr>
+        <w:rFonts w:ascii="Symbol" w:hAnsi="Symbol" w:hint="default"/>
+      </w:rPr>
+    </w:lvl>
+    <w:lvl w:ilvl="4" w:tplc="040E0003" w:tentative="1">
+      <w:start w:val="1"/>
+      <w:numFmt w:val="bullet"/>
+      <w:lvlText w:val="o"/>
+      <w:lvlJc w:val="left"/>
+      <w:pPr>
+        <w:ind w:left="3948" w:hanging="360"/>
+      </w:pPr>
+      <w:rPr>
+        <w:rFonts w:ascii="Courier New" w:hAnsi="Courier New" w:cs="Courier New" w:hint="default"/>
+      </w:rPr>
+    </w:lvl>
+    <w:lvl w:ilvl="5" w:tplc="040E0005" w:tentative="1">
+      <w:start w:val="1"/>
+      <w:numFmt w:val="bullet"/>
+      <w:lvlText w:val=""/>
+      <w:lvlJc w:val="left"/>
+      <w:pPr>
+        <w:ind w:left="4668" w:hanging="360"/>
+      </w:pPr>
+      <w:rPr>
+        <w:rFonts w:ascii="Wingdings" w:hAnsi="Wingdings" w:hint="default"/>
+      </w:rPr>
+    </w:lvl>
+    <w:lvl w:ilvl="6" w:tplc="040E0001" w:tentative="1">
+      <w:start w:val="1"/>
+      <w:numFmt w:val="bullet"/>
+      <w:lvlText w:val=""/>
+      <w:lvlJc w:val="left"/>
+      <w:pPr>
+        <w:ind w:left="5388" w:hanging="360"/>
+      </w:pPr>
+      <w:rPr>
+        <w:rFonts w:ascii="Symbol" w:hAnsi="Symbol" w:hint="default"/>
+      </w:rPr>
+    </w:lvl>
+    <w:lvl w:ilvl="7" w:tplc="040E0003" w:tentative="1">
+      <w:start w:val="1"/>
+      <w:numFmt w:val="bullet"/>
+      <w:lvlText w:val="o"/>
+      <w:lvlJc w:val="left"/>
+      <w:pPr>
+        <w:ind w:left="6108" w:hanging="360"/>
+      </w:pPr>
+      <w:rPr>
+        <w:rFonts w:ascii="Courier New" w:hAnsi="Courier New" w:cs="Courier New" w:hint="default"/>
+      </w:rPr>
+    </w:lvl>
+    <w:lvl w:ilvl="8" w:tplc="040E0005" w:tentative="1">
+      <w:start w:val="1"/>
+      <w:numFmt w:val="bullet"/>
+      <w:lvlText w:val=""/>
+      <w:lvlJc w:val="left"/>
+      <w:pPr>
+        <w:ind w:left="6828" w:hanging="360"/>
+      </w:pPr>
+      <w:rPr>
+        <w:rFonts w:ascii="Wingdings" w:hAnsi="Wingdings" w:hint="default"/>
+      </w:rPr>
+    </w:lvl>
+  </w:abstractNum>
+  <w:abstractNum w:abstractNumId="3" w15:restartNumberingAfterBreak="0">
     <w:nsid w:val="0C305A7E"/>
     <w:multiLevelType w:val="hybridMultilevel"/>
     <w:tmpl w:val="A03EFC82"/>
@@ -4035,7 +4605,7 @@
       </w:rPr>
     </w:lvl>
   </w:abstractNum>
-  <w:abstractNum w:abstractNumId="3" w15:restartNumberingAfterBreak="0">
+  <w:abstractNum w:abstractNumId="4" w15:restartNumberingAfterBreak="0">
     <w:nsid w:val="0E33E3F3"/>
     <w:multiLevelType w:val="hybridMultilevel"/>
     <w:tmpl w:val="E72C3D38"/>
@@ -4121,7 +4691,7 @@
       </w:pPr>
     </w:lvl>
   </w:abstractNum>
-  <w:abstractNum w:abstractNumId="4" w15:restartNumberingAfterBreak="0">
+  <w:abstractNum w:abstractNumId="5" w15:restartNumberingAfterBreak="0">
     <w:nsid w:val="1A8C1FED"/>
     <w:multiLevelType w:val="hybridMultilevel"/>
     <w:tmpl w:val="E67CA9A8"/>
@@ -4234,7 +4804,120 @@
       </w:rPr>
     </w:lvl>
   </w:abstractNum>
-  <w:abstractNum w:abstractNumId="5" w15:restartNumberingAfterBreak="0">
+  <w:abstractNum w:abstractNumId="6" w15:restartNumberingAfterBreak="0">
+    <w:nsid w:val="23231CE8"/>
+    <w:multiLevelType w:val="hybridMultilevel"/>
+    <w:tmpl w:val="5D90E566"/>
+    <w:lvl w:ilvl="0" w:tplc="D2B8724C">
+      <w:start w:val="5"/>
+      <w:numFmt w:val="bullet"/>
+      <w:lvlText w:val="-"/>
+      <w:lvlJc w:val="left"/>
+      <w:pPr>
+        <w:ind w:left="1065" w:hanging="360"/>
+      </w:pPr>
+      <w:rPr>
+        <w:rFonts w:ascii="Times New Roman" w:eastAsia="Times New Roman" w:hAnsi="Times New Roman" w:cs="Times New Roman" w:hint="default"/>
+      </w:rPr>
+    </w:lvl>
+    <w:lvl w:ilvl="1" w:tplc="040E0003" w:tentative="1">
+      <w:start w:val="1"/>
+      <w:numFmt w:val="bullet"/>
+      <w:lvlText w:val="o"/>
+      <w:lvlJc w:val="left"/>
+      <w:pPr>
+        <w:ind w:left="1785" w:hanging="360"/>
+      </w:pPr>
+      <w:rPr>
+        <w:rFonts w:ascii="Courier New" w:hAnsi="Courier New" w:cs="Courier New" w:hint="default"/>
+      </w:rPr>
+    </w:lvl>
+    <w:lvl w:ilvl="2" w:tplc="040E0005" w:tentative="1">
+      <w:start w:val="1"/>
+      <w:numFmt w:val="bullet"/>
+      <w:lvlText w:val=""/>
+      <w:lvlJc w:val="left"/>
+      <w:pPr>
+        <w:ind w:left="2505" w:hanging="360"/>
+      </w:pPr>
+      <w:rPr>
+        <w:rFonts w:ascii="Wingdings" w:hAnsi="Wingdings" w:hint="default"/>
+      </w:rPr>
+    </w:lvl>
+    <w:lvl w:ilvl="3" w:tplc="040E0001" w:tentative="1">
+      <w:start w:val="1"/>
+      <w:numFmt w:val="bullet"/>
+      <w:lvlText w:val=""/>
+      <w:lvlJc w:val="left"/>
+      <w:pPr>
+        <w:ind w:left="3225" w:hanging="360"/>
+      </w:pPr>
+      <w:rPr>
+        <w:rFonts w:ascii="Symbol" w:hAnsi="Symbol" w:hint="default"/>
+      </w:rPr>
+    </w:lvl>
+    <w:lvl w:ilvl="4" w:tplc="040E0003" w:tentative="1">
+      <w:start w:val="1"/>
+      <w:numFmt w:val="bullet"/>
+      <w:lvlText w:val="o"/>
+      <w:lvlJc w:val="left"/>
+      <w:pPr>
+        <w:ind w:left="3945" w:hanging="360"/>
+      </w:pPr>
+      <w:rPr>
+        <w:rFonts w:ascii="Courier New" w:hAnsi="Courier New" w:cs="Courier New" w:hint="default"/>
+      </w:rPr>
+    </w:lvl>
+    <w:lvl w:ilvl="5" w:tplc="040E0005" w:tentative="1">
+      <w:start w:val="1"/>
+      <w:numFmt w:val="bullet"/>
+      <w:lvlText w:val=""/>
+      <w:lvlJc w:val="left"/>
+      <w:pPr>
+        <w:ind w:left="4665" w:hanging="360"/>
+      </w:pPr>
+      <w:rPr>
+        <w:rFonts w:ascii="Wingdings" w:hAnsi="Wingdings" w:hint="default"/>
+      </w:rPr>
+    </w:lvl>
+    <w:lvl w:ilvl="6" w:tplc="040E0001" w:tentative="1">
+      <w:start w:val="1"/>
+      <w:numFmt w:val="bullet"/>
+      <w:lvlText w:val=""/>
+      <w:lvlJc w:val="left"/>
+      <w:pPr>
+        <w:ind w:left="5385" w:hanging="360"/>
+      </w:pPr>
+      <w:rPr>
+        <w:rFonts w:ascii="Symbol" w:hAnsi="Symbol" w:hint="default"/>
+      </w:rPr>
+    </w:lvl>
+    <w:lvl w:ilvl="7" w:tplc="040E0003" w:tentative="1">
+      <w:start w:val="1"/>
+      <w:numFmt w:val="bullet"/>
+      <w:lvlText w:val="o"/>
+      <w:lvlJc w:val="left"/>
+      <w:pPr>
+        <w:ind w:left="6105" w:hanging="360"/>
+      </w:pPr>
+      <w:rPr>
+        <w:rFonts w:ascii="Courier New" w:hAnsi="Courier New" w:cs="Courier New" w:hint="default"/>
+      </w:rPr>
+    </w:lvl>
+    <w:lvl w:ilvl="8" w:tplc="040E0005" w:tentative="1">
+      <w:start w:val="1"/>
+      <w:numFmt w:val="bullet"/>
+      <w:lvlText w:val=""/>
+      <w:lvlJc w:val="left"/>
+      <w:pPr>
+        <w:ind w:left="6825" w:hanging="360"/>
+      </w:pPr>
+      <w:rPr>
+        <w:rFonts w:ascii="Wingdings" w:hAnsi="Wingdings" w:hint="default"/>
+      </w:rPr>
+    </w:lvl>
+  </w:abstractNum>
+  <w:abstractNum w:abstractNumId="7" w15:restartNumberingAfterBreak="0">
     <w:nsid w:val="249CB041"/>
     <w:multiLevelType w:val="hybridMultilevel"/>
     <w:tmpl w:val="D8781FEA"/>
@@ -4320,7 +5003,7 @@
       </w:pPr>
     </w:lvl>
   </w:abstractNum>
-  <w:abstractNum w:abstractNumId="6" w15:restartNumberingAfterBreak="0">
+  <w:abstractNum w:abstractNumId="8" w15:restartNumberingAfterBreak="0">
     <w:nsid w:val="293E5CBD"/>
     <w:multiLevelType w:val="hybridMultilevel"/>
     <w:tmpl w:val="3594D928"/>
@@ -4433,7 +5116,120 @@
       </w:rPr>
     </w:lvl>
   </w:abstractNum>
-  <w:abstractNum w:abstractNumId="7" w15:restartNumberingAfterBreak="0">
+  <w:abstractNum w:abstractNumId="9" w15:restartNumberingAfterBreak="0">
+    <w:nsid w:val="2CEA377D"/>
+    <w:multiLevelType w:val="hybridMultilevel"/>
+    <w:tmpl w:val="8F6CCA72"/>
+    <w:lvl w:ilvl="0" w:tplc="F5E2AB3C">
+      <w:start w:val="5"/>
+      <w:numFmt w:val="bullet"/>
+      <w:lvlText w:val="-"/>
+      <w:lvlJc w:val="left"/>
+      <w:pPr>
+        <w:ind w:left="1065" w:hanging="360"/>
+      </w:pPr>
+      <w:rPr>
+        <w:rFonts w:ascii="Times New Roman" w:eastAsia="Times New Roman" w:hAnsi="Times New Roman" w:cs="Times New Roman" w:hint="default"/>
+      </w:rPr>
+    </w:lvl>
+    <w:lvl w:ilvl="1" w:tplc="040E0003" w:tentative="1">
+      <w:start w:val="1"/>
+      <w:numFmt w:val="bullet"/>
+      <w:lvlText w:val="o"/>
+      <w:lvlJc w:val="left"/>
+      <w:pPr>
+        <w:ind w:left="1785" w:hanging="360"/>
+      </w:pPr>
+      <w:rPr>
+        <w:rFonts w:ascii="Courier New" w:hAnsi="Courier New" w:cs="Courier New" w:hint="default"/>
+      </w:rPr>
+    </w:lvl>
+    <w:lvl w:ilvl="2" w:tplc="040E0005" w:tentative="1">
+      <w:start w:val="1"/>
+      <w:numFmt w:val="bullet"/>
+      <w:lvlText w:val=""/>
+      <w:lvlJc w:val="left"/>
+      <w:pPr>
+        <w:ind w:left="2505" w:hanging="360"/>
+      </w:pPr>
+      <w:rPr>
+        <w:rFonts w:ascii="Wingdings" w:hAnsi="Wingdings" w:hint="default"/>
+      </w:rPr>
+    </w:lvl>
+    <w:lvl w:ilvl="3" w:tplc="040E0001" w:tentative="1">
+      <w:start w:val="1"/>
+      <w:numFmt w:val="bullet"/>
+      <w:lvlText w:val=""/>
+      <w:lvlJc w:val="left"/>
+      <w:pPr>
+        <w:ind w:left="3225" w:hanging="360"/>
+      </w:pPr>
+      <w:rPr>
+        <w:rFonts w:ascii="Symbol" w:hAnsi="Symbol" w:hint="default"/>
+      </w:rPr>
+    </w:lvl>
+    <w:lvl w:ilvl="4" w:tplc="040E0003" w:tentative="1">
+      <w:start w:val="1"/>
+      <w:numFmt w:val="bullet"/>
+      <w:lvlText w:val="o"/>
+      <w:lvlJc w:val="left"/>
+      <w:pPr>
+        <w:ind w:left="3945" w:hanging="360"/>
+      </w:pPr>
+      <w:rPr>
+        <w:rFonts w:ascii="Courier New" w:hAnsi="Courier New" w:cs="Courier New" w:hint="default"/>
+      </w:rPr>
+    </w:lvl>
+    <w:lvl w:ilvl="5" w:tplc="040E0005" w:tentative="1">
+      <w:start w:val="1"/>
+      <w:numFmt w:val="bullet"/>
+      <w:lvlText w:val=""/>
+      <w:lvlJc w:val="left"/>
+      <w:pPr>
+        <w:ind w:left="4665" w:hanging="360"/>
+      </w:pPr>
+      <w:rPr>
+        <w:rFonts w:ascii="Wingdings" w:hAnsi="Wingdings" w:hint="default"/>
+      </w:rPr>
+    </w:lvl>
+    <w:lvl w:ilvl="6" w:tplc="040E0001" w:tentative="1">
+      <w:start w:val="1"/>
+      <w:numFmt w:val="bullet"/>
+      <w:lvlText w:val=""/>
+      <w:lvlJc w:val="left"/>
+      <w:pPr>
+        <w:ind w:left="5385" w:hanging="360"/>
+      </w:pPr>
+      <w:rPr>
+        <w:rFonts w:ascii="Symbol" w:hAnsi="Symbol" w:hint="default"/>
+      </w:rPr>
+    </w:lvl>
+    <w:lvl w:ilvl="7" w:tplc="040E0003" w:tentative="1">
+      <w:start w:val="1"/>
+      <w:numFmt w:val="bullet"/>
+      <w:lvlText w:val="o"/>
+      <w:lvlJc w:val="left"/>
+      <w:pPr>
+        <w:ind w:left="6105" w:hanging="360"/>
+      </w:pPr>
+      <w:rPr>
+        <w:rFonts w:ascii="Courier New" w:hAnsi="Courier New" w:cs="Courier New" w:hint="default"/>
+      </w:rPr>
+    </w:lvl>
+    <w:lvl w:ilvl="8" w:tplc="040E0005" w:tentative="1">
+      <w:start w:val="1"/>
+      <w:numFmt w:val="bullet"/>
+      <w:lvlText w:val=""/>
+      <w:lvlJc w:val="left"/>
+      <w:pPr>
+        <w:ind w:left="6825" w:hanging="360"/>
+      </w:pPr>
+      <w:rPr>
+        <w:rFonts w:ascii="Wingdings" w:hAnsi="Wingdings" w:hint="default"/>
+      </w:rPr>
+    </w:lvl>
+  </w:abstractNum>
+  <w:abstractNum w:abstractNumId="10" w15:restartNumberingAfterBreak="0">
     <w:nsid w:val="2DAF3B6A"/>
     <w:multiLevelType w:val="hybridMultilevel"/>
     <w:tmpl w:val="0756EC0A"/>
@@ -4546,7 +5342,7 @@
       </w:rPr>
     </w:lvl>
   </w:abstractNum>
-  <w:abstractNum w:abstractNumId="8" w15:restartNumberingAfterBreak="0">
+  <w:abstractNum w:abstractNumId="11" w15:restartNumberingAfterBreak="0">
     <w:nsid w:val="34AA2FA8"/>
     <w:multiLevelType w:val="hybridMultilevel"/>
     <w:tmpl w:val="044A0DD4"/>
@@ -4632,7 +5428,7 @@
       </w:pPr>
     </w:lvl>
   </w:abstractNum>
-  <w:abstractNum w:abstractNumId="9" w15:restartNumberingAfterBreak="0">
+  <w:abstractNum w:abstractNumId="12" w15:restartNumberingAfterBreak="0">
     <w:nsid w:val="3AB613D0"/>
     <w:multiLevelType w:val="hybridMultilevel"/>
     <w:tmpl w:val="7D080870"/>
@@ -4745,7 +5541,7 @@
       </w:rPr>
     </w:lvl>
   </w:abstractNum>
-  <w:abstractNum w:abstractNumId="10" w15:restartNumberingAfterBreak="0">
+  <w:abstractNum w:abstractNumId="13" w15:restartNumberingAfterBreak="0">
     <w:nsid w:val="3CF8012D"/>
     <w:multiLevelType w:val="hybridMultilevel"/>
     <w:tmpl w:val="B0A09456"/>
@@ -4831,7 +5627,7 @@
       </w:pPr>
     </w:lvl>
   </w:abstractNum>
-  <w:abstractNum w:abstractNumId="11" w15:restartNumberingAfterBreak="0">
+  <w:abstractNum w:abstractNumId="14" w15:restartNumberingAfterBreak="0">
     <w:nsid w:val="3E2AF94E"/>
     <w:multiLevelType w:val="hybridMultilevel"/>
     <w:tmpl w:val="B4F8407A"/>
@@ -4917,7 +5713,7 @@
       </w:pPr>
     </w:lvl>
   </w:abstractNum>
-  <w:abstractNum w:abstractNumId="12" w15:restartNumberingAfterBreak="0">
+  <w:abstractNum w:abstractNumId="15" w15:restartNumberingAfterBreak="0">
     <w:nsid w:val="44D30B88"/>
     <w:multiLevelType w:val="hybridMultilevel"/>
     <w:tmpl w:val="3AA6596A"/>
@@ -5003,7 +5799,7 @@
       </w:pPr>
     </w:lvl>
   </w:abstractNum>
-  <w:abstractNum w:abstractNumId="13" w15:restartNumberingAfterBreak="0">
+  <w:abstractNum w:abstractNumId="16" w15:restartNumberingAfterBreak="0">
     <w:nsid w:val="4D84E54D"/>
     <w:multiLevelType w:val="hybridMultilevel"/>
     <w:tmpl w:val="C884EEE2"/>
@@ -5089,7 +5885,7 @@
       </w:pPr>
     </w:lvl>
   </w:abstractNum>
-  <w:abstractNum w:abstractNumId="14" w15:restartNumberingAfterBreak="0">
+  <w:abstractNum w:abstractNumId="17" w15:restartNumberingAfterBreak="0">
     <w:nsid w:val="57A80975"/>
     <w:multiLevelType w:val="multilevel"/>
     <w:tmpl w:val="E6B69B7E"/>
@@ -5211,7 +6007,7 @@
       </w:rPr>
     </w:lvl>
   </w:abstractNum>
-  <w:abstractNum w:abstractNumId="15" w15:restartNumberingAfterBreak="0">
+  <w:abstractNum w:abstractNumId="18" w15:restartNumberingAfterBreak="0">
     <w:nsid w:val="6D83931B"/>
     <w:multiLevelType w:val="hybridMultilevel"/>
     <w:tmpl w:val="ACC47704"/>
@@ -5297,7 +6093,7 @@
       </w:pPr>
     </w:lvl>
   </w:abstractNum>
-  <w:abstractNum w:abstractNumId="16" w15:restartNumberingAfterBreak="0">
+  <w:abstractNum w:abstractNumId="19" w15:restartNumberingAfterBreak="0">
     <w:nsid w:val="7231B8C7"/>
     <w:multiLevelType w:val="hybridMultilevel"/>
     <w:tmpl w:val="DE723A02"/>
@@ -5383,7 +6179,7 @@
       </w:pPr>
     </w:lvl>
   </w:abstractNum>
-  <w:abstractNum w:abstractNumId="17" w15:restartNumberingAfterBreak="0">
+  <w:abstractNum w:abstractNumId="20" w15:restartNumberingAfterBreak="0">
     <w:nsid w:val="728C45CE"/>
     <w:multiLevelType w:val="hybridMultilevel"/>
     <w:tmpl w:val="4B4E7C72"/>
@@ -5469,7 +6265,7 @@
       </w:pPr>
     </w:lvl>
   </w:abstractNum>
-  <w:abstractNum w:abstractNumId="18" w15:restartNumberingAfterBreak="0">
+  <w:abstractNum w:abstractNumId="21" w15:restartNumberingAfterBreak="0">
     <w:nsid w:val="74F49954"/>
     <w:multiLevelType w:val="hybridMultilevel"/>
     <w:tmpl w:val="87AE7E86"/>
@@ -5559,58 +6355,67 @@
     <w:abstractNumId w:val="0"/>
   </w:num>
   <w:num w:numId="2">
+    <w:abstractNumId w:val="14"/>
+  </w:num>
+  <w:num w:numId="3">
+    <w:abstractNumId w:val="13"/>
+  </w:num>
+  <w:num w:numId="4">
     <w:abstractNumId w:val="11"/>
   </w:num>
-  <w:num w:numId="3">
+  <w:num w:numId="5">
+    <w:abstractNumId w:val="18"/>
+  </w:num>
+  <w:num w:numId="6">
+    <w:abstractNumId w:val="21"/>
+  </w:num>
+  <w:num w:numId="7">
+    <w:abstractNumId w:val="4"/>
+  </w:num>
+  <w:num w:numId="8">
+    <w:abstractNumId w:val="7"/>
+  </w:num>
+  <w:num w:numId="9">
+    <w:abstractNumId w:val="19"/>
+  </w:num>
+  <w:num w:numId="10">
+    <w:abstractNumId w:val="16"/>
+  </w:num>
+  <w:num w:numId="11">
+    <w:abstractNumId w:val="20"/>
+  </w:num>
+  <w:num w:numId="12">
+    <w:abstractNumId w:val="3"/>
+  </w:num>
+  <w:num w:numId="13">
+    <w:abstractNumId w:val="17"/>
+  </w:num>
+  <w:num w:numId="14">
+    <w:abstractNumId w:val="8"/>
+  </w:num>
+  <w:num w:numId="15">
+    <w:abstractNumId w:val="12"/>
+  </w:num>
+  <w:num w:numId="16">
+    <w:abstractNumId w:val="15"/>
+  </w:num>
+  <w:num w:numId="17">
     <w:abstractNumId w:val="10"/>
   </w:num>
-  <w:num w:numId="4">
-    <w:abstractNumId w:val="8"/>
-  </w:num>
-  <w:num w:numId="5">
-    <w:abstractNumId w:val="15"/>
-  </w:num>
-  <w:num w:numId="6">
-    <w:abstractNumId w:val="18"/>
-  </w:num>
-  <w:num w:numId="7">
-    <w:abstractNumId w:val="3"/>
-  </w:num>
-  <w:num w:numId="8">
+  <w:num w:numId="18">
     <w:abstractNumId w:val="5"/>
-  </w:num>
-  <w:num w:numId="9">
-    <w:abstractNumId w:val="16"/>
-  </w:num>
-  <w:num w:numId="10">
-    <w:abstractNumId w:val="13"/>
-  </w:num>
-  <w:num w:numId="11">
-    <w:abstractNumId w:val="17"/>
-  </w:num>
-  <w:num w:numId="12">
-    <w:abstractNumId w:val="2"/>
-  </w:num>
-  <w:num w:numId="13">
-    <w:abstractNumId w:val="14"/>
-  </w:num>
-  <w:num w:numId="14">
-    <w:abstractNumId w:val="6"/>
-  </w:num>
-  <w:num w:numId="15">
-    <w:abstractNumId w:val="9"/>
-  </w:num>
-  <w:num w:numId="16">
-    <w:abstractNumId w:val="12"/>
-  </w:num>
-  <w:num w:numId="17">
-    <w:abstractNumId w:val="7"/>
-  </w:num>
-  <w:num w:numId="18">
-    <w:abstractNumId w:val="4"/>
   </w:num>
   <w:num w:numId="19">
     <w:abstractNumId w:val="1"/>
+  </w:num>
+  <w:num w:numId="20">
+    <w:abstractNumId w:val="6"/>
+  </w:num>
+  <w:num w:numId="21">
+    <w:abstractNumId w:val="9"/>
+  </w:num>
+  <w:num w:numId="22">
+    <w:abstractNumId w:val="2"/>
   </w:num>
 </w:numbering>
 </file>
@@ -5738,6 +6543,7 @@
     <w:lsdException w:name="HTML Sample" w:semiHidden="1" w:unhideWhenUsed="1"/>
     <w:lsdException w:name="HTML Typewriter" w:semiHidden="1" w:unhideWhenUsed="1"/>
     <w:lsdException w:name="HTML Variable" w:semiHidden="1" w:unhideWhenUsed="1"/>
+    <w:lsdException w:name="Normal Table" w:semiHidden="1" w:unhideWhenUsed="1"/>
     <w:lsdException w:name="annotation subject" w:semiHidden="1" w:unhideWhenUsed="1"/>
     <w:lsdException w:name="No List" w:semiHidden="1" w:unhideWhenUsed="1"/>
     <w:lsdException w:name="Outline List 1" w:semiHidden="1" w:unhideWhenUsed="1"/>
@@ -5780,8 +6586,11 @@
     <w:lsdException w:name="Table Contemporary" w:semiHidden="1" w:unhideWhenUsed="1"/>
     <w:lsdException w:name="Table Elegant" w:semiHidden="1" w:unhideWhenUsed="1"/>
     <w:lsdException w:name="Table Professional" w:semiHidden="1" w:unhideWhenUsed="1"/>
+    <w:lsdException w:name="Table Subtle 1" w:semiHidden="1" w:unhideWhenUsed="1"/>
     <w:lsdException w:name="Table Subtle 2" w:semiHidden="1" w:unhideWhenUsed="1"/>
     <w:lsdException w:name="Table Web 1" w:semiHidden="1" w:unhideWhenUsed="1"/>
+    <w:lsdException w:name="Table Web 2" w:semiHidden="1" w:unhideWhenUsed="1"/>
+    <w:lsdException w:name="Table Web 3" w:semiHidden="1" w:unhideWhenUsed="1"/>
     <w:lsdException w:name="Balloon Text" w:semiHidden="1" w:unhideWhenUsed="1"/>
     <w:lsdException w:name="Table Grid" w:uiPriority="39"/>
     <w:lsdException w:name="Table Theme" w:semiHidden="1" w:unhideWhenUsed="1"/>

</xml_diff>

<commit_message>
Kisebb leírás az első weboldal dizájnról.
</commit_message>
<xml_diff>
--- a/FejlesztőisablonWIP.docx
+++ b/FejlesztőisablonWIP.docx
@@ -141,7 +141,7 @@
               </wp:anchor>
             </w:drawing>
           </mc:Choice>
-          <mc:Fallback xmlns:a="http://schemas.openxmlformats.org/drawingml/2006/main" xmlns:pic="http://schemas.openxmlformats.org/drawingml/2006/picture" xmlns:a14="http://schemas.microsoft.com/office/drawing/2010/main">
+          <mc:Fallback xmlns:a14="http://schemas.microsoft.com/office/drawing/2010/main" xmlns:pic="http://schemas.openxmlformats.org/drawingml/2006/picture" xmlns:a="http://schemas.openxmlformats.org/drawingml/2006/main">
             <w:pict>
               <v:shape id="Derékszögű háromszög 7" style="position:absolute;margin-left:0;margin-top:-70.65pt;width:190.5pt;height:190.5pt;rotation:90;z-index:251660288;visibility:visible;mso-wrap-style:square;mso-width-percent:0;mso-wrap-distance-left:9pt;mso-wrap-distance-top:0;mso-wrap-distance-right:9pt;mso-wrap-distance-bottom:0;mso-position-horizontal:left;mso-position-horizontal-relative:page;mso-position-vertical:absolute;mso-position-vertical-relative:text;mso-width-percent:0;mso-width-relative:margin;v-text-anchor:middle" coordsize="2419350,2419350" o:spid="_x0000_s1026" fillcolor="#ed7d31 [3205]" stroked="f" strokeweight="1pt" path="m,2419350l,c806450,806450,-382154,2206666,2419350,2419350l,2419350xe" o:gfxdata="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" w14:anchorId="022CF62E">
                 <v:stroke joinstyle="miter"/>
@@ -1114,7 +1114,7 @@
               </wp:anchor>
             </w:drawing>
           </mc:Choice>
-          <mc:Fallback xmlns:a="http://schemas.openxmlformats.org/drawingml/2006/main" xmlns:pic="http://schemas.openxmlformats.org/drawingml/2006/picture" xmlns:a14="http://schemas.microsoft.com/office/drawing/2010/main">
+          <mc:Fallback xmlns:a14="http://schemas.microsoft.com/office/drawing/2010/main" xmlns:pic="http://schemas.openxmlformats.org/drawingml/2006/picture" xmlns:a="http://schemas.openxmlformats.org/drawingml/2006/main">
             <w:pict>
               <v:shape id="Derékszögű háromszög 7" style="position:absolute;margin-left:-86.55pt;margin-top:-71.05pt;width:190.5pt;height:190.5pt;rotation:90;z-index:251662336;visibility:visible;mso-wrap-style:square;mso-width-percent:0;mso-wrap-distance-left:9pt;mso-wrap-distance-top:0;mso-wrap-distance-right:9pt;mso-wrap-distance-bottom:0;mso-position-horizontal:absolute;mso-position-horizontal-relative:text;mso-position-vertical:absolute;mso-position-vertical-relative:text;mso-width-percent:0;mso-width-relative:margin;v-text-anchor:middle" coordsize="2419350,2419350" o:spid="_x0000_s1026" fillcolor="#ed7d31 [3205]" stroked="f" strokeweight="1pt" path="m,2419350l,c806450,806450,-382154,2206666,2419350,2419350l,2419350xe" o:gfxdata="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" w14:anchorId="76C634DC">
                 <v:stroke joinstyle="miter"/>
@@ -1326,7 +1326,7 @@
               </wp:anchor>
             </w:drawing>
           </mc:Choice>
-          <mc:Fallback xmlns:a="http://schemas.openxmlformats.org/drawingml/2006/main" xmlns:pic="http://schemas.openxmlformats.org/drawingml/2006/picture" xmlns:a14="http://schemas.microsoft.com/office/drawing/2010/main">
+          <mc:Fallback xmlns:a14="http://schemas.microsoft.com/office/drawing/2010/main" xmlns:pic="http://schemas.openxmlformats.org/drawingml/2006/picture" xmlns:a="http://schemas.openxmlformats.org/drawingml/2006/main">
             <w:pict>
               <v:shape id="Derékszögű háromszög 7" style="position:absolute;margin-left:0;margin-top:-71.15pt;width:190.5pt;height:190.5pt;rotation:90;z-index:251664384;visibility:visible;mso-wrap-style:square;mso-width-percent:0;mso-wrap-distance-left:9pt;mso-wrap-distance-top:0;mso-wrap-distance-right:9pt;mso-wrap-distance-bottom:0;mso-position-horizontal:left;mso-position-horizontal-relative:page;mso-position-vertical:absolute;mso-position-vertical-relative:text;mso-width-percent:0;mso-width-relative:margin;v-text-anchor:middle" coordsize="2419350,2419350" o:spid="_x0000_s1026" fillcolor="#ed7d31 [3205]" stroked="f" strokeweight="1pt" path="m,2419350l,c806450,806450,-382154,2206666,2419350,2419350l,2419350xe" o:gfxdata="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" w14:anchorId="2E1CBD0A">
                 <v:stroke joinstyle="miter"/>
@@ -1978,7 +1978,7 @@
               </wp:anchor>
             </w:drawing>
           </mc:Choice>
-          <mc:Fallback xmlns:a="http://schemas.openxmlformats.org/drawingml/2006/main" xmlns:pic="http://schemas.openxmlformats.org/drawingml/2006/picture" xmlns:a14="http://schemas.microsoft.com/office/drawing/2010/main">
+          <mc:Fallback xmlns:a14="http://schemas.microsoft.com/office/drawing/2010/main" xmlns:pic="http://schemas.openxmlformats.org/drawingml/2006/picture" xmlns:a="http://schemas.openxmlformats.org/drawingml/2006/main">
             <w:pict>
               <v:shape id="Derékszögű háromszög 7" style="position:absolute;margin-left:0;margin-top:-71.1pt;width:190.5pt;height:190.5pt;rotation:90;z-index:251666432;visibility:visible;mso-wrap-style:square;mso-width-percent:0;mso-wrap-distance-left:9pt;mso-wrap-distance-top:0;mso-wrap-distance-right:9pt;mso-wrap-distance-bottom:0;mso-position-horizontal:left;mso-position-horizontal-relative:page;mso-position-vertical:absolute;mso-position-vertical-relative:text;mso-width-percent:0;mso-width-relative:margin;v-text-anchor:middle" coordsize="2419350,2419350" o:spid="_x0000_s1026" fillcolor="#ed7d31 [3205]" stroked="f" strokeweight="1pt" path="m,2419350l,c806450,806450,-382154,2206666,2419350,2419350l,2419350xe" o:gfxdata="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" w14:anchorId="2FA07425">
                 <v:stroke joinstyle="miter"/>
@@ -2341,20 +2341,15 @@
       <w:r>
         <w:t xml:space="preserve">mint például: </w:t>
       </w:r>
+      <w:r>
+        <w:t xml:space="preserve">npm </w:t>
+      </w:r>
       <w:proofErr w:type="spellStart"/>
       <w:r>
-        <w:t>npm</w:t>
+        <w:t>express</w:t>
       </w:r>
       <w:proofErr w:type="spellEnd"/>
       <w:r>
-        <w:t xml:space="preserve"> </w:t>
-      </w:r>
-      <w:proofErr w:type="spellStart"/>
-      <w:r>
-        <w:t>express</w:t>
-      </w:r>
-      <w:proofErr w:type="spellEnd"/>
-      <w:r>
         <w:t xml:space="preserve">, </w:t>
       </w:r>
       <w:r>
@@ -2369,15 +2364,7 @@
         <w:t>z</w:t>
       </w:r>
       <w:r>
-        <w:t xml:space="preserve"> </w:t>
-      </w:r>
-      <w:proofErr w:type="spellStart"/>
-      <w:r>
-        <w:t>npm</w:t>
-      </w:r>
-      <w:proofErr w:type="spellEnd"/>
-      <w:r>
-        <w:t xml:space="preserve"> csomagkezelővel </w:t>
+        <w:t xml:space="preserve"> npm csomagkezelővel </w:t>
       </w:r>
       <w:r>
         <w:t>szabályoztuk</w:t>
@@ -2641,7 +2628,7 @@
               </wp:anchor>
             </w:drawing>
           </mc:Choice>
-          <mc:Fallback xmlns:a="http://schemas.openxmlformats.org/drawingml/2006/main" xmlns:pic="http://schemas.openxmlformats.org/drawingml/2006/picture" xmlns:a14="http://schemas.microsoft.com/office/drawing/2010/main">
+          <mc:Fallback xmlns:a14="http://schemas.microsoft.com/office/drawing/2010/main" xmlns:pic="http://schemas.openxmlformats.org/drawingml/2006/picture" xmlns:a="http://schemas.openxmlformats.org/drawingml/2006/main">
             <w:pict>
               <v:shape id="Derékszögű háromszög 7" style="position:absolute;margin-left:0;margin-top:-71.35pt;width:190.5pt;height:190.5pt;rotation:90;z-index:251668480;visibility:visible;mso-wrap-style:square;mso-width-percent:0;mso-wrap-distance-left:9pt;mso-wrap-distance-top:0;mso-wrap-distance-right:9pt;mso-wrap-distance-bottom:0;mso-position-horizontal:left;mso-position-horizontal-relative:page;mso-position-vertical:absolute;mso-position-vertical-relative:text;mso-width-percent:0;mso-width-relative:margin;v-text-anchor:middle" coordsize="2419350,2419350" o:spid="_x0000_s1026" fillcolor="#ed7d31 [3205]" stroked="f" strokeweight="1pt" path="m,2419350l,c806450,806450,-382154,2206666,2419350,2419350l,2419350xe" o:gfxdata="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" w14:anchorId="09313364">
                 <v:stroke joinstyle="miter"/>
@@ -2894,21 +2881,104 @@
         <w:rPr>
           <w:rFonts w:eastAsia="Times New Roman" w:cs="Times New Roman"/>
         </w:rPr>
-        <w:t xml:space="preserve">- Server.js - A szerver indítója fájlja (Indító parancs: </w:t>
+        <w:t>- Server.js - A szerver indítója fájlja (Indító parancs: Node Server.js)</w:t>
+      </w:r>
+    </w:p>
+    <w:p>
+      <w:pPr>
+        <w:ind w:firstLine="708"/>
+        <w:rPr>
+          <w:rFonts w:eastAsia="Times New Roman" w:cs="Times New Roman"/>
+        </w:rPr>
+      </w:pPr>
+      <w:r>
+        <w:rPr>
+          <w:rFonts w:eastAsia="Times New Roman" w:cs="Times New Roman"/>
+        </w:rPr>
+        <w:t xml:space="preserve">- </w:t>
       </w:r>
       <w:proofErr w:type="spellStart"/>
       <w:r>
         <w:rPr>
           <w:rFonts w:eastAsia="Times New Roman" w:cs="Times New Roman"/>
         </w:rPr>
-        <w:t>Node</w:t>
+        <w:t>routes</w:t>
       </w:r>
       <w:proofErr w:type="spellEnd"/>
       <w:r>
         <w:rPr>
           <w:rFonts w:eastAsia="Times New Roman" w:cs="Times New Roman"/>
         </w:rPr>
-        <w:t xml:space="preserve"> Server.js)</w:t>
+        <w:t xml:space="preserve">/apiRoutes.js - A szerver végpontjait, (API) tartalmazza, </w:t>
+      </w:r>
+      <w:r>
+        <w:rPr>
+          <w:rFonts w:eastAsia="Times New Roman" w:cs="Times New Roman"/>
+        </w:rPr>
+        <w:t xml:space="preserve">az </w:t>
+      </w:r>
+      <w:proofErr w:type="spellStart"/>
+      <w:r>
+        <w:rPr>
+          <w:rFonts w:eastAsia="Times New Roman" w:cs="Times New Roman"/>
+        </w:rPr>
+        <w:t>express</w:t>
+      </w:r>
+      <w:proofErr w:type="spellEnd"/>
+      <w:r>
+        <w:rPr>
+          <w:rFonts w:eastAsia="Times New Roman" w:cs="Times New Roman"/>
+        </w:rPr>
+        <w:t xml:space="preserve"> </w:t>
+      </w:r>
+      <w:r>
+        <w:tab/>
+      </w:r>
+      <w:r>
+        <w:tab/>
+      </w:r>
+      <w:r>
+        <w:rPr>
+          <w:rFonts w:eastAsia="Times New Roman" w:cs="Times New Roman"/>
+        </w:rPr>
+        <w:t xml:space="preserve">   </w:t>
+      </w:r>
+      <w:r>
+        <w:tab/>
+      </w:r>
+      <w:r>
+        <w:tab/>
+      </w:r>
+      <w:proofErr w:type="gramStart"/>
+      <w:r>
+        <w:tab/>
+      </w:r>
+      <w:r>
+        <w:rPr>
+          <w:rFonts w:eastAsia="Times New Roman" w:cs="Times New Roman"/>
+        </w:rPr>
+        <w:t xml:space="preserve">  illetve</w:t>
+      </w:r>
+      <w:proofErr w:type="gramEnd"/>
+      <w:r>
+        <w:rPr>
+          <w:rFonts w:eastAsia="Times New Roman" w:cs="Times New Roman"/>
+        </w:rPr>
+        <w:t xml:space="preserve"> a </w:t>
+      </w:r>
+      <w:proofErr w:type="spellStart"/>
+      <w:r>
+        <w:rPr>
+          <w:rFonts w:eastAsia="Times New Roman" w:cs="Times New Roman"/>
+        </w:rPr>
+        <w:t>controllerek</w:t>
+      </w:r>
+      <w:proofErr w:type="spellEnd"/>
+      <w:r>
+        <w:rPr>
+          <w:rFonts w:eastAsia="Times New Roman" w:cs="Times New Roman"/>
+        </w:rPr>
+        <w:t xml:space="preserve"> felhasználásával</w:t>
       </w:r>
     </w:p>
     <w:p>
@@ -2929,34 +2999,69 @@
         <w:rPr>
           <w:rFonts w:eastAsia="Times New Roman" w:cs="Times New Roman"/>
         </w:rPr>
-        <w:t>routes</w:t>
+        <w:t>models</w:t>
       </w:r>
       <w:proofErr w:type="spellEnd"/>
       <w:r>
         <w:rPr>
           <w:rFonts w:eastAsia="Times New Roman" w:cs="Times New Roman"/>
         </w:rPr>
-        <w:t xml:space="preserve">/apiRoutes.js - A szerver végpontjait, (API) tartalmazza, </w:t>
-      </w:r>
-      <w:r>
-        <w:rPr>
-          <w:rFonts w:eastAsia="Times New Roman" w:cs="Times New Roman"/>
-        </w:rPr>
-        <w:t xml:space="preserve">az </w:t>
+        <w:t xml:space="preserve">/foodModel.js - A szerver adatait tartalmazza, később adatbázissal </w:t>
+      </w:r>
+      <w:r>
+        <w:tab/>
+      </w:r>
+      <w:r>
+        <w:tab/>
+      </w:r>
+      <w:r>
+        <w:tab/>
+      </w:r>
+      <w:r>
+        <w:tab/>
+      </w:r>
+      <w:r>
+        <w:tab/>
+      </w:r>
+      <w:r>
+        <w:rPr>
+          <w:rFonts w:eastAsia="Times New Roman" w:cs="Times New Roman"/>
+        </w:rPr>
+        <w:t xml:space="preserve">     lesz összekötv</w:t>
+      </w:r>
+      <w:r>
+        <w:rPr>
+          <w:rFonts w:eastAsia="Times New Roman" w:cs="Times New Roman"/>
+        </w:rPr>
+        <w:t>e.</w:t>
+      </w:r>
+    </w:p>
+    <w:p>
+      <w:pPr>
+        <w:ind w:firstLine="708"/>
+        <w:rPr>
+          <w:rFonts w:eastAsia="Times New Roman" w:cs="Times New Roman"/>
+        </w:rPr>
+      </w:pPr>
+      <w:r>
+        <w:rPr>
+          <w:rFonts w:eastAsia="Times New Roman" w:cs="Times New Roman"/>
+        </w:rPr>
+        <w:t xml:space="preserve">- </w:t>
       </w:r>
       <w:proofErr w:type="spellStart"/>
       <w:r>
         <w:rPr>
           <w:rFonts w:eastAsia="Times New Roman" w:cs="Times New Roman"/>
         </w:rPr>
-        <w:t>express</w:t>
+        <w:t>controllers</w:t>
       </w:r>
       <w:proofErr w:type="spellEnd"/>
       <w:r>
         <w:rPr>
           <w:rFonts w:eastAsia="Times New Roman" w:cs="Times New Roman"/>
         </w:rPr>
-        <w:t xml:space="preserve"> </w:t>
+        <w:t xml:space="preserve">/foodController.js - A szerver vezérlője, tartalmazza a </w:t>
       </w:r>
       <w:r>
         <w:tab/>
@@ -2965,317 +3070,171 @@
         <w:tab/>
       </w:r>
       <w:r>
-        <w:rPr>
-          <w:rFonts w:eastAsia="Times New Roman" w:cs="Times New Roman"/>
-        </w:rPr>
-        <w:t xml:space="preserve">   </w:t>
-      </w:r>
-      <w:r>
         <w:tab/>
       </w:r>
       <w:r>
         <w:tab/>
       </w:r>
+      <w:r>
+        <w:tab/>
+      </w:r>
+      <w:r>
+        <w:tab/>
+      </w:r>
+      <w:r>
+        <w:tab/>
+      </w:r>
+      <w:r>
+        <w:rPr>
+          <w:rFonts w:eastAsia="Times New Roman" w:cs="Times New Roman"/>
+        </w:rPr>
+        <w:t xml:space="preserve">      metódusokat,</w:t>
+      </w:r>
+      <w:r>
+        <w:rPr>
+          <w:rFonts w:eastAsia="Times New Roman" w:cs="Times New Roman"/>
+        </w:rPr>
+        <w:t xml:space="preserve"> a </w:t>
+      </w:r>
+      <w:proofErr w:type="spellStart"/>
+      <w:r>
+        <w:rPr>
+          <w:rFonts w:eastAsia="Times New Roman" w:cs="Times New Roman"/>
+        </w:rPr>
+        <w:t>model</w:t>
+      </w:r>
+      <w:proofErr w:type="spellEnd"/>
+      <w:r>
+        <w:rPr>
+          <w:rFonts w:eastAsia="Times New Roman" w:cs="Times New Roman"/>
+        </w:rPr>
+        <w:t xml:space="preserve"> leírás segítségével</w:t>
+      </w:r>
+    </w:p>
+    <w:p>
+      <w:pPr>
+        <w:ind w:firstLine="708"/>
+        <w:rPr>
+          <w:rFonts w:eastAsia="Times New Roman" w:cs="Times New Roman"/>
+        </w:rPr>
+      </w:pPr>
+      <w:r>
+        <w:rPr>
+          <w:rFonts w:eastAsia="Times New Roman" w:cs="Times New Roman"/>
+        </w:rPr>
+        <w:t xml:space="preserve">- </w:t>
+      </w:r>
+      <w:proofErr w:type="spellStart"/>
+      <w:r>
+        <w:rPr>
+          <w:rFonts w:eastAsia="Times New Roman" w:cs="Times New Roman"/>
+        </w:rPr>
+        <w:t>validation</w:t>
+      </w:r>
+      <w:proofErr w:type="spellEnd"/>
+      <w:r>
+        <w:rPr>
+          <w:rFonts w:eastAsia="Times New Roman" w:cs="Times New Roman"/>
+        </w:rPr>
+        <w:t>/foodSchema.js - Az ellenőrzést végzi</w:t>
+      </w:r>
+      <w:r>
+        <w:rPr>
+          <w:rFonts w:eastAsia="Times New Roman" w:cs="Times New Roman"/>
+        </w:rPr>
+        <w:t xml:space="preserve">, hogy a szerverre ne kerüljön </w:t>
+      </w:r>
+      <w:r>
+        <w:tab/>
+      </w:r>
+      <w:r>
+        <w:tab/>
+      </w:r>
+      <w:r>
+        <w:tab/>
+      </w:r>
+      <w:r>
+        <w:tab/>
+      </w:r>
+      <w:r>
+        <w:tab/>
+      </w:r>
+      <w:r>
+        <w:tab/>
+      </w:r>
+      <w:r>
+        <w:rPr>
+          <w:rFonts w:eastAsia="Times New Roman" w:cs="Times New Roman"/>
+        </w:rPr>
+        <w:t xml:space="preserve">felemás, vagy </w:t>
+      </w:r>
+      <w:proofErr w:type="spellStart"/>
+      <w:r>
+        <w:rPr>
+          <w:rFonts w:eastAsia="Times New Roman" w:cs="Times New Roman"/>
+        </w:rPr>
+        <w:t>roszzul</w:t>
+      </w:r>
+      <w:proofErr w:type="spellEnd"/>
+      <w:r>
+        <w:rPr>
+          <w:rFonts w:eastAsia="Times New Roman" w:cs="Times New Roman"/>
+        </w:rPr>
+        <w:t xml:space="preserve"> megadott adat</w:t>
+      </w:r>
+    </w:p>
+    <w:p>
+      <w:pPr>
+        <w:ind w:firstLine="708"/>
+        <w:rPr>
+          <w:rFonts w:eastAsia="Times New Roman" w:cs="Times New Roman"/>
+        </w:rPr>
+      </w:pPr>
+      <w:r>
+        <w:rPr>
+          <w:rFonts w:eastAsia="Times New Roman" w:cs="Times New Roman"/>
+        </w:rPr>
+        <w:t xml:space="preserve">- </w:t>
+      </w:r>
+      <w:proofErr w:type="spellStart"/>
+      <w:r>
+        <w:rPr>
+          <w:rFonts w:eastAsia="Times New Roman" w:cs="Times New Roman"/>
+        </w:rPr>
+        <w:t>config</w:t>
+      </w:r>
+      <w:proofErr w:type="spellEnd"/>
+      <w:r>
+        <w:rPr>
+          <w:rFonts w:eastAsia="Times New Roman" w:cs="Times New Roman"/>
+        </w:rPr>
+        <w:t>/db.js – A</w:t>
+      </w:r>
+      <w:r>
+        <w:rPr>
+          <w:rFonts w:eastAsia="Times New Roman" w:cs="Times New Roman"/>
+        </w:rPr>
+        <w:t xml:space="preserve">z adatbázis </w:t>
+      </w:r>
       <w:proofErr w:type="gramStart"/>
       <w:r>
-        <w:tab/>
-      </w:r>
-      <w:r>
-        <w:rPr>
-          <w:rFonts w:eastAsia="Times New Roman" w:cs="Times New Roman"/>
-        </w:rPr>
-        <w:t xml:space="preserve">  illetve</w:t>
+        <w:rPr>
+          <w:rFonts w:eastAsia="Times New Roman" w:cs="Times New Roman"/>
+        </w:rPr>
+        <w:t>használatát</w:t>
       </w:r>
       <w:proofErr w:type="gramEnd"/>
       <w:r>
         <w:rPr>
           <w:rFonts w:eastAsia="Times New Roman" w:cs="Times New Roman"/>
         </w:rPr>
-        <w:t xml:space="preserve"> a </w:t>
-      </w:r>
-      <w:proofErr w:type="spellStart"/>
-      <w:r>
-        <w:rPr>
-          <w:rFonts w:eastAsia="Times New Roman" w:cs="Times New Roman"/>
-        </w:rPr>
-        <w:t>controllerek</w:t>
-      </w:r>
-      <w:proofErr w:type="spellEnd"/>
-      <w:r>
-        <w:rPr>
-          <w:rFonts w:eastAsia="Times New Roman" w:cs="Times New Roman"/>
-        </w:rPr>
-        <w:t xml:space="preserve"> felhasználásával</w:t>
-      </w:r>
-    </w:p>
-    <w:p>
-      <w:pPr>
-        <w:ind w:firstLine="708"/>
-        <w:rPr>
-          <w:rFonts w:eastAsia="Times New Roman" w:cs="Times New Roman"/>
-        </w:rPr>
-      </w:pPr>
-      <w:r>
-        <w:rPr>
-          <w:rFonts w:eastAsia="Times New Roman" w:cs="Times New Roman"/>
-        </w:rPr>
-        <w:t xml:space="preserve">- </w:t>
-      </w:r>
-      <w:proofErr w:type="spellStart"/>
-      <w:r>
-        <w:rPr>
-          <w:rFonts w:eastAsia="Times New Roman" w:cs="Times New Roman"/>
-        </w:rPr>
-        <w:t>models</w:t>
-      </w:r>
-      <w:proofErr w:type="spellEnd"/>
-      <w:r>
-        <w:rPr>
-          <w:rFonts w:eastAsia="Times New Roman" w:cs="Times New Roman"/>
-        </w:rPr>
-        <w:t xml:space="preserve">/foodModel.js - A szerver adatait tartalmazza, később adatbázissal </w:t>
-      </w:r>
-      <w:r>
-        <w:tab/>
-      </w:r>
-      <w:r>
-        <w:tab/>
-      </w:r>
-      <w:r>
-        <w:tab/>
-      </w:r>
-      <w:r>
-        <w:tab/>
-      </w:r>
-      <w:r>
-        <w:tab/>
-      </w:r>
-      <w:r>
-        <w:rPr>
-          <w:rFonts w:eastAsia="Times New Roman" w:cs="Times New Roman"/>
-        </w:rPr>
-        <w:t xml:space="preserve">     lesz összekötv</w:t>
-      </w:r>
-      <w:r>
-        <w:rPr>
-          <w:rFonts w:eastAsia="Times New Roman" w:cs="Times New Roman"/>
-        </w:rPr>
-        <w:t>e.</w:t>
-      </w:r>
-    </w:p>
-    <w:p>
-      <w:pPr>
-        <w:ind w:firstLine="708"/>
-        <w:rPr>
-          <w:rFonts w:eastAsia="Times New Roman" w:cs="Times New Roman"/>
-        </w:rPr>
-      </w:pPr>
-      <w:r>
-        <w:rPr>
-          <w:rFonts w:eastAsia="Times New Roman" w:cs="Times New Roman"/>
-        </w:rPr>
-        <w:t xml:space="preserve">- </w:t>
-      </w:r>
-      <w:proofErr w:type="spellStart"/>
-      <w:r>
-        <w:rPr>
-          <w:rFonts w:eastAsia="Times New Roman" w:cs="Times New Roman"/>
-        </w:rPr>
-        <w:t>controllers</w:t>
-      </w:r>
-      <w:proofErr w:type="spellEnd"/>
-      <w:r>
-        <w:rPr>
-          <w:rFonts w:eastAsia="Times New Roman" w:cs="Times New Roman"/>
-        </w:rPr>
-        <w:t xml:space="preserve">/foodController.js - A szerver vezérlője, tartalmazza a </w:t>
-      </w:r>
-      <w:r>
-        <w:tab/>
-      </w:r>
-      <w:r>
-        <w:tab/>
-      </w:r>
-      <w:r>
-        <w:tab/>
-      </w:r>
-      <w:r>
-        <w:tab/>
-      </w:r>
-      <w:r>
-        <w:tab/>
-      </w:r>
-      <w:r>
-        <w:tab/>
-      </w:r>
-      <w:r>
-        <w:tab/>
-      </w:r>
-      <w:r>
-        <w:rPr>
-          <w:rFonts w:eastAsia="Times New Roman" w:cs="Times New Roman"/>
-        </w:rPr>
-        <w:t xml:space="preserve">      metódusokat,</w:t>
-      </w:r>
-      <w:r>
-        <w:rPr>
-          <w:rFonts w:eastAsia="Times New Roman" w:cs="Times New Roman"/>
-        </w:rPr>
-        <w:t xml:space="preserve"> a </w:t>
-      </w:r>
-      <w:proofErr w:type="spellStart"/>
-      <w:r>
-        <w:rPr>
-          <w:rFonts w:eastAsia="Times New Roman" w:cs="Times New Roman"/>
-        </w:rPr>
-        <w:t>model</w:t>
-      </w:r>
-      <w:proofErr w:type="spellEnd"/>
-      <w:r>
-        <w:rPr>
-          <w:rFonts w:eastAsia="Times New Roman" w:cs="Times New Roman"/>
-        </w:rPr>
-        <w:t xml:space="preserve"> leírás segítségével</w:t>
-      </w:r>
-    </w:p>
-    <w:p>
-      <w:pPr>
-        <w:ind w:firstLine="708"/>
-        <w:rPr>
-          <w:rFonts w:eastAsia="Times New Roman" w:cs="Times New Roman"/>
-        </w:rPr>
-      </w:pPr>
-      <w:r>
-        <w:rPr>
-          <w:rFonts w:eastAsia="Times New Roman" w:cs="Times New Roman"/>
-        </w:rPr>
-        <w:t xml:space="preserve">- </w:t>
-      </w:r>
-      <w:proofErr w:type="spellStart"/>
-      <w:r>
-        <w:rPr>
-          <w:rFonts w:eastAsia="Times New Roman" w:cs="Times New Roman"/>
-        </w:rPr>
-        <w:t>validation</w:t>
-      </w:r>
-      <w:proofErr w:type="spellEnd"/>
-      <w:r>
-        <w:rPr>
-          <w:rFonts w:eastAsia="Times New Roman" w:cs="Times New Roman"/>
-        </w:rPr>
-        <w:t>/foodSchema.js - Az ellenőrzést végzi</w:t>
-      </w:r>
-      <w:r>
-        <w:rPr>
-          <w:rFonts w:eastAsia="Times New Roman" w:cs="Times New Roman"/>
-        </w:rPr>
-        <w:t xml:space="preserve">, hogy a szerverre ne kerüljön </w:t>
-      </w:r>
-      <w:r>
-        <w:tab/>
-      </w:r>
-      <w:r>
-        <w:tab/>
-      </w:r>
-      <w:r>
-        <w:tab/>
-      </w:r>
-      <w:r>
-        <w:tab/>
-      </w:r>
-      <w:r>
-        <w:tab/>
-      </w:r>
-      <w:r>
-        <w:tab/>
-      </w:r>
-      <w:r>
-        <w:rPr>
-          <w:rFonts w:eastAsia="Times New Roman" w:cs="Times New Roman"/>
-        </w:rPr>
-        <w:t xml:space="preserve">felemás, vagy </w:t>
-      </w:r>
-      <w:proofErr w:type="spellStart"/>
-      <w:r>
-        <w:rPr>
-          <w:rFonts w:eastAsia="Times New Roman" w:cs="Times New Roman"/>
-        </w:rPr>
-        <w:t>roszzul</w:t>
-      </w:r>
-      <w:proofErr w:type="spellEnd"/>
-      <w:r>
-        <w:rPr>
-          <w:rFonts w:eastAsia="Times New Roman" w:cs="Times New Roman"/>
-        </w:rPr>
-        <w:t xml:space="preserve"> megadott adat</w:t>
-      </w:r>
-    </w:p>
-    <w:p>
-      <w:pPr>
-        <w:ind w:firstLine="708"/>
-        <w:rPr>
-          <w:rFonts w:eastAsia="Times New Roman" w:cs="Times New Roman"/>
-        </w:rPr>
-      </w:pPr>
-      <w:r>
-        <w:rPr>
-          <w:rFonts w:eastAsia="Times New Roman" w:cs="Times New Roman"/>
-        </w:rPr>
-        <w:t xml:space="preserve">- </w:t>
-      </w:r>
-      <w:proofErr w:type="spellStart"/>
-      <w:r>
-        <w:rPr>
-          <w:rFonts w:eastAsia="Times New Roman" w:cs="Times New Roman"/>
-        </w:rPr>
-        <w:t>config</w:t>
-      </w:r>
-      <w:proofErr w:type="spellEnd"/>
-      <w:r>
-        <w:rPr>
-          <w:rFonts w:eastAsia="Times New Roman" w:cs="Times New Roman"/>
-        </w:rPr>
-        <w:t>/db.js – A</w:t>
-      </w:r>
-      <w:r>
-        <w:rPr>
-          <w:rFonts w:eastAsia="Times New Roman" w:cs="Times New Roman"/>
-        </w:rPr>
-        <w:t xml:space="preserve">z adatbázis </w:t>
-      </w:r>
-      <w:proofErr w:type="gramStart"/>
-      <w:r>
-        <w:rPr>
-          <w:rFonts w:eastAsia="Times New Roman" w:cs="Times New Roman"/>
-        </w:rPr>
-        <w:t>használatát</w:t>
-      </w:r>
-      <w:proofErr w:type="gramEnd"/>
-      <w:r>
-        <w:rPr>
-          <w:rFonts w:eastAsia="Times New Roman" w:cs="Times New Roman"/>
-        </w:rPr>
         <w:t xml:space="preserve"> illetve</w:t>
       </w:r>
       <w:r>
         <w:rPr>
           <w:rFonts w:eastAsia="Times New Roman" w:cs="Times New Roman"/>
         </w:rPr>
-        <w:t xml:space="preserve"> kezelését tartalmazza, amit az </w:t>
-      </w:r>
-      <w:proofErr w:type="spellStart"/>
-      <w:r>
-        <w:rPr>
-          <w:rFonts w:eastAsia="Times New Roman" w:cs="Times New Roman"/>
-        </w:rPr>
-        <w:t>npm</w:t>
-      </w:r>
-      <w:proofErr w:type="spellEnd"/>
-      <w:r>
-        <w:rPr>
-          <w:rFonts w:eastAsia="Times New Roman" w:cs="Times New Roman"/>
-        </w:rPr>
-        <w:t xml:space="preserve"> </w:t>
+        <w:t xml:space="preserve"> kezelését tartalmazza, amit az npm </w:t>
       </w:r>
     </w:p>
     <w:p>
@@ -3629,115 +3588,73 @@
         <w:rPr>
           <w:rFonts w:eastAsia="Times New Roman" w:cs="Times New Roman"/>
         </w:rPr>
-        <w:t xml:space="preserve"> Backend Szerver kezeli, mikor megváltozik az </w:t>
+        <w:t xml:space="preserve"> Backend Szerver kezeli, mikor megváltozik az id egy külön met</w:t>
+      </w:r>
+      <w:r>
+        <w:rPr>
+          <w:rFonts w:eastAsia="Times New Roman" w:cs="Times New Roman"/>
+        </w:rPr>
+        <w:t>ó</w:t>
+      </w:r>
+      <w:r>
+        <w:rPr>
+          <w:rFonts w:eastAsia="Times New Roman" w:cs="Times New Roman"/>
+        </w:rPr>
+        <w:t>dussal</w:t>
+      </w:r>
+      <w:r>
+        <w:rPr>
+          <w:rFonts w:eastAsia="Times New Roman" w:cs="Times New Roman"/>
+        </w:rPr>
+        <w:t>.</w:t>
+      </w:r>
+    </w:p>
+    <w:p>
+      <w:pPr>
+        <w:spacing w:before="240" w:after="240"/>
+        <w:rPr>
+          <w:rFonts w:eastAsia="Times New Roman" w:cs="Times New Roman"/>
+        </w:rPr>
+      </w:pPr>
+      <w:r>
+        <w:rPr>
+          <w:rFonts w:eastAsia="Times New Roman" w:cs="Times New Roman"/>
+        </w:rPr>
+        <w:t>Az</w:t>
+      </w:r>
+      <w:r>
+        <w:rPr>
+          <w:rFonts w:eastAsia="Times New Roman" w:cs="Times New Roman"/>
+        </w:rPr>
+        <w:t xml:space="preserve"> </w:t>
       </w:r>
       <w:proofErr w:type="spellStart"/>
       <w:r>
         <w:rPr>
           <w:rFonts w:eastAsia="Times New Roman" w:cs="Times New Roman"/>
         </w:rPr>
-        <w:t>id</w:t>
+        <w:t>idHandler</w:t>
       </w:r>
       <w:proofErr w:type="spellEnd"/>
       <w:r>
         <w:rPr>
           <w:rFonts w:eastAsia="Times New Roman" w:cs="Times New Roman"/>
         </w:rPr>
-        <w:t xml:space="preserve"> egy külön met</w:t>
-      </w:r>
-      <w:r>
-        <w:rPr>
-          <w:rFonts w:eastAsia="Times New Roman" w:cs="Times New Roman"/>
-        </w:rPr>
-        <w:t>ó</w:t>
-      </w:r>
-      <w:r>
-        <w:rPr>
-          <w:rFonts w:eastAsia="Times New Roman" w:cs="Times New Roman"/>
-        </w:rPr>
-        <w:t>dussal</w:t>
-      </w:r>
-      <w:r>
-        <w:rPr>
-          <w:rFonts w:eastAsia="Times New Roman" w:cs="Times New Roman"/>
-        </w:rPr>
-        <w:t>.</w:t>
-      </w:r>
-    </w:p>
-    <w:p>
-      <w:pPr>
-        <w:spacing w:before="240" w:after="240"/>
-        <w:rPr>
-          <w:rFonts w:eastAsia="Times New Roman" w:cs="Times New Roman"/>
-        </w:rPr>
-      </w:pPr>
-      <w:r>
-        <w:rPr>
-          <w:rFonts w:eastAsia="Times New Roman" w:cs="Times New Roman"/>
-        </w:rPr>
-        <w:t>Az</w:t>
-      </w:r>
-      <w:r>
-        <w:rPr>
-          <w:rFonts w:eastAsia="Times New Roman" w:cs="Times New Roman"/>
-        </w:rPr>
-        <w:t xml:space="preserve"> </w:t>
+        <w:t xml:space="preserve"> metódus, </w:t>
       </w:r>
       <w:proofErr w:type="spellStart"/>
       <w:r>
         <w:rPr>
           <w:rFonts w:eastAsia="Times New Roman" w:cs="Times New Roman"/>
         </w:rPr>
-        <w:t>idHandler</w:t>
+        <w:t>újraosztja</w:t>
       </w:r>
       <w:proofErr w:type="spellEnd"/>
       <w:r>
         <w:rPr>
           <w:rFonts w:eastAsia="Times New Roman" w:cs="Times New Roman"/>
         </w:rPr>
-        <w:t xml:space="preserve"> metódus, </w:t>
-      </w:r>
-      <w:proofErr w:type="spellStart"/>
-      <w:r>
-        <w:rPr>
-          <w:rFonts w:eastAsia="Times New Roman" w:cs="Times New Roman"/>
-        </w:rPr>
-        <w:t>újraosztja</w:t>
-      </w:r>
-      <w:proofErr w:type="spellEnd"/>
-      <w:r>
-        <w:rPr>
-          <w:rFonts w:eastAsia="Times New Roman" w:cs="Times New Roman"/>
-        </w:rPr>
-        <w:t xml:space="preserve"> az </w:t>
-      </w:r>
-      <w:proofErr w:type="spellStart"/>
-      <w:r>
-        <w:rPr>
-          <w:rFonts w:eastAsia="Times New Roman" w:cs="Times New Roman"/>
-        </w:rPr>
-        <w:t>id</w:t>
-      </w:r>
-      <w:proofErr w:type="spellEnd"/>
-      <w:r>
-        <w:rPr>
-          <w:rFonts w:eastAsia="Times New Roman" w:cs="Times New Roman"/>
-        </w:rPr>
-        <w:t xml:space="preserve">-t, így, mindig a valós </w:t>
-      </w:r>
-      <w:proofErr w:type="spellStart"/>
-      <w:r>
-        <w:rPr>
-          <w:rFonts w:eastAsia="Times New Roman" w:cs="Times New Roman"/>
-        </w:rPr>
-        <w:t>id</w:t>
-      </w:r>
-      <w:proofErr w:type="spellEnd"/>
-      <w:r>
-        <w:rPr>
-          <w:rFonts w:eastAsia="Times New Roman" w:cs="Times New Roman"/>
-        </w:rPr>
-        <w:t xml:space="preserve"> számát kapjuk az adott terméknek.</w:t>
+        <w:t xml:space="preserve"> az id-t, így, mindig a valós id számát kapjuk az adott terméknek.</w:t>
       </w:r>
     </w:p>
     <w:p>
@@ -3865,78 +3782,23 @@
     </w:p>
     <w:p>
       <w:pPr>
+        <w:spacing w:after="360" w:line="259" w:lineRule="auto"/>
+        <w:jc w:val="left"/>
+      </w:pPr>
+      <w:r>
+        <w:t>Létrehoztunk egy nem végleges kinézetet a weboldalnak annak szükségére, hogy bele tudjuk fűzni a backendet és az adatbázist a projekt szökkenő mentes fejlesztésének érdekében. A képen látható weboldalnak a felépítése egy alapja, hogy hogyan nézzen ki a felhasználói felület. Ezek után cél volt egy új logót</w:t>
+      </w:r>
+      <w:r>
+        <w:t xml:space="preserve"> készíteni is, ami jobban reprezentálja egy csárda weboldalának jellegzetesét, miközben magát Dózsa György történelmi személyt és a kalocsai technikum névadóját és magát az iskolát népszerűsítsük.</w:t>
+      </w:r>
+    </w:p>
+    <w:p>
+      <w:pPr>
         <w:spacing w:after="0" w:line="259" w:lineRule="auto"/>
         <w:jc w:val="left"/>
         <w:rPr>
           <w:noProof/>
         </w:rPr>
-      </w:pPr>
-      <w:r>
-        <w:t>CSS: A weboldal tartalmának el</w:t>
-      </w:r>
-      <w:r>
-        <w:t>emeinek díszítése.</w:t>
-      </w:r>
-      <w:r>
-        <w:rPr>
-          <w:noProof/>
-        </w:rPr>
-        <w:t xml:space="preserve"> </w:t>
-      </w:r>
-      <w:r>
-        <w:rPr>
-          <w:noProof/>
-        </w:rPr>
-        <w:drawing>
-          <wp:inline distT="0" distB="0" distL="0" distR="0" wp14:anchorId="2BB0B1B7" wp14:editId="09E9D5D2">
-            <wp:extent cx="3123343" cy="1534434"/>
-            <wp:effectExtent l="0" t="0" r="1270" b="8890"/>
-            <wp:docPr id="17" name="Kép 17"/>
-            <wp:cNvGraphicFramePr>
-              <a:graphicFrameLocks xmlns:a="http://schemas.openxmlformats.org/drawingml/2006/main" noChangeAspect="1"/>
-            </wp:cNvGraphicFramePr>
-            <a:graphic xmlns:a="http://schemas.openxmlformats.org/drawingml/2006/main">
-              <a:graphicData uri="http://schemas.openxmlformats.org/drawingml/2006/picture">
-                <pic:pic xmlns:pic="http://schemas.openxmlformats.org/drawingml/2006/picture">
-                  <pic:nvPicPr>
-                    <pic:cNvPr id="1" name=""/>
-                    <pic:cNvPicPr/>
-                  </pic:nvPicPr>
-                  <pic:blipFill>
-                    <a:blip r:embed="rId15"/>
-                    <a:stretch>
-                      <a:fillRect/>
-                    </a:stretch>
-                  </pic:blipFill>
-                  <pic:spPr>
-                    <a:xfrm>
-                      <a:off x="0" y="0"/>
-                      <a:ext cx="3123343" cy="1534434"/>
-                    </a:xfrm>
-                    <a:prstGeom prst="rect">
-                      <a:avLst/>
-                    </a:prstGeom>
-                  </pic:spPr>
-                </pic:pic>
-              </a:graphicData>
-            </a:graphic>
-          </wp:inline>
-        </w:drawing>
-      </w:r>
-    </w:p>
-    <w:p>
-      <w:pPr>
-        <w:spacing w:after="0" w:line="259" w:lineRule="auto"/>
-        <w:jc w:val="left"/>
-      </w:pPr>
-      <w:r>
-        <w:t>A főoldal animációnak a kódja.</w:t>
-      </w:r>
-    </w:p>
-    <w:p>
-      <w:pPr>
-        <w:spacing w:line="259" w:lineRule="auto"/>
-        <w:jc w:val="left"/>
       </w:pPr>
       <w:r>
         <w:rPr>
@@ -3951,13 +3813,13 @@
         <mc:AlternateContent>
           <mc:Choice Requires="wps">
             <w:drawing>
-              <wp:anchor distT="0" distB="0" distL="114300" distR="114300" simplePos="0" relativeHeight="251667456" behindDoc="0" locked="0" layoutInCell="1" allowOverlap="1" wp14:anchorId="57091FB9" wp14:editId="690BA9CC">
+              <wp:anchor distT="0" distB="0" distL="114300" distR="114300" simplePos="0" relativeHeight="251667456" behindDoc="0" locked="0" layoutInCell="1" allowOverlap="1" wp14:anchorId="57091FB9" wp14:editId="333449E6">
                 <wp:simplePos x="0" y="0"/>
                 <wp:positionH relativeFrom="page">
                   <wp:align>left</wp:align>
                 </wp:positionH>
                 <wp:positionV relativeFrom="paragraph">
-                  <wp:posOffset>-901587</wp:posOffset>
+                  <wp:posOffset>-911343</wp:posOffset>
                 </wp:positionV>
                 <wp:extent cx="2419350" cy="2419350"/>
                 <wp:effectExtent l="0" t="0" r="0" b="0"/>
@@ -4069,7 +3931,7 @@
           </mc:Choice>
           <mc:Fallback>
             <w:pict>
-              <v:shape w14:anchorId="0EBD8145" id="Derékszögű háromszög 7" o:spid="_x0000_s1026" style="position:absolute;margin-left:0;margin-top:-71pt;width:190.5pt;height:190.5pt;rotation:90;z-index:251667456;visibility:visible;mso-wrap-style:square;mso-width-percent:0;mso-wrap-distance-left:9pt;mso-wrap-distance-top:0;mso-wrap-distance-right:9pt;mso-wrap-distance-bottom:0;mso-position-horizontal:left;mso-position-horizontal-relative:page;mso-position-vertical:absolute;mso-position-vertical-relative:text;mso-width-percent:0;mso-width-relative:margin;v-text-anchor:middle" coordsize="2419350,2419350" o:gfxdata="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" path="m,2419350l,c806450,806450,-382154,2206666,2419350,2419350l,2419350xe" fillcolor="#ed7d31 [3205]" stroked="f" strokeweight="1pt">
+              <v:shape w14:anchorId="1FB30E8E" id="Derékszögű háromszög 7" o:spid="_x0000_s1026" style="position:absolute;margin-left:0;margin-top:-71.75pt;width:190.5pt;height:190.5pt;rotation:90;z-index:251667456;visibility:visible;mso-wrap-style:square;mso-width-percent:0;mso-wrap-distance-left:9pt;mso-wrap-distance-top:0;mso-wrap-distance-right:9pt;mso-wrap-distance-bottom:0;mso-position-horizontal:left;mso-position-horizontal-relative:page;mso-position-vertical:absolute;mso-position-vertical-relative:text;mso-width-percent:0;mso-width-relative:margin;v-text-anchor:middle" coordsize="2419350,2419350" o:gfxdata="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" path="m,2419350l,c806450,806450,-382154,2206666,2419350,2419350l,2419350xe" fillcolor="#ed7d31 [3205]" stroked="f" strokeweight="1pt">
                 <v:stroke joinstyle="miter"/>
                 <v:path arrowok="t" o:connecttype="custom" o:connectlocs="0,2419350;0,0;2419350,2419350;0,2419350" o:connectangles="0,0,0,0"/>
                 <w10:wrap anchorx="page"/>
@@ -4078,6 +3940,73 @@
           </mc:Fallback>
         </mc:AlternateContent>
       </w:r>
+      <w:r>
+        <w:t>CSS: A weboldal tartalmának el</w:t>
+      </w:r>
+      <w:r>
+        <w:t>emeinek díszítése.</w:t>
+      </w:r>
+      <w:r>
+        <w:rPr>
+          <w:noProof/>
+        </w:rPr>
+        <w:t xml:space="preserve"> </w:t>
+      </w:r>
+      <w:r>
+        <w:rPr>
+          <w:noProof/>
+        </w:rPr>
+        <w:drawing>
+          <wp:inline distT="0" distB="0" distL="0" distR="0" wp14:anchorId="2BB0B1B7" wp14:editId="09E9D5D2">
+            <wp:extent cx="3123343" cy="1534434"/>
+            <wp:effectExtent l="0" t="0" r="1270" b="8890"/>
+            <wp:docPr id="17" name="Kép 17"/>
+            <wp:cNvGraphicFramePr>
+              <a:graphicFrameLocks xmlns:a="http://schemas.openxmlformats.org/drawingml/2006/main" noChangeAspect="1"/>
+            </wp:cNvGraphicFramePr>
+            <a:graphic xmlns:a="http://schemas.openxmlformats.org/drawingml/2006/main">
+              <a:graphicData uri="http://schemas.openxmlformats.org/drawingml/2006/picture">
+                <pic:pic xmlns:pic="http://schemas.openxmlformats.org/drawingml/2006/picture">
+                  <pic:nvPicPr>
+                    <pic:cNvPr id="1" name=""/>
+                    <pic:cNvPicPr/>
+                  </pic:nvPicPr>
+                  <pic:blipFill>
+                    <a:blip r:embed="rId15"/>
+                    <a:stretch>
+                      <a:fillRect/>
+                    </a:stretch>
+                  </pic:blipFill>
+                  <pic:spPr>
+                    <a:xfrm>
+                      <a:off x="0" y="0"/>
+                      <a:ext cx="3123343" cy="1534434"/>
+                    </a:xfrm>
+                    <a:prstGeom prst="rect">
+                      <a:avLst/>
+                    </a:prstGeom>
+                  </pic:spPr>
+                </pic:pic>
+              </a:graphicData>
+            </a:graphic>
+          </wp:inline>
+        </w:drawing>
+      </w:r>
+    </w:p>
+    <w:p>
+      <w:pPr>
+        <w:spacing w:after="0" w:line="259" w:lineRule="auto"/>
+        <w:jc w:val="left"/>
+      </w:pPr>
+      <w:r>
+        <w:t>A főoldal animációnak a kódja.</w:t>
+      </w:r>
+    </w:p>
+    <w:p>
+      <w:pPr>
+        <w:spacing w:line="259" w:lineRule="auto"/>
+        <w:jc w:val="left"/>
+      </w:pPr>
       <w:r>
         <w:t>JavaScript: Dinamikus interaktivitást tud hozzáfűzni a kódhoz, mint például animáció vagy az oldal érvényesítése.</w:t>
       </w:r>
@@ -4292,7 +4221,7 @@
               </wp:anchor>
             </w:drawing>
           </mc:Choice>
-          <mc:Fallback xmlns:a="http://schemas.openxmlformats.org/drawingml/2006/main" xmlns:pic="http://schemas.openxmlformats.org/drawingml/2006/picture" xmlns:a14="http://schemas.microsoft.com/office/drawing/2010/main">
+          <mc:Fallback xmlns:a14="http://schemas.microsoft.com/office/drawing/2010/main" xmlns:pic="http://schemas.openxmlformats.org/drawingml/2006/picture" xmlns:a="http://schemas.openxmlformats.org/drawingml/2006/main">
             <w:pict>
               <v:shape id="Derékszögű háromszög 7" style="position:absolute;margin-left:0;margin-top:-71pt;width:190.5pt;height:190.5pt;rotation:90;z-index:251670528;visibility:visible;mso-wrap-style:square;mso-width-percent:0;mso-wrap-distance-left:9pt;mso-wrap-distance-top:0;mso-wrap-distance-right:9pt;mso-wrap-distance-bottom:0;mso-position-horizontal:left;mso-position-horizontal-relative:page;mso-position-vertical:absolute;mso-position-vertical-relative:text;mso-width-percent:0;mso-width-relative:margin;v-text-anchor:middle" coordsize="2419350,2419350" o:spid="_x0000_s1026" fillcolor="#ed7d31 [3205]" stroked="f" strokeweight="1pt" path="m,2419350l,c806450,806450,-382154,2206666,2419350,2419350l,2419350xe" o:gfxdata="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" w14:anchorId="3D992DA4">
                 <v:stroke joinstyle="miter"/>
@@ -4467,7 +4396,7 @@
               </wp:anchor>
             </w:drawing>
           </mc:Choice>
-          <mc:Fallback xmlns:a="http://schemas.openxmlformats.org/drawingml/2006/main" xmlns:pic="http://schemas.openxmlformats.org/drawingml/2006/picture" xmlns:a14="http://schemas.microsoft.com/office/drawing/2010/main">
+          <mc:Fallback xmlns:a14="http://schemas.microsoft.com/office/drawing/2010/main" xmlns:pic="http://schemas.openxmlformats.org/drawingml/2006/picture" xmlns:a="http://schemas.openxmlformats.org/drawingml/2006/main">
             <w:pict>
               <v:shape id="Derékszögű háromszög 7" style="position:absolute;margin-left:0;margin-top:-71.35pt;width:190.5pt;height:190.5pt;rotation:90;z-index:251672576;visibility:visible;mso-wrap-style:square;mso-width-percent:0;mso-wrap-distance-left:9pt;mso-wrap-distance-top:0;mso-wrap-distance-right:9pt;mso-wrap-distance-bottom:0;mso-position-horizontal:left;mso-position-horizontal-relative:page;mso-position-vertical:absolute;mso-position-vertical-relative:text;mso-width-percent:0;mso-width-relative:margin;v-text-anchor:middle" coordsize="2419350,2419350" o:spid="_x0000_s1026" fillcolor="#ed7d31 [3205]" stroked="f" strokeweight="1pt" path="m,2419350l,c806450,806450,-382154,2206666,2419350,2419350l,2419350xe" o:gfxdata="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" w14:anchorId="0AF53019">
                 <v:stroke joinstyle="miter"/>

</xml_diff>

<commit_message>
Dokumentáció írás + kisebb javítások a kódban
</commit_message>
<xml_diff>
--- a/FejlesztőisablonWIP.docx
+++ b/FejlesztőisablonWIP.docx
@@ -141,7 +141,7 @@
               </wp:anchor>
             </w:drawing>
           </mc:Choice>
-          <mc:Fallback xmlns:a="http://schemas.openxmlformats.org/drawingml/2006/main" xmlns:pic="http://schemas.openxmlformats.org/drawingml/2006/picture" xmlns:a14="http://schemas.microsoft.com/office/drawing/2010/main">
+          <mc:Fallback xmlns:a14="http://schemas.microsoft.com/office/drawing/2010/main" xmlns:pic="http://schemas.openxmlformats.org/drawingml/2006/picture" xmlns:a="http://schemas.openxmlformats.org/drawingml/2006/main">
             <w:pict>
               <v:shape id="Derékszögű háromszög 7" style="position:absolute;margin-left:0;margin-top:-70.65pt;width:190.5pt;height:190.5pt;rotation:90;z-index:251660288;visibility:visible;mso-wrap-style:square;mso-width-percent:0;mso-wrap-distance-left:9pt;mso-wrap-distance-top:0;mso-wrap-distance-right:9pt;mso-wrap-distance-bottom:0;mso-position-horizontal:left;mso-position-horizontal-relative:page;mso-position-vertical:absolute;mso-position-vertical-relative:text;mso-width-percent:0;mso-width-relative:margin;v-text-anchor:middle" coordsize="2419350,2419350" o:spid="_x0000_s1026" fillcolor="#ed7d31 [3205]" stroked="f" strokeweight="1pt" path="m,2419350l,c806450,806450,-382154,2206666,2419350,2419350l,2419350xe" o:gfxdata="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" w14:anchorId="022CF62E">
                 <v:stroke joinstyle="miter"/>
@@ -1114,7 +1114,7 @@
               </wp:anchor>
             </w:drawing>
           </mc:Choice>
-          <mc:Fallback xmlns:a="http://schemas.openxmlformats.org/drawingml/2006/main" xmlns:pic="http://schemas.openxmlformats.org/drawingml/2006/picture" xmlns:a14="http://schemas.microsoft.com/office/drawing/2010/main">
+          <mc:Fallback xmlns:a14="http://schemas.microsoft.com/office/drawing/2010/main" xmlns:pic="http://schemas.openxmlformats.org/drawingml/2006/picture" xmlns:a="http://schemas.openxmlformats.org/drawingml/2006/main">
             <w:pict>
               <v:shape id="Derékszögű háromszög 7" style="position:absolute;margin-left:-86.55pt;margin-top:-71.05pt;width:190.5pt;height:190.5pt;rotation:90;z-index:251662336;visibility:visible;mso-wrap-style:square;mso-width-percent:0;mso-wrap-distance-left:9pt;mso-wrap-distance-top:0;mso-wrap-distance-right:9pt;mso-wrap-distance-bottom:0;mso-position-horizontal:absolute;mso-position-horizontal-relative:text;mso-position-vertical:absolute;mso-position-vertical-relative:text;mso-width-percent:0;mso-width-relative:margin;v-text-anchor:middle" coordsize="2419350,2419350" o:spid="_x0000_s1026" fillcolor="#ed7d31 [3205]" stroked="f" strokeweight="1pt" path="m,2419350l,c806450,806450,-382154,2206666,2419350,2419350l,2419350xe" o:gfxdata="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" w14:anchorId="76C634DC">
                 <v:stroke joinstyle="miter"/>
@@ -1332,7 +1332,7 @@
               </wp:anchor>
             </w:drawing>
           </mc:Choice>
-          <mc:Fallback xmlns:a="http://schemas.openxmlformats.org/drawingml/2006/main" xmlns:pic="http://schemas.openxmlformats.org/drawingml/2006/picture" xmlns:a14="http://schemas.microsoft.com/office/drawing/2010/main">
+          <mc:Fallback xmlns:a14="http://schemas.microsoft.com/office/drawing/2010/main" xmlns:pic="http://schemas.openxmlformats.org/drawingml/2006/picture" xmlns:a="http://schemas.openxmlformats.org/drawingml/2006/main">
             <w:pict>
               <v:shape id="Derékszögű háromszög 7" style="position:absolute;margin-left:0;margin-top:-71.15pt;width:190.5pt;height:190.5pt;rotation:90;z-index:251664384;visibility:visible;mso-wrap-style:square;mso-width-percent:0;mso-wrap-distance-left:9pt;mso-wrap-distance-top:0;mso-wrap-distance-right:9pt;mso-wrap-distance-bottom:0;mso-position-horizontal:left;mso-position-horizontal-relative:page;mso-position-vertical:absolute;mso-position-vertical-relative:text;mso-width-percent:0;mso-width-relative:margin;v-text-anchor:middle" coordsize="2419350,2419350" o:spid="_x0000_s1026" fillcolor="#ed7d31 [3205]" stroked="f" strokeweight="1pt" path="m,2419350l,c806450,806450,-382154,2206666,2419350,2419350l,2419350xe" o:gfxdata="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" w14:anchorId="2E1CBD0A">
                 <v:stroke joinstyle="miter"/>
@@ -1398,6 +1398,7 @@
         <w:spacing w:before="0" w:beforeAutospacing="0" w:after="0" w:afterAutospacing="0"/>
         <w:ind w:left="720"/>
       </w:pPr>
+      <w:proofErr w:type="gramStart"/>
       <w:r>
         <w:rPr>
           <w:rFonts w:hAnsi="Symbol"/>
@@ -1411,10 +1412,25 @@
         <w:rPr>
           <w:rStyle w:val="Kiemels2"/>
         </w:rPr>
-        <w:t>Minimum:</w:t>
-      </w:r>
-      <w:r>
-        <w:t xml:space="preserve"> 1–2 magos, 1 GHz-es processzor</w:t>
+        <w:t>Minimum</w:t>
+      </w:r>
+      <w:proofErr w:type="gramEnd"/>
+      <w:r>
+        <w:rPr>
+          <w:rStyle w:val="Kiemels2"/>
+        </w:rPr>
+        <w:t>:</w:t>
+      </w:r>
+      <w:r>
+        <w:t xml:space="preserve"> 1–2 magos, 1 </w:t>
+      </w:r>
+      <w:proofErr w:type="spellStart"/>
+      <w:r>
+        <w:t>GHz</w:t>
+      </w:r>
+      <w:proofErr w:type="spellEnd"/>
+      <w:r>
+        <w:t>-es processzor</w:t>
       </w:r>
     </w:p>
     <w:p>
@@ -1423,6 +1439,7 @@
         <w:spacing w:before="0" w:beforeAutospacing="0" w:after="0" w:afterAutospacing="0"/>
         <w:ind w:left="720"/>
       </w:pPr>
+      <w:proofErr w:type="gramStart"/>
       <w:r>
         <w:rPr>
           <w:rFonts w:hAnsi="Symbol"/>
@@ -1436,10 +1453,25 @@
         <w:rPr>
           <w:rStyle w:val="Kiemels2"/>
         </w:rPr>
-        <w:t>Ajánlott:</w:t>
-      </w:r>
-      <w:r>
-        <w:t xml:space="preserve"> 2–4 magos, modern CPU (pl. Intel i3 vagy AMD Ryzen 3)</w:t>
+        <w:t>Ajánlott</w:t>
+      </w:r>
+      <w:proofErr w:type="gramEnd"/>
+      <w:r>
+        <w:rPr>
+          <w:rStyle w:val="Kiemels2"/>
+        </w:rPr>
+        <w:t>:</w:t>
+      </w:r>
+      <w:r>
+        <w:t xml:space="preserve"> 2–4 magos, modern CPU (pl. Intel i3 vagy AMD </w:t>
+      </w:r>
+      <w:proofErr w:type="spellStart"/>
+      <w:r>
+        <w:t>Ryzen</w:t>
+      </w:r>
+      <w:proofErr w:type="spellEnd"/>
+      <w:r>
+        <w:t xml:space="preserve"> 3)</w:t>
       </w:r>
     </w:p>
     <w:p>
@@ -1472,6 +1504,7 @@
         <w:spacing w:before="0" w:beforeAutospacing="0" w:after="0" w:afterAutospacing="0"/>
         <w:ind w:left="720"/>
       </w:pPr>
+      <w:proofErr w:type="gramStart"/>
       <w:r>
         <w:rPr>
           <w:rFonts w:hAnsi="Symbol"/>
@@ -1485,7 +1518,14 @@
         <w:rPr>
           <w:rStyle w:val="Kiemels2"/>
         </w:rPr>
-        <w:t>Minimum:</w:t>
+        <w:t>Minimum</w:t>
+      </w:r>
+      <w:proofErr w:type="gramEnd"/>
+      <w:r>
+        <w:rPr>
+          <w:rStyle w:val="Kiemels2"/>
+        </w:rPr>
+        <w:t>:</w:t>
       </w:r>
       <w:r>
         <w:t xml:space="preserve"> 2 GB RAM</w:t>
@@ -1497,6 +1537,7 @@
         <w:spacing w:before="0" w:beforeAutospacing="0" w:after="0" w:afterAutospacing="0"/>
         <w:ind w:left="720"/>
       </w:pPr>
+      <w:proofErr w:type="gramStart"/>
       <w:r>
         <w:rPr>
           <w:rFonts w:hAnsi="Symbol"/>
@@ -1510,7 +1551,14 @@
         <w:rPr>
           <w:rStyle w:val="Kiemels2"/>
         </w:rPr>
-        <w:t>Ajánlott:</w:t>
+        <w:t>Ajánlott</w:t>
+      </w:r>
+      <w:proofErr w:type="gramEnd"/>
+      <w:r>
+        <w:rPr>
+          <w:rStyle w:val="Kiemels2"/>
+        </w:rPr>
+        <w:t>:</w:t>
       </w:r>
       <w:r>
         <w:t xml:space="preserve"> 4–8 GB RAM</w:t>
@@ -1545,6 +1593,7 @@
         <w:spacing w:before="0" w:beforeAutospacing="0" w:after="0" w:afterAutospacing="0"/>
         <w:ind w:left="720"/>
       </w:pPr>
+      <w:proofErr w:type="gramStart"/>
       <w:r>
         <w:rPr>
           <w:rFonts w:hAnsi="Symbol"/>
@@ -1558,7 +1607,14 @@
         <w:rPr>
           <w:rStyle w:val="Kiemels2"/>
         </w:rPr>
-        <w:t>Minimum:</w:t>
+        <w:t>Minimum</w:t>
+      </w:r>
+      <w:proofErr w:type="gramEnd"/>
+      <w:r>
+        <w:rPr>
+          <w:rStyle w:val="Kiemels2"/>
+        </w:rPr>
+        <w:t>:</w:t>
       </w:r>
       <w:r>
         <w:t xml:space="preserve"> 10 GB szabad hely</w:t>
@@ -1570,6 +1626,7 @@
         <w:spacing w:before="0" w:beforeAutospacing="0" w:after="0" w:afterAutospacing="0"/>
         <w:ind w:left="720"/>
       </w:pPr>
+      <w:proofErr w:type="gramStart"/>
       <w:r>
         <w:rPr>
           <w:rFonts w:hAnsi="Symbol"/>
@@ -1583,7 +1640,14 @@
         <w:rPr>
           <w:rStyle w:val="Kiemels2"/>
         </w:rPr>
-        <w:t>Ajánlott:</w:t>
+        <w:t>Ajánlott</w:t>
+      </w:r>
+      <w:proofErr w:type="gramEnd"/>
+      <w:r>
+        <w:rPr>
+          <w:rStyle w:val="Kiemels2"/>
+        </w:rPr>
+        <w:t>:</w:t>
       </w:r>
       <w:r>
         <w:t xml:space="preserve"> SSD meghajtó legalább 50 GB szabad hellyel</w:t>
@@ -1692,7 +1756,15 @@
         <w:t>B</w:t>
       </w:r>
       <w:r>
-        <w:t>öngésző (pl.: Chrome, FireFox)</w:t>
+        <w:t xml:space="preserve">öngésző (pl.: Chrome, </w:t>
+      </w:r>
+      <w:proofErr w:type="spellStart"/>
+      <w:r>
+        <w:t>FireFox</w:t>
+      </w:r>
+      <w:proofErr w:type="spellEnd"/>
+      <w:r>
+        <w:t>)</w:t>
       </w:r>
     </w:p>
     <w:p>
@@ -1725,7 +1797,15 @@
         <w:t xml:space="preserve">Egy weboldal futtatásához alapvetően nem kell túl erős hardver – különösen akkor, ha csak fejlesztésre vagy kisebb forgalmú kiszolgálásra használjuk. </w:t>
       </w:r>
       <w:r>
-        <w:t>Az operációs rendszer biztosítja azt az alapvető környezetet, ahol a webszerver, adatbázis és egyéb szoftverek futnak. Például Windows, Linux vagy macOS. Ez futtatja a XAMPP-ot és kezeli a rendszer erőforrásait.</w:t>
+        <w:t xml:space="preserve">Az operációs rendszer biztosítja azt az alapvető környezetet, ahol a webszerver, adatbázis és egyéb szoftverek futnak. Például Windows, Linux vagy </w:t>
+      </w:r>
+      <w:proofErr w:type="spellStart"/>
+      <w:r>
+        <w:t>macOS</w:t>
+      </w:r>
+      <w:proofErr w:type="spellEnd"/>
+      <w:r>
+        <w:t>. Ez futtatja a XAMPP-ot és kezeli a rendszer erőforrásait.</w:t>
       </w:r>
       <w:r>
         <w:t xml:space="preserve"> A XAMPP egy olyan csomag, amely tartalmazza a legfontosabb szerverkomponenseket, amik szükségesek a weboldal futtatásához, tehát lehetővé teszi, hogy helyben (lokálisan) futtassuk és teszteljük a weboldalt. A böngésző egy kliensprogram, am</w:t>
@@ -1740,7 +1820,15 @@
         <w:t>Maga a</w:t>
       </w:r>
       <w:r>
-        <w:t xml:space="preserve"> böngésző kérést küld a szervernek (pl. a XAMPP által futtatott Apache-nak), majd megjeleníti a válaszként kapott HTML, CSS és JavaScript tartalmat.</w:t>
+        <w:t xml:space="preserve"> böngésző kérést küld a szervernek (pl. a XAMPP által futtatott </w:t>
+      </w:r>
+      <w:proofErr w:type="spellStart"/>
+      <w:r>
+        <w:t>Apache-nak</w:t>
+      </w:r>
+      <w:proofErr w:type="spellEnd"/>
+      <w:r>
+        <w:t>), majd megjeleníti a válaszként kapott HTML, CSS és JavaScript tartalmat.</w:t>
       </w:r>
     </w:p>
     <w:p>
@@ -1896,7 +1984,7 @@
               </wp:anchor>
             </w:drawing>
           </mc:Choice>
-          <mc:Fallback xmlns:a="http://schemas.openxmlformats.org/drawingml/2006/main" xmlns:pic="http://schemas.openxmlformats.org/drawingml/2006/picture" xmlns:a14="http://schemas.microsoft.com/office/drawing/2010/main">
+          <mc:Fallback xmlns:a14="http://schemas.microsoft.com/office/drawing/2010/main" xmlns:pic="http://schemas.openxmlformats.org/drawingml/2006/picture" xmlns:a="http://schemas.openxmlformats.org/drawingml/2006/main">
             <w:pict>
               <v:shape id="Derékszögű háromszög 7" style="position:absolute;margin-left:0;margin-top:-71.1pt;width:190.5pt;height:190.5pt;rotation:90;z-index:251666432;visibility:visible;mso-wrap-style:square;mso-width-percent:0;mso-wrap-distance-left:9pt;mso-wrap-distance-top:0;mso-wrap-distance-right:9pt;mso-wrap-distance-bottom:0;mso-position-horizontal:left;mso-position-horizontal-relative:page;mso-position-vertical:absolute;mso-position-vertical-relative:text;mso-width-percent:0;mso-width-relative:margin;v-text-anchor:middle" coordsize="2419350,2419350" o:spid="_x0000_s1026" fillcolor="#ed7d31 [3205]" stroked="f" strokeweight="1pt" path="m,2419350l,c806450,806450,-382154,2206666,2419350,2419350l,2419350xe" o:gfxdata="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" w14:anchorId="2FA07425">
                 <v:stroke joinstyle="miter"/>
@@ -2045,13 +2133,49 @@
         <w:rPr>
           <w:lang w:val="en-US"/>
         </w:rPr>
-        <w:t>Visual Studio Code</w:t>
-      </w:r>
+        <w:t xml:space="preserve">Visual Studio </w:t>
+      </w:r>
+      <w:proofErr w:type="gramStart"/>
       <w:r>
         <w:rPr>
           <w:lang w:val="en-US"/>
         </w:rPr>
-        <w:t>(Felhasználói Környezet)</w:t>
+        <w:t>Code</w:t>
+      </w:r>
+      <w:r>
+        <w:rPr>
+          <w:lang w:val="en-US"/>
+        </w:rPr>
+        <w:t>(</w:t>
+      </w:r>
+      <w:proofErr w:type="spellStart"/>
+      <w:proofErr w:type="gramEnd"/>
+      <w:r>
+        <w:rPr>
+          <w:lang w:val="en-US"/>
+        </w:rPr>
+        <w:t>Felhasználói</w:t>
+      </w:r>
+      <w:proofErr w:type="spellEnd"/>
+      <w:r>
+        <w:rPr>
+          <w:lang w:val="en-US"/>
+        </w:rPr>
+        <w:t xml:space="preserve"> </w:t>
+      </w:r>
+      <w:proofErr w:type="spellStart"/>
+      <w:r>
+        <w:rPr>
+          <w:lang w:val="en-US"/>
+        </w:rPr>
+        <w:t>Környezet</w:t>
+      </w:r>
+      <w:proofErr w:type="spellEnd"/>
+      <w:r>
+        <w:rPr>
+          <w:lang w:val="en-US"/>
+        </w:rPr>
+        <w:t>)</w:t>
       </w:r>
     </w:p>
     <w:p>
@@ -2080,21 +2204,101 @@
         <w:t xml:space="preserve">.1 </w:t>
       </w:r>
       <w:r>
-        <w:t>Visual Studio Code</w:t>
+        <w:t xml:space="preserve">Visual </w:t>
+      </w:r>
+      <w:proofErr w:type="spellStart"/>
+      <w:r>
+        <w:t>Studio</w:t>
+      </w:r>
+      <w:proofErr w:type="spellEnd"/>
+      <w:r>
+        <w:t xml:space="preserve"> </w:t>
+      </w:r>
+      <w:proofErr w:type="spellStart"/>
+      <w:r>
+        <w:t>Code</w:t>
       </w:r>
       <w:bookmarkEnd w:id="3"/>
-    </w:p>
-    <w:p>
-      <w:r>
-        <w:t>A Visual Studio Code(VSC) egy felhasználói környezet(</w:t>
-      </w:r>
+      <w:proofErr w:type="spellEnd"/>
+    </w:p>
+    <w:p>
+      <w:r>
+        <w:t xml:space="preserve">A Visual </w:t>
+      </w:r>
+      <w:proofErr w:type="spellStart"/>
+      <w:r>
+        <w:t>Studio</w:t>
+      </w:r>
+      <w:proofErr w:type="spellEnd"/>
+      <w:r>
+        <w:t xml:space="preserve"> </w:t>
+      </w:r>
+      <w:proofErr w:type="spellStart"/>
+      <w:proofErr w:type="gramStart"/>
+      <w:r>
+        <w:t>Code</w:t>
+      </w:r>
+      <w:proofErr w:type="spellEnd"/>
+      <w:r>
+        <w:t>(</w:t>
+      </w:r>
+      <w:proofErr w:type="gramEnd"/>
+      <w:r>
+        <w:t>VSC) egy felhasználói környezet(</w:t>
+      </w:r>
+      <w:proofErr w:type="spellStart"/>
       <w:r>
         <w:rPr>
           <w:rFonts w:eastAsia="Times New Roman" w:cs="Times New Roman"/>
           <w:color w:val="0D0D0D" w:themeColor="text1" w:themeTint="F2"/>
           <w:szCs w:val="24"/>
         </w:rPr>
-        <w:t>Integrated Development Environment (IDE)</w:t>
+        <w:t>Integrated</w:t>
+      </w:r>
+      <w:proofErr w:type="spellEnd"/>
+      <w:r>
+        <w:rPr>
+          <w:rFonts w:eastAsia="Times New Roman" w:cs="Times New Roman"/>
+          <w:color w:val="0D0D0D" w:themeColor="text1" w:themeTint="F2"/>
+          <w:szCs w:val="24"/>
+        </w:rPr>
+        <w:t xml:space="preserve"> </w:t>
+      </w:r>
+      <w:proofErr w:type="spellStart"/>
+      <w:r>
+        <w:rPr>
+          <w:rFonts w:eastAsia="Times New Roman" w:cs="Times New Roman"/>
+          <w:color w:val="0D0D0D" w:themeColor="text1" w:themeTint="F2"/>
+          <w:szCs w:val="24"/>
+        </w:rPr>
+        <w:t>Development</w:t>
+      </w:r>
+      <w:proofErr w:type="spellEnd"/>
+      <w:r>
+        <w:rPr>
+          <w:rFonts w:eastAsia="Times New Roman" w:cs="Times New Roman"/>
+          <w:color w:val="0D0D0D" w:themeColor="text1" w:themeTint="F2"/>
+          <w:szCs w:val="24"/>
+        </w:rPr>
+        <w:t xml:space="preserve"> </w:t>
+      </w:r>
+      <w:proofErr w:type="spellStart"/>
+      <w:r>
+        <w:rPr>
+          <w:rFonts w:eastAsia="Times New Roman" w:cs="Times New Roman"/>
+          <w:color w:val="0D0D0D" w:themeColor="text1" w:themeTint="F2"/>
+          <w:szCs w:val="24"/>
+        </w:rPr>
+        <w:t>Environment</w:t>
+      </w:r>
+      <w:proofErr w:type="spellEnd"/>
+      <w:r>
+        <w:rPr>
+          <w:rFonts w:eastAsia="Times New Roman" w:cs="Times New Roman"/>
+          <w:color w:val="0D0D0D" w:themeColor="text1" w:themeTint="F2"/>
+          <w:szCs w:val="24"/>
+        </w:rPr>
+        <w:t xml:space="preserve"> (IDE)</w:t>
       </w:r>
       <w:r>
         <w:t>)</w:t>
@@ -2106,8 +2310,13 @@
         <w:t>mely sok programozási nyelvet tartalmaz, melyek közül mi a JavaSc</w:t>
       </w:r>
       <w:r>
-        <w:t>ript-et</w:t>
-      </w:r>
+        <w:t>ript-</w:t>
+      </w:r>
+      <w:proofErr w:type="spellStart"/>
+      <w:r>
+        <w:t>et</w:t>
+      </w:r>
+      <w:proofErr w:type="spellEnd"/>
       <w:r>
         <w:t xml:space="preserve"> használtuk, </w:t>
       </w:r>
@@ -2138,8 +2347,21 @@
       <w:r>
         <w:t xml:space="preserve">mint például: </w:t>
       </w:r>
-      <w:r>
-        <w:t xml:space="preserve">npm express, </w:t>
+      <w:proofErr w:type="spellStart"/>
+      <w:r>
+        <w:t>npm</w:t>
+      </w:r>
+      <w:proofErr w:type="spellEnd"/>
+      <w:r>
+        <w:t xml:space="preserve"> </w:t>
+      </w:r>
+      <w:proofErr w:type="spellStart"/>
+      <w:r>
+        <w:t>express</w:t>
+      </w:r>
+      <w:proofErr w:type="spellEnd"/>
+      <w:r>
+        <w:t xml:space="preserve">, </w:t>
       </w:r>
       <w:r>
         <w:t>illetve saját modulokat is készítettünk.</w:t>
@@ -2153,7 +2375,15 @@
         <w:t>z</w:t>
       </w:r>
       <w:r>
-        <w:t xml:space="preserve"> npm csomagkezelővel </w:t>
+        <w:t xml:space="preserve"> </w:t>
+      </w:r>
+      <w:proofErr w:type="spellStart"/>
+      <w:r>
+        <w:t>npm</w:t>
+      </w:r>
+      <w:proofErr w:type="spellEnd"/>
+      <w:r>
+        <w:t xml:space="preserve"> csomagkezelővel </w:t>
       </w:r>
       <w:r>
         <w:t>szabályoztuk</w:t>
@@ -2195,8 +2425,13 @@
         <w:t>A</w:t>
       </w:r>
       <w:r>
-        <w:t xml:space="preserve"> XAMPP egy program, melyben adatbázist lehet működtetni</w:t>
-      </w:r>
+        <w:t xml:space="preserve"> XAMPP egy program, melyben adatbázist lehet </w:t>
+      </w:r>
+      <w:proofErr w:type="gramStart"/>
+      <w:r>
+        <w:t>működtetni</w:t>
+      </w:r>
+      <w:proofErr w:type="gramEnd"/>
       <w:r>
         <w:t xml:space="preserve"> amit mi is használtunk. Ehhez az SQL adatbáziskezelő nyelvet használtuk</w:t>
       </w:r>
@@ -2412,7 +2647,7 @@
               </wp:anchor>
             </w:drawing>
           </mc:Choice>
-          <mc:Fallback xmlns:a="http://schemas.openxmlformats.org/drawingml/2006/main" xmlns:pic="http://schemas.openxmlformats.org/drawingml/2006/picture" xmlns:a14="http://schemas.microsoft.com/office/drawing/2010/main">
+          <mc:Fallback xmlns:a14="http://schemas.microsoft.com/office/drawing/2010/main" xmlns:pic="http://schemas.openxmlformats.org/drawingml/2006/picture" xmlns:a="http://schemas.openxmlformats.org/drawingml/2006/main">
             <w:pict>
               <v:shape id="Derékszögű háromszög 7" style="position:absolute;margin-left:0;margin-top:-71.35pt;width:190.5pt;height:190.5pt;rotation:90;z-index:251668480;visibility:visible;mso-wrap-style:square;mso-width-percent:0;mso-wrap-distance-left:9pt;mso-wrap-distance-top:0;mso-wrap-distance-right:9pt;mso-wrap-distance-bottom:0;mso-position-horizontal:left;mso-position-horizontal-relative:page;mso-position-vertical:absolute;mso-position-vertical-relative:text;mso-width-percent:0;mso-width-relative:margin;v-text-anchor:middle" coordsize="2419350,2419350" o:spid="_x0000_s1026" fillcolor="#ed7d31 [3205]" stroked="f" strokeweight="1pt" path="m,2419350l,c806450,806450,-382154,2206666,2419350,2419350l,2419350xe" o:gfxdata="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" w14:anchorId="09313364">
                 <v:stroke joinstyle="miter"/>
@@ -2617,6 +2852,1157 @@
     </w:p>
     <w:p>
       <w:pPr>
+        <w:rPr>
+          <w:rFonts w:eastAsia="Times New Roman" w:cs="Times New Roman"/>
+        </w:rPr>
+      </w:pPr>
+      <w:r>
+        <w:rPr>
+          <w:rFonts w:eastAsia="Times New Roman" w:cs="Times New Roman"/>
+        </w:rPr>
+        <w:t>Felhasználó Tábla:</w:t>
+      </w:r>
+    </w:p>
+    <w:p>
+      <w:pPr>
+        <w:rPr>
+          <w:rFonts w:eastAsia="Times New Roman" w:cs="Times New Roman"/>
+        </w:rPr>
+      </w:pPr>
+      <w:r>
+        <w:rPr>
+          <w:rFonts w:eastAsia="Times New Roman" w:cs="Times New Roman"/>
+        </w:rPr>
+        <w:tab/>
+      </w:r>
+      <w:proofErr w:type="spellStart"/>
+      <w:r>
+        <w:rPr>
+          <w:rFonts w:eastAsia="Times New Roman" w:cs="Times New Roman"/>
+        </w:rPr>
+        <w:t>id</w:t>
+      </w:r>
+      <w:proofErr w:type="spellEnd"/>
+      <w:r>
+        <w:rPr>
+          <w:rFonts w:eastAsia="Times New Roman" w:cs="Times New Roman"/>
+        </w:rPr>
+        <w:t>: A felhasználó azonosítóját tartalmazza</w:t>
+      </w:r>
+    </w:p>
+    <w:p>
+      <w:pPr>
+        <w:rPr>
+          <w:rFonts w:eastAsia="Times New Roman" w:cs="Times New Roman"/>
+        </w:rPr>
+      </w:pPr>
+      <w:r>
+        <w:rPr>
+          <w:rFonts w:eastAsia="Times New Roman" w:cs="Times New Roman"/>
+        </w:rPr>
+        <w:tab/>
+      </w:r>
+      <w:r>
+        <w:rPr>
+          <w:rFonts w:eastAsia="Times New Roman" w:cs="Times New Roman"/>
+        </w:rPr>
+        <w:t>felhasználónév: A felhasználó választott nevét tartalmazza</w:t>
+      </w:r>
+    </w:p>
+    <w:p>
+      <w:pPr>
+        <w:rPr>
+          <w:rFonts w:eastAsia="Times New Roman" w:cs="Times New Roman"/>
+        </w:rPr>
+      </w:pPr>
+      <w:r>
+        <w:rPr>
+          <w:rFonts w:eastAsia="Times New Roman" w:cs="Times New Roman"/>
+        </w:rPr>
+        <w:tab/>
+        <w:t xml:space="preserve">jelszó: A felhasználó jelszavát, </w:t>
+      </w:r>
+      <w:proofErr w:type="spellStart"/>
+      <w:r>
+        <w:rPr>
+          <w:rFonts w:eastAsia="Times New Roman" w:cs="Times New Roman"/>
+        </w:rPr>
+        <w:t>Hash</w:t>
+      </w:r>
+      <w:proofErr w:type="spellEnd"/>
+      <w:r>
+        <w:rPr>
+          <w:rFonts w:eastAsia="Times New Roman" w:cs="Times New Roman"/>
+        </w:rPr>
+        <w:t>-elve/titkosítva tartalmazza</w:t>
+      </w:r>
+    </w:p>
+    <w:p>
+      <w:pPr>
+        <w:rPr>
+          <w:rFonts w:eastAsia="Times New Roman" w:cs="Times New Roman"/>
+        </w:rPr>
+      </w:pPr>
+      <w:r>
+        <w:rPr>
+          <w:rFonts w:eastAsia="Times New Roman" w:cs="Times New Roman"/>
+        </w:rPr>
+        <w:tab/>
+        <w:t>email: A felhasználó email címét tartalmazza</w:t>
+      </w:r>
+    </w:p>
+    <w:p>
+      <w:pPr>
+        <w:rPr>
+          <w:rFonts w:eastAsia="Times New Roman" w:cs="Times New Roman"/>
+        </w:rPr>
+      </w:pPr>
+      <w:r>
+        <w:rPr>
+          <w:rFonts w:eastAsia="Times New Roman" w:cs="Times New Roman"/>
+        </w:rPr>
+        <w:tab/>
+      </w:r>
+      <w:r>
+        <w:rPr>
+          <w:rFonts w:eastAsia="Times New Roman" w:cs="Times New Roman"/>
+        </w:rPr>
+        <w:t>jogosultság: A felhasználó jogosultságát tartalmazza</w:t>
+      </w:r>
+      <w:r>
+        <w:rPr>
+          <w:rFonts w:eastAsia="Times New Roman" w:cs="Times New Roman"/>
+        </w:rPr>
+        <w:t xml:space="preserve"> </w:t>
+      </w:r>
+      <w:r>
+        <w:rPr>
+          <w:rFonts w:eastAsia="Times New Roman" w:cs="Times New Roman"/>
+        </w:rPr>
+        <w:t>(</w:t>
+      </w:r>
+      <w:proofErr w:type="spellStart"/>
+      <w:r>
+        <w:rPr>
+          <w:rFonts w:eastAsia="Times New Roman" w:cs="Times New Roman"/>
+        </w:rPr>
+        <w:t>admin</w:t>
+      </w:r>
+      <w:proofErr w:type="spellEnd"/>
+      <w:r>
+        <w:rPr>
+          <w:rFonts w:eastAsia="Times New Roman" w:cs="Times New Roman"/>
+        </w:rPr>
+        <w:t xml:space="preserve">, </w:t>
+      </w:r>
+      <w:proofErr w:type="spellStart"/>
+      <w:r>
+        <w:rPr>
+          <w:rFonts w:eastAsia="Times New Roman" w:cs="Times New Roman"/>
+        </w:rPr>
+        <w:t>user</w:t>
+      </w:r>
+      <w:proofErr w:type="spellEnd"/>
+      <w:r>
+        <w:rPr>
+          <w:rFonts w:eastAsia="Times New Roman" w:cs="Times New Roman"/>
+        </w:rPr>
+        <w:t>)</w:t>
+      </w:r>
+    </w:p>
+    <w:p>
+      <w:pPr>
+        <w:rPr>
+          <w:rFonts w:eastAsia="Times New Roman" w:cs="Times New Roman"/>
+        </w:rPr>
+      </w:pPr>
+      <w:r>
+        <w:rPr>
+          <w:rFonts w:eastAsia="Times New Roman" w:cs="Times New Roman"/>
+        </w:rPr>
+        <w:tab/>
+      </w:r>
+      <w:r>
+        <w:rPr>
+          <w:rFonts w:eastAsia="Times New Roman" w:cs="Times New Roman"/>
+        </w:rPr>
+        <w:t>lakcím: A felhasználó lakcímét tartalmazza</w:t>
+      </w:r>
+    </w:p>
+    <w:p>
+      <w:pPr>
+        <w:rPr>
+          <w:rFonts w:eastAsia="Times New Roman" w:cs="Times New Roman"/>
+        </w:rPr>
+      </w:pPr>
+      <w:r>
+        <w:rPr>
+          <w:rFonts w:eastAsia="Times New Roman" w:cs="Times New Roman"/>
+        </w:rPr>
+        <w:tab/>
+        <w:t xml:space="preserve">aktív: </w:t>
+      </w:r>
+      <w:r>
+        <w:rPr>
+          <w:rFonts w:eastAsia="Times New Roman" w:cs="Times New Roman"/>
+        </w:rPr>
+        <w:t>A felhasználó fiókját aktiválták-e</w:t>
+      </w:r>
+    </w:p>
+    <w:p>
+      <w:pPr>
+        <w:rPr>
+          <w:rFonts w:eastAsia="Times New Roman" w:cs="Times New Roman"/>
+        </w:rPr>
+      </w:pPr>
+    </w:p>
+    <w:p>
+      <w:pPr>
+        <w:pageBreakBefore/>
+        <w:rPr>
+          <w:rFonts w:eastAsia="Times New Roman" w:cs="Times New Roman"/>
+        </w:rPr>
+      </w:pPr>
+      <w:r>
+        <w:rPr>
+          <w:rFonts w:eastAsia="Times New Roman" w:cs="Times New Roman"/>
+        </w:rPr>
+        <w:lastRenderedPageBreak/>
+        <w:t>Rendelés Tábla:</w:t>
+      </w:r>
+    </w:p>
+    <w:p>
+      <w:pPr>
+        <w:rPr>
+          <w:rFonts w:eastAsia="Times New Roman" w:cs="Times New Roman"/>
+        </w:rPr>
+      </w:pPr>
+      <w:r>
+        <w:rPr>
+          <w:rFonts w:eastAsia="Times New Roman" w:cs="Times New Roman"/>
+        </w:rPr>
+        <w:tab/>
+      </w:r>
+      <w:proofErr w:type="spellStart"/>
+      <w:r>
+        <w:rPr>
+          <w:rFonts w:eastAsia="Times New Roman" w:cs="Times New Roman"/>
+        </w:rPr>
+        <w:t>id</w:t>
+      </w:r>
+      <w:proofErr w:type="spellEnd"/>
+      <w:r>
+        <w:rPr>
+          <w:rFonts w:eastAsia="Times New Roman" w:cs="Times New Roman"/>
+        </w:rPr>
+        <w:t>: A rendelés azonosítóját tartalmazza</w:t>
+      </w:r>
+    </w:p>
+    <w:p>
+      <w:pPr>
+        <w:rPr>
+          <w:rFonts w:eastAsia="Times New Roman" w:cs="Times New Roman"/>
+        </w:rPr>
+      </w:pPr>
+      <w:r>
+        <w:rPr>
+          <w:rFonts w:eastAsia="Times New Roman" w:cs="Times New Roman"/>
+        </w:rPr>
+        <w:tab/>
+      </w:r>
+      <w:proofErr w:type="spellStart"/>
+      <w:r>
+        <w:rPr>
+          <w:rFonts w:eastAsia="Times New Roman" w:cs="Times New Roman"/>
+        </w:rPr>
+        <w:t>főétel_id</w:t>
+      </w:r>
+      <w:proofErr w:type="spellEnd"/>
+      <w:r>
+        <w:rPr>
+          <w:rFonts w:eastAsia="Times New Roman" w:cs="Times New Roman"/>
+        </w:rPr>
+        <w:t>: A Főétel azonosítóját tartalmazza</w:t>
+      </w:r>
+    </w:p>
+    <w:p>
+      <w:pPr>
+        <w:rPr>
+          <w:rFonts w:eastAsia="Times New Roman" w:cs="Times New Roman"/>
+        </w:rPr>
+      </w:pPr>
+      <w:r>
+        <w:rPr>
+          <w:rFonts w:eastAsia="Times New Roman" w:cs="Times New Roman"/>
+        </w:rPr>
+        <w:tab/>
+      </w:r>
+      <w:proofErr w:type="spellStart"/>
+      <w:r>
+        <w:rPr>
+          <w:rFonts w:eastAsia="Times New Roman" w:cs="Times New Roman"/>
+        </w:rPr>
+        <w:t>köret_id</w:t>
+      </w:r>
+      <w:proofErr w:type="spellEnd"/>
+      <w:r>
+        <w:rPr>
+          <w:rFonts w:eastAsia="Times New Roman" w:cs="Times New Roman"/>
+        </w:rPr>
+        <w:t>: A Köret azonosítóját tartalmazza</w:t>
+      </w:r>
+    </w:p>
+    <w:p>
+      <w:pPr>
+        <w:rPr>
+          <w:rFonts w:eastAsia="Times New Roman" w:cs="Times New Roman"/>
+        </w:rPr>
+      </w:pPr>
+      <w:r>
+        <w:rPr>
+          <w:rFonts w:eastAsia="Times New Roman" w:cs="Times New Roman"/>
+        </w:rPr>
+        <w:tab/>
+      </w:r>
+      <w:proofErr w:type="spellStart"/>
+      <w:r>
+        <w:rPr>
+          <w:rFonts w:eastAsia="Times New Roman" w:cs="Times New Roman"/>
+        </w:rPr>
+        <w:t>szosz_id</w:t>
+      </w:r>
+      <w:proofErr w:type="spellEnd"/>
+      <w:r>
+        <w:rPr>
+          <w:rFonts w:eastAsia="Times New Roman" w:cs="Times New Roman"/>
+        </w:rPr>
+        <w:t>: A Szósz azonosítóját tartalmazza</w:t>
+      </w:r>
+    </w:p>
+    <w:p>
+      <w:pPr>
+        <w:rPr>
+          <w:rFonts w:eastAsia="Times New Roman" w:cs="Times New Roman"/>
+        </w:rPr>
+      </w:pPr>
+      <w:r>
+        <w:rPr>
+          <w:rFonts w:eastAsia="Times New Roman" w:cs="Times New Roman"/>
+        </w:rPr>
+        <w:tab/>
+      </w:r>
+      <w:proofErr w:type="spellStart"/>
+      <w:r>
+        <w:rPr>
+          <w:rFonts w:eastAsia="Times New Roman" w:cs="Times New Roman"/>
+        </w:rPr>
+        <w:t>üditő_id</w:t>
+      </w:r>
+      <w:proofErr w:type="spellEnd"/>
+      <w:r>
+        <w:rPr>
+          <w:rFonts w:eastAsia="Times New Roman" w:cs="Times New Roman"/>
+        </w:rPr>
+        <w:t>: Az Üdítő azonosítóját tartalmazza</w:t>
+      </w:r>
+    </w:p>
+    <w:p>
+      <w:pPr>
+        <w:rPr>
+          <w:rFonts w:eastAsia="Times New Roman" w:cs="Times New Roman"/>
+        </w:rPr>
+      </w:pPr>
+      <w:r>
+        <w:rPr>
+          <w:rFonts w:eastAsia="Times New Roman" w:cs="Times New Roman"/>
+        </w:rPr>
+        <w:tab/>
+      </w:r>
+      <w:proofErr w:type="spellStart"/>
+      <w:r>
+        <w:rPr>
+          <w:rFonts w:eastAsia="Times New Roman" w:cs="Times New Roman"/>
+        </w:rPr>
+        <w:t>fel_id</w:t>
+      </w:r>
+      <w:proofErr w:type="spellEnd"/>
+      <w:r>
+        <w:rPr>
+          <w:rFonts w:eastAsia="Times New Roman" w:cs="Times New Roman"/>
+        </w:rPr>
+        <w:t>: A felhasználó azonosítóját tartalmazza</w:t>
+      </w:r>
+    </w:p>
+    <w:p>
+      <w:pPr>
+        <w:rPr>
+          <w:rFonts w:eastAsia="Times New Roman" w:cs="Times New Roman"/>
+        </w:rPr>
+      </w:pPr>
+      <w:r>
+        <w:rPr>
+          <w:rFonts w:eastAsia="Times New Roman" w:cs="Times New Roman"/>
+        </w:rPr>
+        <w:tab/>
+      </w:r>
+      <w:proofErr w:type="spellStart"/>
+      <w:r>
+        <w:rPr>
+          <w:rFonts w:eastAsia="Times New Roman" w:cs="Times New Roman"/>
+        </w:rPr>
+        <w:t>desszert_id</w:t>
+      </w:r>
+      <w:proofErr w:type="spellEnd"/>
+      <w:r>
+        <w:rPr>
+          <w:rFonts w:eastAsia="Times New Roman" w:cs="Times New Roman"/>
+        </w:rPr>
+        <w:t>: A Desszert azonosítóját tartalmazza</w:t>
+      </w:r>
+    </w:p>
+    <w:p>
+      <w:pPr>
+        <w:rPr>
+          <w:rFonts w:eastAsia="Times New Roman" w:cs="Times New Roman"/>
+        </w:rPr>
+      </w:pPr>
+    </w:p>
+    <w:p>
+      <w:pPr>
+        <w:rPr>
+          <w:rFonts w:eastAsia="Times New Roman" w:cs="Times New Roman"/>
+        </w:rPr>
+      </w:pPr>
+      <w:r>
+        <w:rPr>
+          <w:rFonts w:eastAsia="Times New Roman" w:cs="Times New Roman"/>
+        </w:rPr>
+        <w:t>Főétel Tábla:</w:t>
+      </w:r>
+    </w:p>
+    <w:p>
+      <w:pPr>
+        <w:rPr>
+          <w:rFonts w:eastAsia="Times New Roman" w:cs="Times New Roman"/>
+        </w:rPr>
+      </w:pPr>
+      <w:r>
+        <w:rPr>
+          <w:rFonts w:eastAsia="Times New Roman" w:cs="Times New Roman"/>
+        </w:rPr>
+        <w:tab/>
+      </w:r>
+      <w:proofErr w:type="spellStart"/>
+      <w:r>
+        <w:rPr>
+          <w:rFonts w:eastAsia="Times New Roman" w:cs="Times New Roman"/>
+        </w:rPr>
+        <w:t>id</w:t>
+      </w:r>
+      <w:proofErr w:type="spellEnd"/>
+      <w:r>
+        <w:rPr>
+          <w:rFonts w:eastAsia="Times New Roman" w:cs="Times New Roman"/>
+        </w:rPr>
+        <w:t>: A Főétel azonosítóját tartalmazza</w:t>
+      </w:r>
+    </w:p>
+    <w:p>
+      <w:pPr>
+        <w:rPr>
+          <w:rFonts w:eastAsia="Times New Roman" w:cs="Times New Roman"/>
+        </w:rPr>
+      </w:pPr>
+      <w:r>
+        <w:rPr>
+          <w:rFonts w:eastAsia="Times New Roman" w:cs="Times New Roman"/>
+        </w:rPr>
+        <w:tab/>
+        <w:t xml:space="preserve">főétel: </w:t>
+      </w:r>
+      <w:r>
+        <w:rPr>
+          <w:rFonts w:eastAsia="Times New Roman" w:cs="Times New Roman"/>
+        </w:rPr>
+        <w:t>A Főétel nevét tartalmazza</w:t>
+      </w:r>
+    </w:p>
+    <w:p>
+      <w:pPr>
+        <w:rPr>
+          <w:rFonts w:eastAsia="Times New Roman" w:cs="Times New Roman"/>
+        </w:rPr>
+      </w:pPr>
+      <w:r>
+        <w:rPr>
+          <w:rFonts w:eastAsia="Times New Roman" w:cs="Times New Roman"/>
+        </w:rPr>
+        <w:tab/>
+      </w:r>
+      <w:r>
+        <w:rPr>
+          <w:rFonts w:eastAsia="Times New Roman" w:cs="Times New Roman"/>
+        </w:rPr>
+        <w:t>méret: A Főétel méretét tartalmazza</w:t>
+      </w:r>
+    </w:p>
+    <w:p>
+      <w:pPr>
+        <w:rPr>
+          <w:rFonts w:eastAsia="Times New Roman" w:cs="Times New Roman"/>
+        </w:rPr>
+      </w:pPr>
+      <w:r>
+        <w:rPr>
+          <w:rFonts w:eastAsia="Times New Roman" w:cs="Times New Roman"/>
+        </w:rPr>
+        <w:tab/>
+      </w:r>
+      <w:r>
+        <w:rPr>
+          <w:rFonts w:eastAsia="Times New Roman" w:cs="Times New Roman"/>
+        </w:rPr>
+        <w:t xml:space="preserve">ár: </w:t>
+      </w:r>
+      <w:r>
+        <w:rPr>
+          <w:rFonts w:eastAsia="Times New Roman" w:cs="Times New Roman"/>
+        </w:rPr>
+        <w:t>A Főétel árát tartalmazza</w:t>
+      </w:r>
+    </w:p>
+    <w:p>
+      <w:pPr>
+        <w:rPr>
+          <w:rFonts w:eastAsia="Times New Roman" w:cs="Times New Roman"/>
+        </w:rPr>
+      </w:pPr>
+    </w:p>
+    <w:p>
+      <w:pPr>
+        <w:rPr>
+          <w:rFonts w:eastAsia="Times New Roman" w:cs="Times New Roman"/>
+        </w:rPr>
+      </w:pPr>
+      <w:r>
+        <w:rPr>
+          <w:rFonts w:eastAsia="Times New Roman" w:cs="Times New Roman"/>
+        </w:rPr>
+        <w:t xml:space="preserve">Köret </w:t>
+      </w:r>
+      <w:r>
+        <w:rPr>
+          <w:rFonts w:eastAsia="Times New Roman" w:cs="Times New Roman"/>
+        </w:rPr>
+        <w:t>Tábla:</w:t>
+      </w:r>
+    </w:p>
+    <w:p>
+      <w:pPr>
+        <w:rPr>
+          <w:rFonts w:eastAsia="Times New Roman" w:cs="Times New Roman"/>
+        </w:rPr>
+      </w:pPr>
+      <w:r>
+        <w:rPr>
+          <w:rFonts w:eastAsia="Times New Roman" w:cs="Times New Roman"/>
+        </w:rPr>
+        <w:tab/>
+      </w:r>
+      <w:proofErr w:type="spellStart"/>
+      <w:r>
+        <w:rPr>
+          <w:rFonts w:eastAsia="Times New Roman" w:cs="Times New Roman"/>
+        </w:rPr>
+        <w:t>id</w:t>
+      </w:r>
+      <w:proofErr w:type="spellEnd"/>
+      <w:r>
+        <w:rPr>
+          <w:rFonts w:eastAsia="Times New Roman" w:cs="Times New Roman"/>
+        </w:rPr>
+        <w:t xml:space="preserve">: A </w:t>
+      </w:r>
+      <w:r>
+        <w:rPr>
+          <w:rFonts w:eastAsia="Times New Roman" w:cs="Times New Roman"/>
+        </w:rPr>
+        <w:t>Köret</w:t>
+      </w:r>
+      <w:r>
+        <w:rPr>
+          <w:rFonts w:eastAsia="Times New Roman" w:cs="Times New Roman"/>
+        </w:rPr>
+        <w:t xml:space="preserve"> azonosítóját tartalmazza</w:t>
+      </w:r>
+    </w:p>
+    <w:p>
+      <w:pPr>
+        <w:rPr>
+          <w:rFonts w:eastAsia="Times New Roman" w:cs="Times New Roman"/>
+        </w:rPr>
+      </w:pPr>
+      <w:r>
+        <w:rPr>
+          <w:rFonts w:eastAsia="Times New Roman" w:cs="Times New Roman"/>
+        </w:rPr>
+        <w:tab/>
+      </w:r>
+      <w:r>
+        <w:rPr>
+          <w:rFonts w:eastAsia="Times New Roman" w:cs="Times New Roman"/>
+        </w:rPr>
+        <w:t>köret</w:t>
+      </w:r>
+      <w:r>
+        <w:rPr>
+          <w:rFonts w:eastAsia="Times New Roman" w:cs="Times New Roman"/>
+        </w:rPr>
+        <w:t xml:space="preserve">: A </w:t>
+      </w:r>
+      <w:r>
+        <w:rPr>
+          <w:rFonts w:eastAsia="Times New Roman" w:cs="Times New Roman"/>
+        </w:rPr>
+        <w:t>Köret</w:t>
+      </w:r>
+      <w:r>
+        <w:rPr>
+          <w:rFonts w:eastAsia="Times New Roman" w:cs="Times New Roman"/>
+        </w:rPr>
+        <w:t xml:space="preserve"> nevét tartalmazza</w:t>
+      </w:r>
+    </w:p>
+    <w:p>
+      <w:pPr>
+        <w:rPr>
+          <w:rFonts w:eastAsia="Times New Roman" w:cs="Times New Roman"/>
+        </w:rPr>
+      </w:pPr>
+      <w:r>
+        <w:rPr>
+          <w:rFonts w:eastAsia="Times New Roman" w:cs="Times New Roman"/>
+        </w:rPr>
+        <w:tab/>
+        <w:t xml:space="preserve">méret: A </w:t>
+      </w:r>
+      <w:r>
+        <w:rPr>
+          <w:rFonts w:eastAsia="Times New Roman" w:cs="Times New Roman"/>
+        </w:rPr>
+        <w:t>Köret</w:t>
+      </w:r>
+      <w:r>
+        <w:rPr>
+          <w:rFonts w:eastAsia="Times New Roman" w:cs="Times New Roman"/>
+        </w:rPr>
+        <w:t xml:space="preserve"> méretét tartalmazza</w:t>
+      </w:r>
+    </w:p>
+    <w:p>
+      <w:pPr>
+        <w:rPr>
+          <w:rFonts w:eastAsia="Times New Roman" w:cs="Times New Roman"/>
+        </w:rPr>
+      </w:pPr>
+      <w:r>
+        <w:rPr>
+          <w:rFonts w:eastAsia="Times New Roman" w:cs="Times New Roman"/>
+        </w:rPr>
+        <w:tab/>
+        <w:t xml:space="preserve">ár: A </w:t>
+      </w:r>
+      <w:r>
+        <w:rPr>
+          <w:rFonts w:eastAsia="Times New Roman" w:cs="Times New Roman"/>
+        </w:rPr>
+        <w:t>Köret</w:t>
+      </w:r>
+      <w:r>
+        <w:rPr>
+          <w:rFonts w:eastAsia="Times New Roman" w:cs="Times New Roman"/>
+        </w:rPr>
+        <w:t xml:space="preserve"> árát tartalmazza</w:t>
+      </w:r>
+    </w:p>
+    <w:p>
+      <w:pPr>
+        <w:rPr>
+          <w:rFonts w:eastAsia="Times New Roman" w:cs="Times New Roman"/>
+        </w:rPr>
+      </w:pPr>
+    </w:p>
+    <w:p>
+      <w:pPr>
+        <w:rPr>
+          <w:rFonts w:eastAsia="Times New Roman" w:cs="Times New Roman"/>
+        </w:rPr>
+      </w:pPr>
+      <w:r>
+        <w:rPr>
+          <w:rFonts w:eastAsia="Times New Roman" w:cs="Times New Roman"/>
+        </w:rPr>
+        <w:t>Szósz</w:t>
+      </w:r>
+      <w:r>
+        <w:rPr>
+          <w:rFonts w:eastAsia="Times New Roman" w:cs="Times New Roman"/>
+        </w:rPr>
+        <w:t xml:space="preserve"> Tábla:</w:t>
+      </w:r>
+    </w:p>
+    <w:p>
+      <w:pPr>
+        <w:rPr>
+          <w:rFonts w:eastAsia="Times New Roman" w:cs="Times New Roman"/>
+        </w:rPr>
+      </w:pPr>
+      <w:r>
+        <w:rPr>
+          <w:rFonts w:eastAsia="Times New Roman" w:cs="Times New Roman"/>
+        </w:rPr>
+        <w:tab/>
+      </w:r>
+      <w:proofErr w:type="spellStart"/>
+      <w:r>
+        <w:rPr>
+          <w:rFonts w:eastAsia="Times New Roman" w:cs="Times New Roman"/>
+        </w:rPr>
+        <w:t>id</w:t>
+      </w:r>
+      <w:proofErr w:type="spellEnd"/>
+      <w:r>
+        <w:rPr>
+          <w:rFonts w:eastAsia="Times New Roman" w:cs="Times New Roman"/>
+        </w:rPr>
+        <w:t xml:space="preserve">: A </w:t>
+      </w:r>
+      <w:r>
+        <w:rPr>
+          <w:rFonts w:eastAsia="Times New Roman" w:cs="Times New Roman"/>
+        </w:rPr>
+        <w:t>Szósz</w:t>
+      </w:r>
+      <w:r>
+        <w:rPr>
+          <w:rFonts w:eastAsia="Times New Roman" w:cs="Times New Roman"/>
+        </w:rPr>
+        <w:t xml:space="preserve"> azonosítóját tartalmazza</w:t>
+      </w:r>
+    </w:p>
+    <w:p>
+      <w:pPr>
+        <w:rPr>
+          <w:rFonts w:eastAsia="Times New Roman" w:cs="Times New Roman"/>
+        </w:rPr>
+      </w:pPr>
+      <w:r>
+        <w:rPr>
+          <w:rFonts w:eastAsia="Times New Roman" w:cs="Times New Roman"/>
+        </w:rPr>
+        <w:tab/>
+      </w:r>
+      <w:r>
+        <w:rPr>
+          <w:rFonts w:eastAsia="Times New Roman" w:cs="Times New Roman"/>
+        </w:rPr>
+        <w:t>szósz</w:t>
+      </w:r>
+      <w:r>
+        <w:rPr>
+          <w:rFonts w:eastAsia="Times New Roman" w:cs="Times New Roman"/>
+        </w:rPr>
+        <w:t xml:space="preserve">: A </w:t>
+      </w:r>
+      <w:r>
+        <w:rPr>
+          <w:rFonts w:eastAsia="Times New Roman" w:cs="Times New Roman"/>
+        </w:rPr>
+        <w:t xml:space="preserve">Szósz </w:t>
+      </w:r>
+      <w:r>
+        <w:rPr>
+          <w:rFonts w:eastAsia="Times New Roman" w:cs="Times New Roman"/>
+        </w:rPr>
+        <w:t>nevét tartalmazza</w:t>
+      </w:r>
+    </w:p>
+    <w:p>
+      <w:pPr>
+        <w:rPr>
+          <w:rFonts w:eastAsia="Times New Roman" w:cs="Times New Roman"/>
+        </w:rPr>
+      </w:pPr>
+      <w:r>
+        <w:rPr>
+          <w:rFonts w:eastAsia="Times New Roman" w:cs="Times New Roman"/>
+        </w:rPr>
+        <w:tab/>
+        <w:t xml:space="preserve">ár: A </w:t>
+      </w:r>
+      <w:r>
+        <w:rPr>
+          <w:rFonts w:eastAsia="Times New Roman" w:cs="Times New Roman"/>
+        </w:rPr>
+        <w:t>Szósz</w:t>
+      </w:r>
+      <w:r>
+        <w:rPr>
+          <w:rFonts w:eastAsia="Times New Roman" w:cs="Times New Roman"/>
+        </w:rPr>
+        <w:t xml:space="preserve"> árát tartalmazza</w:t>
+      </w:r>
+    </w:p>
+    <w:p>
+      <w:pPr>
+        <w:rPr>
+          <w:rFonts w:eastAsia="Times New Roman" w:cs="Times New Roman"/>
+        </w:rPr>
+      </w:pPr>
+    </w:p>
+    <w:p>
+      <w:pPr>
+        <w:rPr>
+          <w:rFonts w:eastAsia="Times New Roman" w:cs="Times New Roman"/>
+        </w:rPr>
+      </w:pPr>
+      <w:r>
+        <w:rPr>
+          <w:rFonts w:eastAsia="Times New Roman" w:cs="Times New Roman"/>
+        </w:rPr>
+        <w:t>Üd</w:t>
+      </w:r>
+      <w:r>
+        <w:rPr>
+          <w:rFonts w:eastAsia="Times New Roman" w:cs="Times New Roman"/>
+        </w:rPr>
+        <w:t>í</w:t>
+      </w:r>
+      <w:r>
+        <w:rPr>
+          <w:rFonts w:eastAsia="Times New Roman" w:cs="Times New Roman"/>
+        </w:rPr>
+        <w:t>tő</w:t>
+      </w:r>
+      <w:r>
+        <w:rPr>
+          <w:rFonts w:eastAsia="Times New Roman" w:cs="Times New Roman"/>
+        </w:rPr>
+        <w:t xml:space="preserve"> Tábla:</w:t>
+      </w:r>
+    </w:p>
+    <w:p>
+      <w:pPr>
+        <w:rPr>
+          <w:rFonts w:eastAsia="Times New Roman" w:cs="Times New Roman"/>
+        </w:rPr>
+      </w:pPr>
+      <w:r>
+        <w:rPr>
+          <w:rFonts w:eastAsia="Times New Roman" w:cs="Times New Roman"/>
+        </w:rPr>
+        <w:tab/>
+      </w:r>
+      <w:proofErr w:type="spellStart"/>
+      <w:r>
+        <w:rPr>
+          <w:rFonts w:eastAsia="Times New Roman" w:cs="Times New Roman"/>
+        </w:rPr>
+        <w:t>id</w:t>
+      </w:r>
+      <w:proofErr w:type="spellEnd"/>
+      <w:r>
+        <w:rPr>
+          <w:rFonts w:eastAsia="Times New Roman" w:cs="Times New Roman"/>
+        </w:rPr>
+        <w:t>: A</w:t>
+      </w:r>
+      <w:r>
+        <w:rPr>
+          <w:rFonts w:eastAsia="Times New Roman" w:cs="Times New Roman"/>
+        </w:rPr>
+        <w:t xml:space="preserve">z Üdítő </w:t>
+      </w:r>
+      <w:r>
+        <w:rPr>
+          <w:rFonts w:eastAsia="Times New Roman" w:cs="Times New Roman"/>
+        </w:rPr>
+        <w:t>azonosítóját tartalmazza</w:t>
+      </w:r>
+    </w:p>
+    <w:p>
+      <w:pPr>
+        <w:rPr>
+          <w:rFonts w:eastAsia="Times New Roman" w:cs="Times New Roman"/>
+        </w:rPr>
+      </w:pPr>
+      <w:r>
+        <w:rPr>
+          <w:rFonts w:eastAsia="Times New Roman" w:cs="Times New Roman"/>
+        </w:rPr>
+        <w:tab/>
+      </w:r>
+      <w:r>
+        <w:rPr>
+          <w:rFonts w:eastAsia="Times New Roman" w:cs="Times New Roman"/>
+        </w:rPr>
+        <w:t>üd</w:t>
+      </w:r>
+      <w:r>
+        <w:rPr>
+          <w:rFonts w:eastAsia="Times New Roman" w:cs="Times New Roman"/>
+        </w:rPr>
+        <w:t>í</w:t>
+      </w:r>
+      <w:r>
+        <w:rPr>
+          <w:rFonts w:eastAsia="Times New Roman" w:cs="Times New Roman"/>
+        </w:rPr>
+        <w:t>tő</w:t>
+      </w:r>
+      <w:r>
+        <w:rPr>
+          <w:rFonts w:eastAsia="Times New Roman" w:cs="Times New Roman"/>
+        </w:rPr>
+        <w:t>: A</w:t>
+      </w:r>
+      <w:r>
+        <w:rPr>
+          <w:rFonts w:eastAsia="Times New Roman" w:cs="Times New Roman"/>
+        </w:rPr>
+        <w:t xml:space="preserve">z Üdítő </w:t>
+      </w:r>
+      <w:r>
+        <w:rPr>
+          <w:rFonts w:eastAsia="Times New Roman" w:cs="Times New Roman"/>
+        </w:rPr>
+        <w:t>nevét tartalmazza</w:t>
+      </w:r>
+    </w:p>
+    <w:p>
+      <w:pPr>
+        <w:rPr>
+          <w:rFonts w:eastAsia="Times New Roman" w:cs="Times New Roman"/>
+        </w:rPr>
+      </w:pPr>
+      <w:r>
+        <w:rPr>
+          <w:rFonts w:eastAsia="Times New Roman" w:cs="Times New Roman"/>
+        </w:rPr>
+        <w:tab/>
+        <w:t>méret: A</w:t>
+      </w:r>
+      <w:r>
+        <w:rPr>
+          <w:rFonts w:eastAsia="Times New Roman" w:cs="Times New Roman"/>
+        </w:rPr>
+        <w:t>z Üdítő</w:t>
+      </w:r>
+      <w:r>
+        <w:rPr>
+          <w:rFonts w:eastAsia="Times New Roman" w:cs="Times New Roman"/>
+        </w:rPr>
+        <w:t xml:space="preserve"> méretét tartalmazza</w:t>
+      </w:r>
+    </w:p>
+    <w:p>
+      <w:pPr>
+        <w:rPr>
+          <w:rFonts w:eastAsia="Times New Roman" w:cs="Times New Roman"/>
+        </w:rPr>
+      </w:pPr>
+      <w:r>
+        <w:rPr>
+          <w:rFonts w:eastAsia="Times New Roman" w:cs="Times New Roman"/>
+        </w:rPr>
+        <w:tab/>
+        <w:t>ár: A</w:t>
+      </w:r>
+      <w:r>
+        <w:rPr>
+          <w:rFonts w:eastAsia="Times New Roman" w:cs="Times New Roman"/>
+        </w:rPr>
+        <w:t xml:space="preserve">z Üdítő </w:t>
+      </w:r>
+      <w:r>
+        <w:rPr>
+          <w:rFonts w:eastAsia="Times New Roman" w:cs="Times New Roman"/>
+        </w:rPr>
+        <w:t>árát tartalmazza</w:t>
+      </w:r>
+    </w:p>
+    <w:p>
+      <w:pPr>
+        <w:rPr>
+          <w:rFonts w:eastAsia="Times New Roman" w:cs="Times New Roman"/>
+        </w:rPr>
+      </w:pPr>
+    </w:p>
+    <w:p>
+      <w:pPr>
+        <w:rPr>
+          <w:rFonts w:eastAsia="Times New Roman" w:cs="Times New Roman"/>
+        </w:rPr>
+      </w:pPr>
+      <w:r>
+        <w:rPr>
+          <w:rFonts w:eastAsia="Times New Roman" w:cs="Times New Roman"/>
+        </w:rPr>
+        <w:lastRenderedPageBreak/>
+        <w:t xml:space="preserve">Desszert </w:t>
+      </w:r>
+      <w:r>
+        <w:rPr>
+          <w:rFonts w:eastAsia="Times New Roman" w:cs="Times New Roman"/>
+        </w:rPr>
+        <w:t>Tábla:</w:t>
+      </w:r>
+    </w:p>
+    <w:p>
+      <w:pPr>
+        <w:rPr>
+          <w:rFonts w:eastAsia="Times New Roman" w:cs="Times New Roman"/>
+        </w:rPr>
+      </w:pPr>
+      <w:r>
+        <w:rPr>
+          <w:rFonts w:eastAsia="Times New Roman" w:cs="Times New Roman"/>
+        </w:rPr>
+        <w:tab/>
+      </w:r>
+      <w:proofErr w:type="spellStart"/>
+      <w:r>
+        <w:rPr>
+          <w:rFonts w:eastAsia="Times New Roman" w:cs="Times New Roman"/>
+        </w:rPr>
+        <w:t>id</w:t>
+      </w:r>
+      <w:proofErr w:type="spellEnd"/>
+      <w:r>
+        <w:rPr>
+          <w:rFonts w:eastAsia="Times New Roman" w:cs="Times New Roman"/>
+        </w:rPr>
+        <w:t xml:space="preserve">: A </w:t>
+      </w:r>
+      <w:r>
+        <w:rPr>
+          <w:rFonts w:eastAsia="Times New Roman" w:cs="Times New Roman"/>
+        </w:rPr>
+        <w:t xml:space="preserve">Desszert </w:t>
+      </w:r>
+      <w:r>
+        <w:rPr>
+          <w:rFonts w:eastAsia="Times New Roman" w:cs="Times New Roman"/>
+        </w:rPr>
+        <w:t>azonosítóját tartalmazza</w:t>
+      </w:r>
+    </w:p>
+    <w:p>
+      <w:pPr>
+        <w:rPr>
+          <w:rFonts w:eastAsia="Times New Roman" w:cs="Times New Roman"/>
+        </w:rPr>
+      </w:pPr>
+      <w:r>
+        <w:rPr>
+          <w:rFonts w:eastAsia="Times New Roman" w:cs="Times New Roman"/>
+        </w:rPr>
+        <w:tab/>
+      </w:r>
+      <w:r>
+        <w:rPr>
+          <w:rFonts w:eastAsia="Times New Roman" w:cs="Times New Roman"/>
+        </w:rPr>
+        <w:t>desszert</w:t>
+      </w:r>
+      <w:r>
+        <w:rPr>
+          <w:rFonts w:eastAsia="Times New Roman" w:cs="Times New Roman"/>
+        </w:rPr>
+        <w:t xml:space="preserve">: A </w:t>
+      </w:r>
+      <w:r>
+        <w:rPr>
+          <w:rFonts w:eastAsia="Times New Roman" w:cs="Times New Roman"/>
+        </w:rPr>
+        <w:t>Desszert</w:t>
+      </w:r>
+      <w:r>
+        <w:rPr>
+          <w:rFonts w:eastAsia="Times New Roman" w:cs="Times New Roman"/>
+        </w:rPr>
+        <w:t xml:space="preserve"> nevét tartalmazza</w:t>
+      </w:r>
+    </w:p>
+    <w:p>
+      <w:pPr>
+        <w:rPr>
+          <w:rFonts w:eastAsia="Times New Roman" w:cs="Times New Roman"/>
+        </w:rPr>
+      </w:pPr>
+      <w:r>
+        <w:rPr>
+          <w:rFonts w:eastAsia="Times New Roman" w:cs="Times New Roman"/>
+        </w:rPr>
+        <w:tab/>
+        <w:t xml:space="preserve">ár: A </w:t>
+      </w:r>
+      <w:r>
+        <w:rPr>
+          <w:rFonts w:eastAsia="Times New Roman" w:cs="Times New Roman"/>
+        </w:rPr>
+        <w:t>Desszert</w:t>
+      </w:r>
+      <w:r>
+        <w:rPr>
+          <w:rFonts w:eastAsia="Times New Roman" w:cs="Times New Roman"/>
+        </w:rPr>
+        <w:t xml:space="preserve"> árát tartalmazza</w:t>
+      </w:r>
+    </w:p>
+    <w:p>
+      <w:pPr>
+        <w:rPr>
+          <w:rFonts w:eastAsia="Times New Roman" w:cs="Times New Roman"/>
+        </w:rPr>
+      </w:pPr>
+    </w:p>
+    <w:p>
+      <w:pPr>
+        <w:rPr>
+          <w:rFonts w:eastAsia="Times New Roman" w:cs="Times New Roman"/>
+        </w:rPr>
+      </w:pPr>
+    </w:p>
+    <w:p>
+      <w:pPr>
+        <w:rPr>
+          <w:rFonts w:eastAsia="Times New Roman" w:cs="Times New Roman"/>
+        </w:rPr>
+      </w:pPr>
+    </w:p>
+    <w:p>
+      <w:pPr>
+        <w:rPr>
+          <w:rFonts w:eastAsia="Times New Roman" w:cs="Times New Roman"/>
+        </w:rPr>
+      </w:pPr>
+      <w:r>
+        <w:rPr>
+          <w:rFonts w:eastAsia="Times New Roman" w:cs="Times New Roman"/>
+        </w:rPr>
+        <w:tab/>
+      </w:r>
+    </w:p>
+    <w:p>
+      <w:pPr>
+        <w:rPr>
+          <w:rFonts w:eastAsia="Times New Roman" w:cs="Times New Roman"/>
+        </w:rPr>
+      </w:pPr>
+    </w:p>
+    <w:p>
+      <w:pPr>
         <w:ind w:firstLine="426"/>
         <w:rPr>
           <w:rFonts w:eastAsia="Times New Roman" w:cs="Times New Roman"/>
@@ -2683,7 +4069,21 @@
         <w:rPr>
           <w:rFonts w:eastAsia="Times New Roman" w:cs="Times New Roman"/>
         </w:rPr>
-        <w:t>- Server.js - A szerver indítója fájlja (Indító parancs: Node Server.js)</w:t>
+        <w:t xml:space="preserve">- Server.js - A szerver indítója fájlja (Indító parancs: </w:t>
+      </w:r>
+      <w:proofErr w:type="spellStart"/>
+      <w:r>
+        <w:rPr>
+          <w:rFonts w:eastAsia="Times New Roman" w:cs="Times New Roman"/>
+        </w:rPr>
+        <w:t>Node</w:t>
+      </w:r>
+      <w:proofErr w:type="spellEnd"/>
+      <w:r>
+        <w:rPr>
+          <w:rFonts w:eastAsia="Times New Roman" w:cs="Times New Roman"/>
+        </w:rPr>
+        <w:t xml:space="preserve"> Server.js)</w:t>
       </w:r>
     </w:p>
     <w:p>
@@ -2697,13 +4097,41 @@
         <w:rPr>
           <w:rFonts w:eastAsia="Times New Roman" w:cs="Times New Roman"/>
         </w:rPr>
-        <w:t xml:space="preserve">- routes/apiRoutes.js - A szerver végpontjait, (API) tartalmazza, </w:t>
-      </w:r>
-      <w:r>
-        <w:rPr>
-          <w:rFonts w:eastAsia="Times New Roman" w:cs="Times New Roman"/>
-        </w:rPr>
-        <w:t xml:space="preserve">az express </w:t>
+        <w:t xml:space="preserve">- </w:t>
+      </w:r>
+      <w:proofErr w:type="spellStart"/>
+      <w:r>
+        <w:rPr>
+          <w:rFonts w:eastAsia="Times New Roman" w:cs="Times New Roman"/>
+        </w:rPr>
+        <w:t>routes</w:t>
+      </w:r>
+      <w:proofErr w:type="spellEnd"/>
+      <w:r>
+        <w:rPr>
+          <w:rFonts w:eastAsia="Times New Roman" w:cs="Times New Roman"/>
+        </w:rPr>
+        <w:t xml:space="preserve">/apiRoutes.js - A szerver végpontjait, (API) tartalmazza, </w:t>
+      </w:r>
+      <w:r>
+        <w:rPr>
+          <w:rFonts w:eastAsia="Times New Roman" w:cs="Times New Roman"/>
+        </w:rPr>
+        <w:t xml:space="preserve">az </w:t>
+      </w:r>
+      <w:proofErr w:type="spellStart"/>
+      <w:r>
+        <w:rPr>
+          <w:rFonts w:eastAsia="Times New Roman" w:cs="Times New Roman"/>
+        </w:rPr>
+        <w:t>express</w:t>
+      </w:r>
+      <w:proofErr w:type="spellEnd"/>
+      <w:r>
+        <w:rPr>
+          <w:rFonts w:eastAsia="Times New Roman" w:cs="Times New Roman"/>
+        </w:rPr>
+        <w:t xml:space="preserve"> </w:t>
       </w:r>
       <w:r>
         <w:tab/>
@@ -2723,6 +4151,7 @@
       <w:r>
         <w:tab/>
       </w:r>
+      <w:proofErr w:type="gramStart"/>
       <w:r>
         <w:tab/>
       </w:r>
@@ -2730,7 +4159,28 @@
         <w:rPr>
           <w:rFonts w:eastAsia="Times New Roman" w:cs="Times New Roman"/>
         </w:rPr>
-        <w:t xml:space="preserve">  illetve a controllerek felhasználásával</w:t>
+        <w:t xml:space="preserve">  illetve</w:t>
+      </w:r>
+      <w:proofErr w:type="gramEnd"/>
+      <w:r>
+        <w:rPr>
+          <w:rFonts w:eastAsia="Times New Roman" w:cs="Times New Roman"/>
+        </w:rPr>
+        <w:t xml:space="preserve"> a </w:t>
+      </w:r>
+      <w:proofErr w:type="spellStart"/>
+      <w:r>
+        <w:rPr>
+          <w:rFonts w:eastAsia="Times New Roman" w:cs="Times New Roman"/>
+        </w:rPr>
+        <w:t>controllerek</w:t>
+      </w:r>
+      <w:proofErr w:type="spellEnd"/>
+      <w:r>
+        <w:rPr>
+          <w:rFonts w:eastAsia="Times New Roman" w:cs="Times New Roman"/>
+        </w:rPr>
+        <w:t xml:space="preserve"> felhasználásával</w:t>
       </w:r>
     </w:p>
     <w:p>
@@ -2744,7 +4194,21 @@
         <w:rPr>
           <w:rFonts w:eastAsia="Times New Roman" w:cs="Times New Roman"/>
         </w:rPr>
-        <w:t xml:space="preserve">- models/foodModel.js - A szerver adatait tartalmazza, később adatbázissal </w:t>
+        <w:t xml:space="preserve">- </w:t>
+      </w:r>
+      <w:proofErr w:type="spellStart"/>
+      <w:r>
+        <w:rPr>
+          <w:rFonts w:eastAsia="Times New Roman" w:cs="Times New Roman"/>
+        </w:rPr>
+        <w:t>models</w:t>
+      </w:r>
+      <w:proofErr w:type="spellEnd"/>
+      <w:r>
+        <w:rPr>
+          <w:rFonts w:eastAsia="Times New Roman" w:cs="Times New Roman"/>
+        </w:rPr>
+        <w:t xml:space="preserve">/foodModel.js - A szerver adatait tartalmazza, később adatbázissal </w:t>
       </w:r>
       <w:r>
         <w:tab/>
@@ -2785,7 +4249,21 @@
         <w:rPr>
           <w:rFonts w:eastAsia="Times New Roman" w:cs="Times New Roman"/>
         </w:rPr>
-        <w:t xml:space="preserve">- controllers/foodController.js - A szerver vezérlője, tartalmazza a </w:t>
+        <w:t xml:space="preserve">- </w:t>
+      </w:r>
+      <w:proofErr w:type="spellStart"/>
+      <w:r>
+        <w:rPr>
+          <w:rFonts w:eastAsia="Times New Roman" w:cs="Times New Roman"/>
+        </w:rPr>
+        <w:t>controllers</w:t>
+      </w:r>
+      <w:proofErr w:type="spellEnd"/>
+      <w:r>
+        <w:rPr>
+          <w:rFonts w:eastAsia="Times New Roman" w:cs="Times New Roman"/>
+        </w:rPr>
+        <w:t xml:space="preserve">/foodController.js - A szerver vezérlője, tartalmazza a </w:t>
       </w:r>
       <w:r>
         <w:tab/>
@@ -2818,7 +4296,21 @@
         <w:rPr>
           <w:rFonts w:eastAsia="Times New Roman" w:cs="Times New Roman"/>
         </w:rPr>
-        <w:t xml:space="preserve"> a model leírás segítségével</w:t>
+        <w:t xml:space="preserve"> a </w:t>
+      </w:r>
+      <w:proofErr w:type="spellStart"/>
+      <w:r>
+        <w:rPr>
+          <w:rFonts w:eastAsia="Times New Roman" w:cs="Times New Roman"/>
+        </w:rPr>
+        <w:t>model</w:t>
+      </w:r>
+      <w:proofErr w:type="spellEnd"/>
+      <w:r>
+        <w:rPr>
+          <w:rFonts w:eastAsia="Times New Roman" w:cs="Times New Roman"/>
+        </w:rPr>
+        <w:t xml:space="preserve"> leírás segítségével</w:t>
       </w:r>
     </w:p>
     <w:p>
@@ -2832,7 +4324,21 @@
         <w:rPr>
           <w:rFonts w:eastAsia="Times New Roman" w:cs="Times New Roman"/>
         </w:rPr>
-        <w:t>- validation/foodSchema.js - Az ellenőrzést végzi</w:t>
+        <w:t xml:space="preserve">- </w:t>
+      </w:r>
+      <w:proofErr w:type="spellStart"/>
+      <w:r>
+        <w:rPr>
+          <w:rFonts w:eastAsia="Times New Roman" w:cs="Times New Roman"/>
+        </w:rPr>
+        <w:t>validation</w:t>
+      </w:r>
+      <w:proofErr w:type="spellEnd"/>
+      <w:r>
+        <w:rPr>
+          <w:rFonts w:eastAsia="Times New Roman" w:cs="Times New Roman"/>
+        </w:rPr>
+        <w:t>/foodSchema.js - Az ellenőrzést végzi</w:t>
       </w:r>
       <w:r>
         <w:rPr>
@@ -2862,7 +4368,21 @@
         <w:rPr>
           <w:rFonts w:eastAsia="Times New Roman" w:cs="Times New Roman"/>
         </w:rPr>
-        <w:t>felemás, vagy roszzul megadott adat</w:t>
+        <w:t xml:space="preserve">felemás, vagy </w:t>
+      </w:r>
+      <w:proofErr w:type="spellStart"/>
+      <w:r>
+        <w:rPr>
+          <w:rFonts w:eastAsia="Times New Roman" w:cs="Times New Roman"/>
+        </w:rPr>
+        <w:t>roszzul</w:t>
+      </w:r>
+      <w:proofErr w:type="spellEnd"/>
+      <w:r>
+        <w:rPr>
+          <w:rFonts w:eastAsia="Times New Roman" w:cs="Times New Roman"/>
+        </w:rPr>
+        <w:t xml:space="preserve"> megadott adat</w:t>
       </w:r>
     </w:p>
     <w:p>
@@ -2881,7 +4401,6 @@
           <w:szCs w:val="34"/>
           <w:lang w:eastAsia="hu-HU"/>
         </w:rPr>
-        <w:lastRenderedPageBreak/>
         <mc:AlternateContent>
           <mc:Choice Requires="wps">
             <w:drawing>
@@ -3016,19 +4535,61 @@
         <w:rPr>
           <w:rFonts w:eastAsia="Times New Roman" w:cs="Times New Roman"/>
         </w:rPr>
-        <w:t>- config/db.js – A</w:t>
-      </w:r>
-      <w:r>
-        <w:rPr>
-          <w:rFonts w:eastAsia="Times New Roman" w:cs="Times New Roman"/>
-        </w:rPr>
-        <w:t>z adatbázis használatát illetve</w:t>
-      </w:r>
-      <w:r>
-        <w:rPr>
-          <w:rFonts w:eastAsia="Times New Roman" w:cs="Times New Roman"/>
-        </w:rPr>
-        <w:t xml:space="preserve"> kezelését tartalmazza, amit az npm </w:t>
+        <w:t xml:space="preserve">- </w:t>
+      </w:r>
+      <w:proofErr w:type="spellStart"/>
+      <w:r>
+        <w:rPr>
+          <w:rFonts w:eastAsia="Times New Roman" w:cs="Times New Roman"/>
+        </w:rPr>
+        <w:t>config</w:t>
+      </w:r>
+      <w:proofErr w:type="spellEnd"/>
+      <w:r>
+        <w:rPr>
+          <w:rFonts w:eastAsia="Times New Roman" w:cs="Times New Roman"/>
+        </w:rPr>
+        <w:t>/db.js – A</w:t>
+      </w:r>
+      <w:r>
+        <w:rPr>
+          <w:rFonts w:eastAsia="Times New Roman" w:cs="Times New Roman"/>
+        </w:rPr>
+        <w:t xml:space="preserve">z adatbázis </w:t>
+      </w:r>
+      <w:proofErr w:type="gramStart"/>
+      <w:r>
+        <w:rPr>
+          <w:rFonts w:eastAsia="Times New Roman" w:cs="Times New Roman"/>
+        </w:rPr>
+        <w:t>használatát</w:t>
+      </w:r>
+      <w:proofErr w:type="gramEnd"/>
+      <w:r>
+        <w:rPr>
+          <w:rFonts w:eastAsia="Times New Roman" w:cs="Times New Roman"/>
+        </w:rPr>
+        <w:t xml:space="preserve"> illetve</w:t>
+      </w:r>
+      <w:r>
+        <w:rPr>
+          <w:rFonts w:eastAsia="Times New Roman" w:cs="Times New Roman"/>
+        </w:rPr>
+        <w:t xml:space="preserve"> kezelését tartalmazza, amit az </w:t>
+      </w:r>
+      <w:proofErr w:type="spellStart"/>
+      <w:r>
+        <w:rPr>
+          <w:rFonts w:eastAsia="Times New Roman" w:cs="Times New Roman"/>
+        </w:rPr>
+        <w:t>npm</w:t>
+      </w:r>
+      <w:proofErr w:type="spellEnd"/>
+      <w:r>
+        <w:rPr>
+          <w:rFonts w:eastAsia="Times New Roman" w:cs="Times New Roman"/>
+        </w:rPr>
+        <w:t xml:space="preserve"> </w:t>
       </w:r>
     </w:p>
     <w:p>
@@ -3042,7 +4603,21 @@
           <w:rFonts w:eastAsia="Times New Roman" w:cs="Times New Roman"/>
         </w:rPr>
         <w:tab/>
-        <w:t>mysql2 module biztosít.</w:t>
+        <w:t xml:space="preserve">mysql2 </w:t>
+      </w:r>
+      <w:proofErr w:type="spellStart"/>
+      <w:r>
+        <w:rPr>
+          <w:rFonts w:eastAsia="Times New Roman" w:cs="Times New Roman"/>
+        </w:rPr>
+        <w:t>module</w:t>
+      </w:r>
+      <w:proofErr w:type="spellEnd"/>
+      <w:r>
+        <w:rPr>
+          <w:rFonts w:eastAsia="Times New Roman" w:cs="Times New Roman"/>
+        </w:rPr>
+        <w:t xml:space="preserve"> biztosít.</w:t>
       </w:r>
     </w:p>
     <w:p>
@@ -3119,17 +4694,33 @@
         <w:tab/>
         <w:t xml:space="preserve">- </w:t>
       </w:r>
+      <w:proofErr w:type="spellStart"/>
       <w:r>
         <w:rPr>
           <w:rFonts w:eastAsia="Times New Roman" w:cs="Times New Roman"/>
         </w:rPr>
         <w:t>config</w:t>
       </w:r>
-      <w:r>
-        <w:rPr>
-          <w:rFonts w:eastAsia="Times New Roman" w:cs="Times New Roman"/>
-        </w:rPr>
-        <w:t>/database.sql – Az adatbázis leírását, kódját tartalmazza.</w:t>
+      <w:proofErr w:type="spellEnd"/>
+      <w:r>
+        <w:rPr>
+          <w:rFonts w:eastAsia="Times New Roman" w:cs="Times New Roman"/>
+        </w:rPr>
+        <w:t>/</w:t>
+      </w:r>
+      <w:proofErr w:type="spellStart"/>
+      <w:r>
+        <w:rPr>
+          <w:rFonts w:eastAsia="Times New Roman" w:cs="Times New Roman"/>
+        </w:rPr>
+        <w:t>database.sql</w:t>
+      </w:r>
+      <w:proofErr w:type="spellEnd"/>
+      <w:r>
+        <w:rPr>
+          <w:rFonts w:eastAsia="Times New Roman" w:cs="Times New Roman"/>
+        </w:rPr>
+        <w:t xml:space="preserve"> – Az adatbázis leírását, kódját tartalmazza.</w:t>
       </w:r>
     </w:p>
     <w:p/>
@@ -3144,6 +4735,7 @@
           <w:noProof/>
           <w:lang w:eastAsia="hu-HU"/>
         </w:rPr>
+        <w:lastRenderedPageBreak/>
         <w:drawing>
           <wp:anchor distT="0" distB="0" distL="114300" distR="114300" simplePos="0" relativeHeight="251663360" behindDoc="0" locked="0" layoutInCell="1" allowOverlap="1" wp14:anchorId="3B099864" wp14:editId="6A9FAA39">
             <wp:simplePos x="0" y="0"/>
@@ -3204,7 +4796,21 @@
         <w:rPr>
           <w:rFonts w:eastAsia="Times New Roman" w:cs="Times New Roman"/>
         </w:rPr>
-        <w:t xml:space="preserve"> Backend Szerver kezeli, mikor megváltozik az id egy külön met</w:t>
+        <w:t xml:space="preserve"> Backend Szerver kezeli, mikor megváltozik az </w:t>
+      </w:r>
+      <w:proofErr w:type="spellStart"/>
+      <w:r>
+        <w:rPr>
+          <w:rFonts w:eastAsia="Times New Roman" w:cs="Times New Roman"/>
+        </w:rPr>
+        <w:t>id</w:t>
+      </w:r>
+      <w:proofErr w:type="spellEnd"/>
+      <w:r>
+        <w:rPr>
+          <w:rFonts w:eastAsia="Times New Roman" w:cs="Times New Roman"/>
+        </w:rPr>
+        <w:t xml:space="preserve"> egy külön met</w:t>
       </w:r>
       <w:r>
         <w:rPr>
@@ -3242,7 +4848,63 @@
         <w:rPr>
           <w:rFonts w:eastAsia="Times New Roman" w:cs="Times New Roman"/>
         </w:rPr>
-        <w:t xml:space="preserve"> idHandler metódus, újraosztja az id-t, így, mindig a valós id számát kapjuk az adott terméknek.</w:t>
+        <w:t xml:space="preserve"> </w:t>
+      </w:r>
+      <w:proofErr w:type="spellStart"/>
+      <w:r>
+        <w:rPr>
+          <w:rFonts w:eastAsia="Times New Roman" w:cs="Times New Roman"/>
+        </w:rPr>
+        <w:t>idHandler</w:t>
+      </w:r>
+      <w:proofErr w:type="spellEnd"/>
+      <w:r>
+        <w:rPr>
+          <w:rFonts w:eastAsia="Times New Roman" w:cs="Times New Roman"/>
+        </w:rPr>
+        <w:t xml:space="preserve"> metódus, </w:t>
+      </w:r>
+      <w:proofErr w:type="spellStart"/>
+      <w:r>
+        <w:rPr>
+          <w:rFonts w:eastAsia="Times New Roman" w:cs="Times New Roman"/>
+        </w:rPr>
+        <w:t>újraosztja</w:t>
+      </w:r>
+      <w:proofErr w:type="spellEnd"/>
+      <w:r>
+        <w:rPr>
+          <w:rFonts w:eastAsia="Times New Roman" w:cs="Times New Roman"/>
+        </w:rPr>
+        <w:t xml:space="preserve"> az </w:t>
+      </w:r>
+      <w:proofErr w:type="spellStart"/>
+      <w:r>
+        <w:rPr>
+          <w:rFonts w:eastAsia="Times New Roman" w:cs="Times New Roman"/>
+        </w:rPr>
+        <w:t>id</w:t>
+      </w:r>
+      <w:proofErr w:type="spellEnd"/>
+      <w:r>
+        <w:rPr>
+          <w:rFonts w:eastAsia="Times New Roman" w:cs="Times New Roman"/>
+        </w:rPr>
+        <w:t xml:space="preserve">-t, így, mindig a valós </w:t>
+      </w:r>
+      <w:proofErr w:type="spellStart"/>
+      <w:r>
+        <w:rPr>
+          <w:rFonts w:eastAsia="Times New Roman" w:cs="Times New Roman"/>
+        </w:rPr>
+        <w:t>id</w:t>
+      </w:r>
+      <w:proofErr w:type="spellEnd"/>
+      <w:r>
+        <w:rPr>
+          <w:rFonts w:eastAsia="Times New Roman" w:cs="Times New Roman"/>
+        </w:rPr>
+        <w:t xml:space="preserve"> számát kapjuk az adott terméknek.</w:t>
       </w:r>
     </w:p>
     <w:p>
@@ -3269,7 +4931,15 @@
         <w:jc w:val="left"/>
       </w:pPr>
       <w:r>
-        <w:t>A Frontend azon része egy weboldalnak vagy alkalmazásnak, amit a felhasználó tud látni és interaktálni vele, bele értve a megjelenés, a gombok és maga a tartalom. A weboldal elkészítéséhez</w:t>
+        <w:t xml:space="preserve">A Frontend azon része egy weboldalnak vagy alkalmazásnak, amit a felhasználó tud látni és </w:t>
+      </w:r>
+      <w:proofErr w:type="spellStart"/>
+      <w:r>
+        <w:t>interaktálni</w:t>
+      </w:r>
+      <w:proofErr w:type="spellEnd"/>
+      <w:r>
+        <w:t xml:space="preserve"> vele, bele értve a megjelenés, a gombok és maga a tartalom. A weboldal elkészítéséhez</w:t>
       </w:r>
       <w:r>
         <w:t xml:space="preserve"> a HTML, CSS és JavaScript segítségével ragaszkodtunk.</w:t>
@@ -3311,7 +4981,6 @@
           <w:szCs w:val="34"/>
           <w:lang w:eastAsia="hu-HU"/>
         </w:rPr>
-        <w:lastRenderedPageBreak/>
         <mc:AlternateContent>
           <mc:Choice Requires="wps">
             <w:drawing>
@@ -3514,6 +5183,7 @@
           <w:noProof/>
           <w:lang w:eastAsia="hu-HU"/>
         </w:rPr>
+        <w:lastRenderedPageBreak/>
         <w:drawing>
           <wp:anchor distT="0" distB="0" distL="114300" distR="114300" simplePos="0" relativeHeight="251668480" behindDoc="1" locked="0" layoutInCell="1" allowOverlap="1" wp14:anchorId="29AC5AA6" wp14:editId="7C909BCA">
             <wp:simplePos x="0" y="0"/>
@@ -3600,7 +5270,6 @@
           <w:noProof/>
           <w:lang w:eastAsia="hu-HU"/>
         </w:rPr>
-        <w:lastRenderedPageBreak/>
         <w:drawing>
           <wp:anchor distT="0" distB="0" distL="114300" distR="114300" simplePos="0" relativeHeight="251670528" behindDoc="0" locked="0" layoutInCell="1" allowOverlap="1" wp14:anchorId="30418407" wp14:editId="40B0C0E2">
             <wp:simplePos x="0" y="0"/>
@@ -3882,7 +5551,15 @@
         <w:jc w:val="left"/>
       </w:pPr>
       <w:r>
-        <w:t>A regisztrációs oldal le van kezelve, hogy a felhasználó beteljesítse az új profil készítéséhez elvárt követelményeket, amiket ha megvalósít, a piros színből átvált zöldre, jelezve, hogy az adott követelményt sikeresen megtette.</w:t>
+        <w:t xml:space="preserve">A regisztrációs oldal le van kezelve, hogy a felhasználó beteljesítse az új profil készítéséhez elvárt követelményeket, </w:t>
+      </w:r>
+      <w:proofErr w:type="gramStart"/>
+      <w:r>
+        <w:t>amiket</w:t>
+      </w:r>
+      <w:proofErr w:type="gramEnd"/>
+      <w:r>
+        <w:t xml:space="preserve"> ha megvalósít, a piros színből átvált zöldre, jelezve, hogy az adott követelményt sikeresen megtette.</w:t>
       </w:r>
     </w:p>
     <w:p>
@@ -3894,6 +5571,7 @@
         </w:rPr>
       </w:pPr>
       <w:r>
+        <w:lastRenderedPageBreak/>
         <w:t>CSS: A weboldal tartalmának el</w:t>
       </w:r>
       <w:r>
@@ -3994,7 +5672,6 @@
           <w:szCs w:val="34"/>
           <w:lang w:eastAsia="hu-HU"/>
         </w:rPr>
-        <w:lastRenderedPageBreak/>
         <mc:AlternateContent>
           <mc:Choice Requires="wps">
             <w:drawing>
@@ -4327,7 +6004,7 @@
               </wp:anchor>
             </w:drawing>
           </mc:Choice>
-          <mc:Fallback xmlns:a="http://schemas.openxmlformats.org/drawingml/2006/main" xmlns:pic="http://schemas.openxmlformats.org/drawingml/2006/picture" xmlns:a14="http://schemas.microsoft.com/office/drawing/2010/main">
+          <mc:Fallback xmlns:a14="http://schemas.microsoft.com/office/drawing/2010/main" xmlns:pic="http://schemas.openxmlformats.org/drawingml/2006/picture" xmlns:a="http://schemas.openxmlformats.org/drawingml/2006/main">
             <w:pict>
               <v:shape id="Derékszögű háromszög 7" style="position:absolute;margin-left:0;margin-top:-71pt;width:190.5pt;height:190.5pt;rotation:90;z-index:251670528;visibility:visible;mso-wrap-style:square;mso-width-percent:0;mso-wrap-distance-left:9pt;mso-wrap-distance-top:0;mso-wrap-distance-right:9pt;mso-wrap-distance-bottom:0;mso-position-horizontal:left;mso-position-horizontal-relative:page;mso-position-vertical:absolute;mso-position-vertical-relative:text;mso-width-percent:0;mso-width-relative:margin;v-text-anchor:middle" coordsize="2419350,2419350" o:spid="_x0000_s1026" fillcolor="#ed7d31 [3205]" stroked="f" strokeweight="1pt" path="m,2419350l,c806450,806450,-382154,2206666,2419350,2419350l,2419350xe" o:gfxdata="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" w14:anchorId="3D992DA4">
                 <v:stroke joinstyle="miter"/>
@@ -4502,7 +6179,7 @@
               </wp:anchor>
             </w:drawing>
           </mc:Choice>
-          <mc:Fallback xmlns:a="http://schemas.openxmlformats.org/drawingml/2006/main" xmlns:pic="http://schemas.openxmlformats.org/drawingml/2006/picture" xmlns:a14="http://schemas.microsoft.com/office/drawing/2010/main">
+          <mc:Fallback xmlns:a14="http://schemas.microsoft.com/office/drawing/2010/main" xmlns:pic="http://schemas.openxmlformats.org/drawingml/2006/picture" xmlns:a="http://schemas.openxmlformats.org/drawingml/2006/main">
             <w:pict>
               <v:shape id="Derékszögű háromszög 7" style="position:absolute;margin-left:0;margin-top:-71.35pt;width:190.5pt;height:190.5pt;rotation:90;z-index:251672576;visibility:visible;mso-wrap-style:square;mso-width-percent:0;mso-wrap-distance-left:9pt;mso-wrap-distance-top:0;mso-wrap-distance-right:9pt;mso-wrap-distance-bottom:0;mso-position-horizontal:left;mso-position-horizontal-relative:page;mso-position-vertical:absolute;mso-position-vertical-relative:text;mso-width-percent:0;mso-width-relative:margin;v-text-anchor:middle" coordsize="2419350,2419350" o:spid="_x0000_s1026" fillcolor="#ed7d31 [3205]" stroked="f" strokeweight="1pt" path="m,2419350l,c806450,806450,-382154,2206666,2419350,2419350l,2419350xe" o:gfxdata="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" w14:anchorId="0AF53019">
                 <v:stroke joinstyle="miter"/>
@@ -6923,6 +8600,7 @@
     <w:lsdException w:name="HTML Sample" w:semiHidden="1" w:unhideWhenUsed="1"/>
     <w:lsdException w:name="HTML Typewriter" w:semiHidden="1" w:unhideWhenUsed="1"/>
     <w:lsdException w:name="HTML Variable" w:semiHidden="1" w:unhideWhenUsed="1"/>
+    <w:lsdException w:name="Normal Table" w:semiHidden="1" w:unhideWhenUsed="1"/>
     <w:lsdException w:name="annotation subject" w:semiHidden="1" w:unhideWhenUsed="1"/>
     <w:lsdException w:name="No List" w:semiHidden="1" w:unhideWhenUsed="1"/>
     <w:lsdException w:name="Outline List 1" w:semiHidden="1" w:unhideWhenUsed="1"/>
@@ -6965,8 +8643,11 @@
     <w:lsdException w:name="Table Contemporary" w:semiHidden="1" w:unhideWhenUsed="1"/>
     <w:lsdException w:name="Table Elegant" w:semiHidden="1" w:unhideWhenUsed="1"/>
     <w:lsdException w:name="Table Professional" w:semiHidden="1" w:unhideWhenUsed="1"/>
+    <w:lsdException w:name="Table Subtle 1" w:semiHidden="1" w:unhideWhenUsed="1"/>
     <w:lsdException w:name="Table Subtle 2" w:semiHidden="1" w:unhideWhenUsed="1"/>
     <w:lsdException w:name="Table Web 1" w:semiHidden="1" w:unhideWhenUsed="1"/>
+    <w:lsdException w:name="Table Web 2" w:semiHidden="1" w:unhideWhenUsed="1"/>
+    <w:lsdException w:name="Table Web 3" w:semiHidden="1" w:unhideWhenUsed="1"/>
     <w:lsdException w:name="Balloon Text" w:semiHidden="1" w:unhideWhenUsed="1"/>
     <w:lsdException w:name="Table Grid" w:uiPriority="39"/>
     <w:lsdException w:name="Table Theme" w:semiHidden="1" w:unhideWhenUsed="1"/>

</xml_diff>

<commit_message>
Dokumentáció írás, illetve adatbázis javítás
</commit_message>
<xml_diff>
--- a/FejlesztőisablonWIP.docx
+++ b/FejlesztőisablonWIP.docx
@@ -141,7 +141,7 @@
               </wp:anchor>
             </w:drawing>
           </mc:Choice>
-          <mc:Fallback xmlns:a="http://schemas.openxmlformats.org/drawingml/2006/main" xmlns:pic="http://schemas.openxmlformats.org/drawingml/2006/picture" xmlns:a14="http://schemas.microsoft.com/office/drawing/2010/main">
+          <mc:Fallback xmlns:a14="http://schemas.microsoft.com/office/drawing/2010/main" xmlns:pic="http://schemas.openxmlformats.org/drawingml/2006/picture" xmlns:a="http://schemas.openxmlformats.org/drawingml/2006/main">
             <w:pict>
               <v:shape id="Derékszögű háromszög 7" style="position:absolute;margin-left:0;margin-top:-70.65pt;width:190.5pt;height:190.5pt;rotation:90;z-index:251660288;visibility:visible;mso-wrap-style:square;mso-width-percent:0;mso-wrap-distance-left:9pt;mso-wrap-distance-top:0;mso-wrap-distance-right:9pt;mso-wrap-distance-bottom:0;mso-position-horizontal:left;mso-position-horizontal-relative:page;mso-position-vertical:absolute;mso-position-vertical-relative:text;mso-width-percent:0;mso-width-relative:margin;v-text-anchor:middle" coordsize="2419350,2419350" o:spid="_x0000_s1026" fillcolor="#ed7d31 [3205]" stroked="f" strokeweight="1pt" path="m,2419350l,c806450,806450,-382154,2206666,2419350,2419350l,2419350xe" o:gfxdata="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" w14:anchorId="022CF62E">
                 <v:stroke joinstyle="miter"/>
@@ -1114,7 +1114,7 @@
               </wp:anchor>
             </w:drawing>
           </mc:Choice>
-          <mc:Fallback xmlns:a="http://schemas.openxmlformats.org/drawingml/2006/main" xmlns:pic="http://schemas.openxmlformats.org/drawingml/2006/picture" xmlns:a14="http://schemas.microsoft.com/office/drawing/2010/main">
+          <mc:Fallback xmlns:a14="http://schemas.microsoft.com/office/drawing/2010/main" xmlns:pic="http://schemas.openxmlformats.org/drawingml/2006/picture" xmlns:a="http://schemas.openxmlformats.org/drawingml/2006/main">
             <w:pict>
               <v:shape id="Derékszögű háromszög 7" style="position:absolute;margin-left:-86.55pt;margin-top:-71.05pt;width:190.5pt;height:190.5pt;rotation:90;z-index:251662336;visibility:visible;mso-wrap-style:square;mso-width-percent:0;mso-wrap-distance-left:9pt;mso-wrap-distance-top:0;mso-wrap-distance-right:9pt;mso-wrap-distance-bottom:0;mso-position-horizontal:absolute;mso-position-horizontal-relative:text;mso-position-vertical:absolute;mso-position-vertical-relative:text;mso-width-percent:0;mso-width-relative:margin;v-text-anchor:middle" coordsize="2419350,2419350" o:spid="_x0000_s1026" fillcolor="#ed7d31 [3205]" stroked="f" strokeweight="1pt" path="m,2419350l,c806450,806450,-382154,2206666,2419350,2419350l,2419350xe" o:gfxdata="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" w14:anchorId="76C634DC">
                 <v:stroke joinstyle="miter"/>
@@ -1146,25 +1146,18 @@
         <w:jc w:val="both"/>
       </w:pPr>
       <w:r>
-        <w:t xml:space="preserve">A Weboldal, egy </w:t>
-      </w:r>
-      <w:r>
-        <w:t>fizikailag megtalálható</w:t>
-      </w:r>
-      <w:r>
-        <w:t xml:space="preserve"> étterem, interneten elérhető felülete, mely Szakmár Dózsa u. 14 házszám alatt található meg.</w:t>
-      </w:r>
-    </w:p>
-    <w:p>
-      <w:pPr>
-        <w:pStyle w:val="NormlWeb"/>
-        <w:jc w:val="both"/>
-      </w:pPr>
-      <w:r>
         <w:t xml:space="preserve">A </w:t>
       </w:r>
       <w:r>
-        <w:t>weboldalt, csak a regisztráció, illetve az adminok által jóváhagyást követően lehet használni</w:t>
+        <w:t xml:space="preserve">weboldalt, csak a regisztráció, illetve az </w:t>
+      </w:r>
+      <w:proofErr w:type="spellStart"/>
+      <w:r>
+        <w:t>adminok</w:t>
+      </w:r>
+      <w:proofErr w:type="spellEnd"/>
+      <w:r>
+        <w:t xml:space="preserve"> által jóváhagyást követően lehet használni</w:t>
       </w:r>
       <w:r>
         <w:t xml:space="preserve">. </w:t>
@@ -1173,7 +1166,15 @@
         <w:t>A szükséges adatok: Felhasználónév, Lakcím, Email, Jelszó, Jelszó megint</w:t>
       </w:r>
       <w:r>
-        <w:t xml:space="preserve">. A Jelszót nem rögzítjük, egy úgynevezett HASH technikával titkosítjuk, melyet egy </w:t>
+        <w:t xml:space="preserve">. A Jelszót nem rögzítjük, egy úgynevezett HASH technikával </w:t>
+      </w:r>
+      <w:proofErr w:type="spellStart"/>
+      <w:r>
+        <w:t>titkosítjuk</w:t>
+      </w:r>
+      <w:proofErr w:type="spellEnd"/>
+      <w:r>
+        <w:t xml:space="preserve">, melyet egy </w:t>
       </w:r>
       <w:r>
         <w:t>modul generál, és azt tároljuk el</w:t>
@@ -1332,7 +1333,7 @@
               </wp:anchor>
             </w:drawing>
           </mc:Choice>
-          <mc:Fallback xmlns:a="http://schemas.openxmlformats.org/drawingml/2006/main" xmlns:pic="http://schemas.openxmlformats.org/drawingml/2006/picture" xmlns:a14="http://schemas.microsoft.com/office/drawing/2010/main">
+          <mc:Fallback xmlns:a14="http://schemas.microsoft.com/office/drawing/2010/main" xmlns:pic="http://schemas.openxmlformats.org/drawingml/2006/picture" xmlns:a="http://schemas.openxmlformats.org/drawingml/2006/main">
             <w:pict>
               <v:shape id="Derékszögű háromszög 7" style="position:absolute;margin-left:0;margin-top:-71.15pt;width:190.5pt;height:190.5pt;rotation:90;z-index:251664384;visibility:visible;mso-wrap-style:square;mso-width-percent:0;mso-wrap-distance-left:9pt;mso-wrap-distance-top:0;mso-wrap-distance-right:9pt;mso-wrap-distance-bottom:0;mso-position-horizontal:left;mso-position-horizontal-relative:page;mso-position-vertical:absolute;mso-position-vertical-relative:text;mso-width-percent:0;mso-width-relative:margin;v-text-anchor:middle" coordsize="2419350,2419350" o:spid="_x0000_s1026" fillcolor="#ed7d31 [3205]" stroked="f" strokeweight="1pt" path="m,2419350l,c806450,806450,-382154,2206666,2419350,2419350l,2419350xe" o:gfxdata="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" w14:anchorId="2E1CBD0A">
                 <v:stroke joinstyle="miter"/>
@@ -1398,6 +1399,7 @@
         <w:spacing w:before="0" w:beforeAutospacing="0" w:after="0" w:afterAutospacing="0"/>
         <w:ind w:left="720"/>
       </w:pPr>
+      <w:proofErr w:type="gramStart"/>
       <w:r>
         <w:rPr>
           <w:rFonts w:hAnsi="Symbol"/>
@@ -1411,10 +1413,25 @@
         <w:rPr>
           <w:rStyle w:val="Kiemels2"/>
         </w:rPr>
-        <w:t>Minimum:</w:t>
-      </w:r>
-      <w:r>
-        <w:t xml:space="preserve"> 1–2 magos, 1 GHz-es processzor</w:t>
+        <w:t>Minimum</w:t>
+      </w:r>
+      <w:proofErr w:type="gramEnd"/>
+      <w:r>
+        <w:rPr>
+          <w:rStyle w:val="Kiemels2"/>
+        </w:rPr>
+        <w:t>:</w:t>
+      </w:r>
+      <w:r>
+        <w:t xml:space="preserve"> 1–2 magos, 1 </w:t>
+      </w:r>
+      <w:proofErr w:type="spellStart"/>
+      <w:r>
+        <w:t>GHz</w:t>
+      </w:r>
+      <w:proofErr w:type="spellEnd"/>
+      <w:r>
+        <w:t>-es processzor</w:t>
       </w:r>
     </w:p>
     <w:p>
@@ -1423,6 +1440,7 @@
         <w:spacing w:before="0" w:beforeAutospacing="0" w:after="0" w:afterAutospacing="0"/>
         <w:ind w:left="720"/>
       </w:pPr>
+      <w:proofErr w:type="gramStart"/>
       <w:r>
         <w:rPr>
           <w:rFonts w:hAnsi="Symbol"/>
@@ -1436,10 +1454,25 @@
         <w:rPr>
           <w:rStyle w:val="Kiemels2"/>
         </w:rPr>
-        <w:t>Ajánlott:</w:t>
-      </w:r>
-      <w:r>
-        <w:t xml:space="preserve"> 2–4 magos, modern CPU (pl. Intel i3 vagy AMD Ryzen 3)</w:t>
+        <w:t>Ajánlott</w:t>
+      </w:r>
+      <w:proofErr w:type="gramEnd"/>
+      <w:r>
+        <w:rPr>
+          <w:rStyle w:val="Kiemels2"/>
+        </w:rPr>
+        <w:t>:</w:t>
+      </w:r>
+      <w:r>
+        <w:t xml:space="preserve"> 2–4 magos, modern CPU (pl. Intel i3 vagy AMD </w:t>
+      </w:r>
+      <w:proofErr w:type="spellStart"/>
+      <w:r>
+        <w:t>Ryzen</w:t>
+      </w:r>
+      <w:proofErr w:type="spellEnd"/>
+      <w:r>
+        <w:t xml:space="preserve"> 3)</w:t>
       </w:r>
     </w:p>
     <w:p>
@@ -1472,6 +1505,7 @@
         <w:spacing w:before="0" w:beforeAutospacing="0" w:after="0" w:afterAutospacing="0"/>
         <w:ind w:left="720"/>
       </w:pPr>
+      <w:proofErr w:type="gramStart"/>
       <w:r>
         <w:rPr>
           <w:rFonts w:hAnsi="Symbol"/>
@@ -1485,7 +1519,14 @@
         <w:rPr>
           <w:rStyle w:val="Kiemels2"/>
         </w:rPr>
-        <w:t>Minimum:</w:t>
+        <w:t>Minimum</w:t>
+      </w:r>
+      <w:proofErr w:type="gramEnd"/>
+      <w:r>
+        <w:rPr>
+          <w:rStyle w:val="Kiemels2"/>
+        </w:rPr>
+        <w:t>:</w:t>
       </w:r>
       <w:r>
         <w:t xml:space="preserve"> 2 GB RAM</w:t>
@@ -1497,6 +1538,7 @@
         <w:spacing w:before="0" w:beforeAutospacing="0" w:after="0" w:afterAutospacing="0"/>
         <w:ind w:left="720"/>
       </w:pPr>
+      <w:proofErr w:type="gramStart"/>
       <w:r>
         <w:rPr>
           <w:rFonts w:hAnsi="Symbol"/>
@@ -1510,7 +1552,14 @@
         <w:rPr>
           <w:rStyle w:val="Kiemels2"/>
         </w:rPr>
-        <w:t>Ajánlott:</w:t>
+        <w:t>Ajánlott</w:t>
+      </w:r>
+      <w:proofErr w:type="gramEnd"/>
+      <w:r>
+        <w:rPr>
+          <w:rStyle w:val="Kiemels2"/>
+        </w:rPr>
+        <w:t>:</w:t>
       </w:r>
       <w:r>
         <w:t xml:space="preserve"> 4–8 GB RAM</w:t>
@@ -1545,6 +1594,7 @@
         <w:spacing w:before="0" w:beforeAutospacing="0" w:after="0" w:afterAutospacing="0"/>
         <w:ind w:left="720"/>
       </w:pPr>
+      <w:proofErr w:type="gramStart"/>
       <w:r>
         <w:rPr>
           <w:rFonts w:hAnsi="Symbol"/>
@@ -1558,7 +1608,14 @@
         <w:rPr>
           <w:rStyle w:val="Kiemels2"/>
         </w:rPr>
-        <w:t>Minimum:</w:t>
+        <w:t>Minimum</w:t>
+      </w:r>
+      <w:proofErr w:type="gramEnd"/>
+      <w:r>
+        <w:rPr>
+          <w:rStyle w:val="Kiemels2"/>
+        </w:rPr>
+        <w:t>:</w:t>
       </w:r>
       <w:r>
         <w:t xml:space="preserve"> 10 GB szabad hely</w:t>
@@ -1570,6 +1627,7 @@
         <w:spacing w:before="0" w:beforeAutospacing="0" w:after="0" w:afterAutospacing="0"/>
         <w:ind w:left="720"/>
       </w:pPr>
+      <w:proofErr w:type="gramStart"/>
       <w:r>
         <w:rPr>
           <w:rFonts w:hAnsi="Symbol"/>
@@ -1583,7 +1641,14 @@
         <w:rPr>
           <w:rStyle w:val="Kiemels2"/>
         </w:rPr>
-        <w:t>Ajánlott:</w:t>
+        <w:t>Ajánlott</w:t>
+      </w:r>
+      <w:proofErr w:type="gramEnd"/>
+      <w:r>
+        <w:rPr>
+          <w:rStyle w:val="Kiemels2"/>
+        </w:rPr>
+        <w:t>:</w:t>
       </w:r>
       <w:r>
         <w:t xml:space="preserve"> SSD meghajtó legalább 50 GB szabad hellyel</w:t>
@@ -1692,7 +1757,15 @@
         <w:t>B</w:t>
       </w:r>
       <w:r>
-        <w:t>öngésző (pl.: Chrome, FireFox)</w:t>
+        <w:t xml:space="preserve">öngésző (pl.: Chrome, </w:t>
+      </w:r>
+      <w:proofErr w:type="spellStart"/>
+      <w:r>
+        <w:t>FireFox</w:t>
+      </w:r>
+      <w:proofErr w:type="spellEnd"/>
+      <w:r>
+        <w:t>)</w:t>
       </w:r>
     </w:p>
     <w:p>
@@ -1725,7 +1798,15 @@
         <w:t xml:space="preserve">Egy weboldal futtatásához alapvetően nem kell túl erős hardver – különösen akkor, ha csak fejlesztésre vagy kisebb forgalmú kiszolgálásra használjuk. </w:t>
       </w:r>
       <w:r>
-        <w:t>Az operációs rendszer biztosítja azt az alapvető környezetet, ahol a webszerver, adatbázis és egyéb szoftverek futnak. Például Windows, Linux vagy macOS. Ez futtatja a XAMPP-ot és kezeli a rendszer erőforrásait.</w:t>
+        <w:t xml:space="preserve">Az operációs rendszer biztosítja azt az alapvető környezetet, ahol a webszerver, adatbázis és egyéb szoftverek futnak. Például Windows, Linux vagy </w:t>
+      </w:r>
+      <w:proofErr w:type="spellStart"/>
+      <w:r>
+        <w:t>macOS</w:t>
+      </w:r>
+      <w:proofErr w:type="spellEnd"/>
+      <w:r>
+        <w:t>. Ez futtatja a XAMPP-ot és kezeli a rendszer erőforrásait.</w:t>
       </w:r>
       <w:r>
         <w:t xml:space="preserve"> A XAMPP egy olyan csomag, amely tartalmazza a legfontosabb szerverkomponenseket, amik szükségesek a weboldal futtatásához, tehát lehetővé teszi, hogy helyben (lokálisan) futtassuk és teszteljük a weboldalt. A böngésző egy kliensprogram, am</w:t>
@@ -1740,7 +1821,15 @@
         <w:t>Maga a</w:t>
       </w:r>
       <w:r>
-        <w:t xml:space="preserve"> böngésző kérést küld a szervernek (pl. a XAMPP által futtatott Apache-nak), majd megjeleníti a válaszként kapott HTML, CSS és JavaScript tartalmat.</w:t>
+        <w:t xml:space="preserve"> böngésző kérést küld a szervernek (pl. a XAMPP által futtatott </w:t>
+      </w:r>
+      <w:proofErr w:type="spellStart"/>
+      <w:r>
+        <w:t>Apache-nak</w:t>
+      </w:r>
+      <w:proofErr w:type="spellEnd"/>
+      <w:r>
+        <w:t>), majd megjeleníti a válaszként kapott HTML, CSS és JavaScript tartalmat.</w:t>
       </w:r>
     </w:p>
     <w:p>
@@ -1896,7 +1985,7 @@
               </wp:anchor>
             </w:drawing>
           </mc:Choice>
-          <mc:Fallback xmlns:a="http://schemas.openxmlformats.org/drawingml/2006/main" xmlns:pic="http://schemas.openxmlformats.org/drawingml/2006/picture" xmlns:a14="http://schemas.microsoft.com/office/drawing/2010/main">
+          <mc:Fallback xmlns:a14="http://schemas.microsoft.com/office/drawing/2010/main" xmlns:pic="http://schemas.openxmlformats.org/drawingml/2006/picture" xmlns:a="http://schemas.openxmlformats.org/drawingml/2006/main">
             <w:pict>
               <v:shape id="Derékszögű háromszög 7" style="position:absolute;margin-left:0;margin-top:-71.1pt;width:190.5pt;height:190.5pt;rotation:90;z-index:251666432;visibility:visible;mso-wrap-style:square;mso-width-percent:0;mso-wrap-distance-left:9pt;mso-wrap-distance-top:0;mso-wrap-distance-right:9pt;mso-wrap-distance-bottom:0;mso-position-horizontal:left;mso-position-horizontal-relative:page;mso-position-vertical:absolute;mso-position-vertical-relative:text;mso-width-percent:0;mso-width-relative:margin;v-text-anchor:middle" coordsize="2419350,2419350" o:spid="_x0000_s1026" fillcolor="#ed7d31 [3205]" stroked="f" strokeweight="1pt" path="m,2419350l,c806450,806450,-382154,2206666,2419350,2419350l,2419350xe" o:gfxdata="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" w14:anchorId="2FA07425">
                 <v:stroke joinstyle="miter"/>
@@ -2045,25 +2134,49 @@
         <w:rPr>
           <w:lang w:val="en-US"/>
         </w:rPr>
-        <w:t>Visual Studio Code</w:t>
-      </w:r>
+        <w:t xml:space="preserve">Visual Studio </w:t>
+      </w:r>
+      <w:proofErr w:type="gramStart"/>
       <w:r>
         <w:rPr>
           <w:lang w:val="en-US"/>
         </w:rPr>
+        <w:t>Code</w:t>
+      </w:r>
+      <w:r>
+        <w:rPr>
+          <w:lang w:val="en-US"/>
+        </w:rPr>
         <w:t>(</w:t>
       </w:r>
+      <w:proofErr w:type="spellStart"/>
+      <w:proofErr w:type="gramEnd"/>
       <w:r>
         <w:rPr>
           <w:lang w:val="en-US"/>
         </w:rPr>
         <w:t>Fejlesztői</w:t>
       </w:r>
+      <w:proofErr w:type="spellEnd"/>
       <w:r>
         <w:rPr>
           <w:lang w:val="en-US"/>
         </w:rPr>
-        <w:t xml:space="preserve"> Környezet)</w:t>
+        <w:t xml:space="preserve"> </w:t>
+      </w:r>
+      <w:proofErr w:type="spellStart"/>
+      <w:r>
+        <w:rPr>
+          <w:lang w:val="en-US"/>
+        </w:rPr>
+        <w:t>Környezet</w:t>
+      </w:r>
+      <w:proofErr w:type="spellEnd"/>
+      <w:r>
+        <w:rPr>
+          <w:lang w:val="en-US"/>
+        </w:rPr>
+        <w:t>)</w:t>
       </w:r>
     </w:p>
     <w:p>
@@ -2092,13 +2205,47 @@
         <w:t xml:space="preserve">.1 </w:t>
       </w:r>
       <w:r>
-        <w:t>Visual Studio Code</w:t>
+        <w:t xml:space="preserve">Visual </w:t>
+      </w:r>
+      <w:proofErr w:type="spellStart"/>
+      <w:r>
+        <w:t>Studio</w:t>
+      </w:r>
+      <w:proofErr w:type="spellEnd"/>
+      <w:r>
+        <w:t xml:space="preserve"> </w:t>
+      </w:r>
+      <w:proofErr w:type="spellStart"/>
+      <w:r>
+        <w:t>Code</w:t>
       </w:r>
       <w:bookmarkEnd w:id="3"/>
-    </w:p>
-    <w:p>
-      <w:r>
-        <w:t xml:space="preserve">A Visual Studio Code(VSC) egy </w:t>
+      <w:proofErr w:type="spellEnd"/>
+    </w:p>
+    <w:p>
+      <w:r>
+        <w:t xml:space="preserve">A Visual </w:t>
+      </w:r>
+      <w:proofErr w:type="spellStart"/>
+      <w:r>
+        <w:t>Studio</w:t>
+      </w:r>
+      <w:proofErr w:type="spellEnd"/>
+      <w:r>
+        <w:t xml:space="preserve"> </w:t>
+      </w:r>
+      <w:proofErr w:type="spellStart"/>
+      <w:proofErr w:type="gramStart"/>
+      <w:r>
+        <w:t>Code</w:t>
+      </w:r>
+      <w:proofErr w:type="spellEnd"/>
+      <w:r>
+        <w:t>(</w:t>
+      </w:r>
+      <w:proofErr w:type="gramEnd"/>
+      <w:r>
+        <w:t xml:space="preserve">VSC) egy </w:t>
       </w:r>
       <w:r>
         <w:t xml:space="preserve">fejlesztői </w:t>
@@ -2106,13 +2253,59 @@
       <w:r>
         <w:t>környezet(</w:t>
       </w:r>
+      <w:proofErr w:type="spellStart"/>
       <w:r>
         <w:rPr>
           <w:rFonts w:eastAsia="Times New Roman" w:cs="Times New Roman"/>
           <w:color w:val="0D0D0D" w:themeColor="text1" w:themeTint="F2"/>
           <w:szCs w:val="24"/>
         </w:rPr>
-        <w:t>Integrated Development Environment (IDE)</w:t>
+        <w:t>Integrated</w:t>
+      </w:r>
+      <w:proofErr w:type="spellEnd"/>
+      <w:r>
+        <w:rPr>
+          <w:rFonts w:eastAsia="Times New Roman" w:cs="Times New Roman"/>
+          <w:color w:val="0D0D0D" w:themeColor="text1" w:themeTint="F2"/>
+          <w:szCs w:val="24"/>
+        </w:rPr>
+        <w:t xml:space="preserve"> </w:t>
+      </w:r>
+      <w:proofErr w:type="spellStart"/>
+      <w:r>
+        <w:rPr>
+          <w:rFonts w:eastAsia="Times New Roman" w:cs="Times New Roman"/>
+          <w:color w:val="0D0D0D" w:themeColor="text1" w:themeTint="F2"/>
+          <w:szCs w:val="24"/>
+        </w:rPr>
+        <w:t>Development</w:t>
+      </w:r>
+      <w:proofErr w:type="spellEnd"/>
+      <w:r>
+        <w:rPr>
+          <w:rFonts w:eastAsia="Times New Roman" w:cs="Times New Roman"/>
+          <w:color w:val="0D0D0D" w:themeColor="text1" w:themeTint="F2"/>
+          <w:szCs w:val="24"/>
+        </w:rPr>
+        <w:t xml:space="preserve"> </w:t>
+      </w:r>
+      <w:proofErr w:type="spellStart"/>
+      <w:r>
+        <w:rPr>
+          <w:rFonts w:eastAsia="Times New Roman" w:cs="Times New Roman"/>
+          <w:color w:val="0D0D0D" w:themeColor="text1" w:themeTint="F2"/>
+          <w:szCs w:val="24"/>
+        </w:rPr>
+        <w:t>Environment</w:t>
+      </w:r>
+      <w:proofErr w:type="spellEnd"/>
+      <w:r>
+        <w:rPr>
+          <w:rFonts w:eastAsia="Times New Roman" w:cs="Times New Roman"/>
+          <w:color w:val="0D0D0D" w:themeColor="text1" w:themeTint="F2"/>
+          <w:szCs w:val="24"/>
+        </w:rPr>
+        <w:t xml:space="preserve"> (IDE)</w:t>
       </w:r>
       <w:r>
         <w:t>)</w:t>
@@ -2124,8 +2317,13 @@
         <w:t>mely sok programozási nyelvet tartalmaz, melyek közül mi a JavaSc</w:t>
       </w:r>
       <w:r>
-        <w:t>ript-et</w:t>
-      </w:r>
+        <w:t>ript-</w:t>
+      </w:r>
+      <w:proofErr w:type="spellStart"/>
+      <w:r>
+        <w:t>et</w:t>
+      </w:r>
+      <w:proofErr w:type="spellEnd"/>
       <w:r>
         <w:t xml:space="preserve"> használtuk, </w:t>
       </w:r>
@@ -2156,8 +2354,43 @@
       <w:r>
         <w:t xml:space="preserve">mint például: </w:t>
       </w:r>
-      <w:r>
-        <w:t xml:space="preserve">npm express, </w:t>
+      <w:proofErr w:type="spellStart"/>
+      <w:r>
+        <w:t>npm</w:t>
+      </w:r>
+      <w:proofErr w:type="spellEnd"/>
+      <w:r>
+        <w:t xml:space="preserve"> </w:t>
+      </w:r>
+      <w:proofErr w:type="spellStart"/>
+      <w:r>
+        <w:t>express</w:t>
+      </w:r>
+      <w:proofErr w:type="spellEnd"/>
+      <w:r>
+        <w:t>,</w:t>
+      </w:r>
+      <w:r>
+        <w:t xml:space="preserve"> </w:t>
+      </w:r>
+      <w:proofErr w:type="spellStart"/>
+      <w:r>
+        <w:t>path</w:t>
+      </w:r>
+      <w:proofErr w:type="spellEnd"/>
+      <w:r>
+        <w:t xml:space="preserve">, </w:t>
+      </w:r>
+      <w:proofErr w:type="spellStart"/>
+      <w:r>
+        <w:t>open</w:t>
+      </w:r>
+      <w:proofErr w:type="spellEnd"/>
+      <w:r>
+        <w:t>,</w:t>
+      </w:r>
+      <w:r>
+        <w:t xml:space="preserve"> </w:t>
       </w:r>
       <w:r>
         <w:t>illetve saját modulokat is készítettünk.</w:t>
@@ -2171,7 +2404,15 @@
         <w:t>z</w:t>
       </w:r>
       <w:r>
-        <w:t xml:space="preserve"> npm csomagkezelővel </w:t>
+        <w:t xml:space="preserve"> </w:t>
+      </w:r>
+      <w:proofErr w:type="spellStart"/>
+      <w:r>
+        <w:t>npm</w:t>
+      </w:r>
+      <w:proofErr w:type="spellEnd"/>
+      <w:r>
+        <w:t xml:space="preserve"> csomagkezelővel </w:t>
       </w:r>
       <w:r>
         <w:t>szabályoztuk</w:t>
@@ -2213,8 +2454,13 @@
         <w:t>A</w:t>
       </w:r>
       <w:r>
-        <w:t xml:space="preserve"> XAMPP egy program, melyben adatbázist lehet működtetni</w:t>
-      </w:r>
+        <w:t xml:space="preserve"> XAMPP egy program, melyben adatbázist lehet </w:t>
+      </w:r>
+      <w:proofErr w:type="gramStart"/>
+      <w:r>
+        <w:t>működtetni</w:t>
+      </w:r>
+      <w:proofErr w:type="gramEnd"/>
       <w:r>
         <w:t xml:space="preserve"> amit mi is használtunk. Ehhez az SQL adatbáziskezelő nyelvet használtuk</w:t>
       </w:r>
@@ -2430,7 +2676,7 @@
               </wp:anchor>
             </w:drawing>
           </mc:Choice>
-          <mc:Fallback xmlns:a="http://schemas.openxmlformats.org/drawingml/2006/main" xmlns:pic="http://schemas.openxmlformats.org/drawingml/2006/picture" xmlns:a14="http://schemas.microsoft.com/office/drawing/2010/main">
+          <mc:Fallback xmlns:a14="http://schemas.microsoft.com/office/drawing/2010/main" xmlns:pic="http://schemas.openxmlformats.org/drawingml/2006/picture" xmlns:a="http://schemas.openxmlformats.org/drawingml/2006/main">
             <w:pict>
               <v:shape id="Derékszögű háromszög 7" style="position:absolute;margin-left:0;margin-top:-71.35pt;width:190.5pt;height:190.5pt;rotation:90;z-index:251668480;visibility:visible;mso-wrap-style:square;mso-width-percent:0;mso-wrap-distance-left:9pt;mso-wrap-distance-top:0;mso-wrap-distance-right:9pt;mso-wrap-distance-bottom:0;mso-position-horizontal:left;mso-position-horizontal-relative:page;mso-position-vertical:absolute;mso-position-vertical-relative:text;mso-width-percent:0;mso-width-relative:margin;v-text-anchor:middle" coordsize="2419350,2419350" o:spid="_x0000_s1026" fillcolor="#ed7d31 [3205]" stroked="f" strokeweight="1pt" path="m,2419350l,c806450,806450,-382154,2206666,2419350,2419350l,2419350xe" o:gfxdata="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" w14:anchorId="09313364">
                 <v:stroke joinstyle="miter"/>
@@ -2564,10 +2810,23 @@
         <w:t>Az adatbázis 7 db táblát tartalmaz: Felhasználó, Rendelés, Főétel, Köret, Szósz, Desszert, Üdítő</w:t>
       </w:r>
       <w:r>
-        <w:t xml:space="preserve">. Az utóbbi 5 a weboldalon szereplő kategóriákat írja le. A Rendelés az egy kapcsoló tábla, de egy rendelést tartalmaz </w:t>
-      </w:r>
-      <w:r>
-        <w:t xml:space="preserve">id-k szerint. A Felhasználó meg egy felhasználó </w:t>
+        <w:t xml:space="preserve">. Az utóbbi 5 a weboldalon szereplő kategóriákat írja le. A Rendelés az egy </w:t>
+      </w:r>
+      <w:proofErr w:type="gramStart"/>
+      <w:r>
+        <w:t>kapcsoló tábla</w:t>
+      </w:r>
+      <w:proofErr w:type="gramEnd"/>
+      <w:r>
+        <w:t xml:space="preserve">, de egy rendelést tartalmaz </w:t>
+      </w:r>
+      <w:proofErr w:type="spellStart"/>
+      <w:r>
+        <w:t>id</w:t>
+      </w:r>
+      <w:proofErr w:type="spellEnd"/>
+      <w:r>
+        <w:t xml:space="preserve">-k szerint. A Felhasználó meg egy felhasználó </w:t>
       </w:r>
       <w:r>
         <w:t>megadott információit, szerepkörét, és profiljának a helyzetét tartalmazza.</w:t>
@@ -2580,9 +2839,11 @@
       <w:r>
         <w:t xml:space="preserve"> adatbázis neve: </w:t>
       </w:r>
+      <w:proofErr w:type="spellStart"/>
       <w:r>
         <w:t>dozsa_csarda_adatbazis</w:t>
       </w:r>
+      <w:proofErr w:type="spellEnd"/>
     </w:p>
     <w:p>
       <w:pPr>
@@ -2784,11 +3045,19 @@
         </w:rPr>
         <w:tab/>
       </w:r>
-      <w:r>
-        <w:rPr>
-          <w:rFonts w:eastAsia="Times New Roman" w:cs="Times New Roman"/>
-        </w:rPr>
-        <w:t>id: A felhasználó azonosítóját tartalmazza</w:t>
+      <w:proofErr w:type="spellStart"/>
+      <w:r>
+        <w:rPr>
+          <w:rFonts w:eastAsia="Times New Roman" w:cs="Times New Roman"/>
+        </w:rPr>
+        <w:t>id</w:t>
+      </w:r>
+      <w:proofErr w:type="spellEnd"/>
+      <w:r>
+        <w:rPr>
+          <w:rFonts w:eastAsia="Times New Roman" w:cs="Times New Roman"/>
+        </w:rPr>
+        <w:t>: A felhasználó azonosítóját tartalmazza</w:t>
       </w:r>
       <w:r>
         <w:rPr>
@@ -2835,7 +3104,21 @@
           <w:rFonts w:eastAsia="Times New Roman" w:cs="Times New Roman"/>
         </w:rPr>
         <w:tab/>
-        <w:t>jelszó: A felhasználó jelszavát, Hash-elve/titkosítva tartalmazza</w:t>
+        <w:t xml:space="preserve">jelszó: A felhasználó jelszavát, </w:t>
+      </w:r>
+      <w:proofErr w:type="spellStart"/>
+      <w:r>
+        <w:rPr>
+          <w:rFonts w:eastAsia="Times New Roman" w:cs="Times New Roman"/>
+        </w:rPr>
+        <w:t>Hash</w:t>
+      </w:r>
+      <w:proofErr w:type="spellEnd"/>
+      <w:r>
+        <w:rPr>
+          <w:rFonts w:eastAsia="Times New Roman" w:cs="Times New Roman"/>
+        </w:rPr>
+        <w:t>-elve/titkosítva tartalmazza</w:t>
       </w:r>
     </w:p>
     <w:p>
@@ -2882,7 +3165,35 @@
         <w:rPr>
           <w:rFonts w:eastAsia="Times New Roman" w:cs="Times New Roman"/>
         </w:rPr>
-        <w:t>(admin, user)</w:t>
+        <w:t>(</w:t>
+      </w:r>
+      <w:proofErr w:type="spellStart"/>
+      <w:r>
+        <w:rPr>
+          <w:rFonts w:eastAsia="Times New Roman" w:cs="Times New Roman"/>
+        </w:rPr>
+        <w:t>admin</w:t>
+      </w:r>
+      <w:proofErr w:type="spellEnd"/>
+      <w:r>
+        <w:rPr>
+          <w:rFonts w:eastAsia="Times New Roman" w:cs="Times New Roman"/>
+        </w:rPr>
+        <w:t xml:space="preserve">, </w:t>
+      </w:r>
+      <w:proofErr w:type="spellStart"/>
+      <w:r>
+        <w:rPr>
+          <w:rFonts w:eastAsia="Times New Roman" w:cs="Times New Roman"/>
+        </w:rPr>
+        <w:t>user</w:t>
+      </w:r>
+      <w:proofErr w:type="spellEnd"/>
+      <w:r>
+        <w:rPr>
+          <w:rFonts w:eastAsia="Times New Roman" w:cs="Times New Roman"/>
+        </w:rPr>
+        <w:t>)</w:t>
       </w:r>
     </w:p>
     <w:p>
@@ -2978,11 +3289,19 @@
         </w:rPr>
         <w:tab/>
       </w:r>
-      <w:r>
-        <w:rPr>
-          <w:rFonts w:eastAsia="Times New Roman" w:cs="Times New Roman"/>
-        </w:rPr>
-        <w:t>id: A rendelés azonosítóját tartalmazza</w:t>
+      <w:proofErr w:type="spellStart"/>
+      <w:r>
+        <w:rPr>
+          <w:rFonts w:eastAsia="Times New Roman" w:cs="Times New Roman"/>
+        </w:rPr>
+        <w:t>id</w:t>
+      </w:r>
+      <w:proofErr w:type="spellEnd"/>
+      <w:r>
+        <w:rPr>
+          <w:rFonts w:eastAsia="Times New Roman" w:cs="Times New Roman"/>
+        </w:rPr>
+        <w:t>: A rendelés azonosítóját tartalmazza</w:t>
       </w:r>
       <w:r>
         <w:rPr>
@@ -3004,11 +3323,19 @@
         </w:rPr>
         <w:tab/>
       </w:r>
-      <w:r>
-        <w:rPr>
-          <w:rFonts w:eastAsia="Times New Roman" w:cs="Times New Roman"/>
-        </w:rPr>
-        <w:t>főétel_id: A Főétel azonosítóját tartalmazza</w:t>
+      <w:proofErr w:type="spellStart"/>
+      <w:r>
+        <w:rPr>
+          <w:rFonts w:eastAsia="Times New Roman" w:cs="Times New Roman"/>
+        </w:rPr>
+        <w:t>főétel_id</w:t>
+      </w:r>
+      <w:proofErr w:type="spellEnd"/>
+      <w:r>
+        <w:rPr>
+          <w:rFonts w:eastAsia="Times New Roman" w:cs="Times New Roman"/>
+        </w:rPr>
+        <w:t>: A Főétel azonosítóját tartalmazza</w:t>
       </w:r>
       <w:r>
         <w:rPr>
@@ -3029,7 +3356,20 @@
           <w:rFonts w:eastAsia="Times New Roman" w:cs="Times New Roman"/>
         </w:rPr>
         <w:tab/>
-        <w:t>köret_id: A Köret azonosítóját tartalmazza</w:t>
+      </w:r>
+      <w:proofErr w:type="spellStart"/>
+      <w:r>
+        <w:rPr>
+          <w:rFonts w:eastAsia="Times New Roman" w:cs="Times New Roman"/>
+        </w:rPr>
+        <w:t>köret_id</w:t>
+      </w:r>
+      <w:proofErr w:type="spellEnd"/>
+      <w:r>
+        <w:rPr>
+          <w:rFonts w:eastAsia="Times New Roman" w:cs="Times New Roman"/>
+        </w:rPr>
+        <w:t>: A Köret azonosítóját tartalmazza</w:t>
       </w:r>
       <w:r>
         <w:rPr>
@@ -3051,11 +3391,19 @@
         </w:rPr>
         <w:tab/>
       </w:r>
-      <w:r>
-        <w:rPr>
-          <w:rFonts w:eastAsia="Times New Roman" w:cs="Times New Roman"/>
-        </w:rPr>
-        <w:t>szosz_id: A Szósz azonosítóját tartalmazza</w:t>
+      <w:proofErr w:type="spellStart"/>
+      <w:r>
+        <w:rPr>
+          <w:rFonts w:eastAsia="Times New Roman" w:cs="Times New Roman"/>
+        </w:rPr>
+        <w:t>szosz_id</w:t>
+      </w:r>
+      <w:proofErr w:type="spellEnd"/>
+      <w:r>
+        <w:rPr>
+          <w:rFonts w:eastAsia="Times New Roman" w:cs="Times New Roman"/>
+        </w:rPr>
+        <w:t>: A Szósz azonosítóját tartalmazza</w:t>
       </w:r>
       <w:r>
         <w:rPr>
@@ -3077,11 +3425,19 @@
         </w:rPr>
         <w:tab/>
       </w:r>
-      <w:r>
-        <w:rPr>
-          <w:rFonts w:eastAsia="Times New Roman" w:cs="Times New Roman"/>
-        </w:rPr>
-        <w:t>üditő_id: Az Üdítő azonosítóját tartalmazza</w:t>
+      <w:proofErr w:type="spellStart"/>
+      <w:r>
+        <w:rPr>
+          <w:rFonts w:eastAsia="Times New Roman" w:cs="Times New Roman"/>
+        </w:rPr>
+        <w:t>üditő_id</w:t>
+      </w:r>
+      <w:proofErr w:type="spellEnd"/>
+      <w:r>
+        <w:rPr>
+          <w:rFonts w:eastAsia="Times New Roman" w:cs="Times New Roman"/>
+        </w:rPr>
+        <w:t>: Az Üdítő azonosítóját tartalmazza</w:t>
       </w:r>
       <w:r>
         <w:rPr>
@@ -3103,11 +3459,19 @@
         </w:rPr>
         <w:tab/>
       </w:r>
-      <w:r>
-        <w:rPr>
-          <w:rFonts w:eastAsia="Times New Roman" w:cs="Times New Roman"/>
-        </w:rPr>
-        <w:t>fel_id: A felhasználó azonosítóját tartalmazza</w:t>
+      <w:proofErr w:type="spellStart"/>
+      <w:r>
+        <w:rPr>
+          <w:rFonts w:eastAsia="Times New Roman" w:cs="Times New Roman"/>
+        </w:rPr>
+        <w:t>fel_id</w:t>
+      </w:r>
+      <w:proofErr w:type="spellEnd"/>
+      <w:r>
+        <w:rPr>
+          <w:rFonts w:eastAsia="Times New Roman" w:cs="Times New Roman"/>
+        </w:rPr>
+        <w:t>: A felhasználó azonosítóját tartalmazza</w:t>
       </w:r>
       <w:r>
         <w:rPr>
@@ -3128,7 +3492,20 @@
           <w:rFonts w:eastAsia="Times New Roman" w:cs="Times New Roman"/>
         </w:rPr>
         <w:tab/>
-        <w:t>desszert_id: A Desszert azonosítóját tartalmazza</w:t>
+      </w:r>
+      <w:proofErr w:type="spellStart"/>
+      <w:r>
+        <w:rPr>
+          <w:rFonts w:eastAsia="Times New Roman" w:cs="Times New Roman"/>
+        </w:rPr>
+        <w:t>desszert_id</w:t>
+      </w:r>
+      <w:proofErr w:type="spellEnd"/>
+      <w:r>
+        <w:rPr>
+          <w:rFonts w:eastAsia="Times New Roman" w:cs="Times New Roman"/>
+        </w:rPr>
+        <w:t>: A Desszert azonosítóját tartalmazza</w:t>
       </w:r>
       <w:r>
         <w:rPr>
@@ -3172,11 +3549,19 @@
         </w:rPr>
         <w:tab/>
       </w:r>
-      <w:r>
-        <w:rPr>
-          <w:rFonts w:eastAsia="Times New Roman" w:cs="Times New Roman"/>
-        </w:rPr>
-        <w:t>id: A Főétel azonosítóját tartalmazza</w:t>
+      <w:proofErr w:type="spellStart"/>
+      <w:r>
+        <w:rPr>
+          <w:rFonts w:eastAsia="Times New Roman" w:cs="Times New Roman"/>
+        </w:rPr>
+        <w:t>id</w:t>
+      </w:r>
+      <w:proofErr w:type="spellEnd"/>
+      <w:r>
+        <w:rPr>
+          <w:rFonts w:eastAsia="Times New Roman" w:cs="Times New Roman"/>
+        </w:rPr>
+        <w:t>: A Főétel azonosítóját tartalmazza</w:t>
       </w:r>
       <w:r>
         <w:rPr>
@@ -3286,7 +3671,20 @@
           <w:rFonts w:eastAsia="Times New Roman" w:cs="Times New Roman"/>
         </w:rPr>
         <w:tab/>
-        <w:t>id: A Köret azonosítóját tartalmazza</w:t>
+      </w:r>
+      <w:proofErr w:type="spellStart"/>
+      <w:r>
+        <w:rPr>
+          <w:rFonts w:eastAsia="Times New Roman" w:cs="Times New Roman"/>
+        </w:rPr>
+        <w:t>id</w:t>
+      </w:r>
+      <w:proofErr w:type="spellEnd"/>
+      <w:r>
+        <w:rPr>
+          <w:rFonts w:eastAsia="Times New Roman" w:cs="Times New Roman"/>
+        </w:rPr>
+        <w:t>: A Köret azonosítóját tartalmazza</w:t>
       </w:r>
       <w:r>
         <w:rPr>
@@ -3569,7 +3967,20 @@
           <w:rFonts w:eastAsia="Times New Roman" w:cs="Times New Roman"/>
         </w:rPr>
         <w:tab/>
-        <w:t xml:space="preserve">id: A </w:t>
+      </w:r>
+      <w:proofErr w:type="spellStart"/>
+      <w:r>
+        <w:rPr>
+          <w:rFonts w:eastAsia="Times New Roman" w:cs="Times New Roman"/>
+        </w:rPr>
+        <w:t>id</w:t>
+      </w:r>
+      <w:proofErr w:type="spellEnd"/>
+      <w:r>
+        <w:rPr>
+          <w:rFonts w:eastAsia="Times New Roman" w:cs="Times New Roman"/>
+        </w:rPr>
+        <w:t xml:space="preserve">: A </w:t>
       </w:r>
       <w:r>
         <w:rPr>
@@ -3701,7 +4112,20 @@
           <w:rFonts w:eastAsia="Times New Roman" w:cs="Times New Roman"/>
         </w:rPr>
         <w:tab/>
-        <w:t>id: A</w:t>
+      </w:r>
+      <w:proofErr w:type="spellStart"/>
+      <w:r>
+        <w:rPr>
+          <w:rFonts w:eastAsia="Times New Roman" w:cs="Times New Roman"/>
+        </w:rPr>
+        <w:t>id</w:t>
+      </w:r>
+      <w:proofErr w:type="spellEnd"/>
+      <w:r>
+        <w:rPr>
+          <w:rFonts w:eastAsia="Times New Roman" w:cs="Times New Roman"/>
+        </w:rPr>
+        <w:t>: A</w:t>
       </w:r>
       <w:r>
         <w:rPr>
@@ -3860,7 +4284,20 @@
           <w:rFonts w:eastAsia="Times New Roman" w:cs="Times New Roman"/>
         </w:rPr>
         <w:tab/>
-        <w:t>id: A Desszert azonosítóját tartalmazza</w:t>
+      </w:r>
+      <w:proofErr w:type="spellStart"/>
+      <w:r>
+        <w:rPr>
+          <w:rFonts w:eastAsia="Times New Roman" w:cs="Times New Roman"/>
+        </w:rPr>
+        <w:t>id</w:t>
+      </w:r>
+      <w:proofErr w:type="spellEnd"/>
+      <w:r>
+        <w:rPr>
+          <w:rFonts w:eastAsia="Times New Roman" w:cs="Times New Roman"/>
+        </w:rPr>
+        <w:t>: A Desszert azonosítóját tartalmazza</w:t>
       </w:r>
       <w:r>
         <w:rPr>
@@ -3919,26 +4356,85 @@
           <w:rFonts w:eastAsia="Times New Roman" w:cs="Times New Roman"/>
         </w:rPr>
       </w:pPr>
-    </w:p>
-    <w:p>
-      <w:pPr>
-        <w:rPr>
-          <w:rFonts w:eastAsia="Times New Roman" w:cs="Times New Roman"/>
-        </w:rPr>
-      </w:pPr>
-      <w:r>
-        <w:rPr>
-          <w:rFonts w:eastAsia="Times New Roman" w:cs="Times New Roman"/>
-        </w:rPr>
-        <w:tab/>
-      </w:r>
-    </w:p>
-    <w:p>
-      <w:pPr>
-        <w:rPr>
-          <w:rFonts w:eastAsia="Times New Roman" w:cs="Times New Roman"/>
-        </w:rPr>
-      </w:pPr>
+      <w:r>
+        <w:rPr>
+          <w:rFonts w:eastAsia="Times New Roman" w:cs="Times New Roman"/>
+        </w:rPr>
+        <w:t>FONTOS!</w:t>
+      </w:r>
+    </w:p>
+    <w:p>
+      <w:pPr>
+        <w:rPr>
+          <w:rFonts w:eastAsia="Times New Roman" w:cs="Times New Roman"/>
+        </w:rPr>
+      </w:pPr>
+      <w:r>
+        <w:rPr>
+          <w:rFonts w:eastAsia="Times New Roman" w:cs="Times New Roman"/>
+        </w:rPr>
+        <w:t>Az adatbázisban, a rendelés tábla leírásában, kezelve vannak a FOREIGN KEY törlése.</w:t>
+      </w:r>
+    </w:p>
+    <w:p>
+      <w:pPr>
+        <w:rPr>
+          <w:rFonts w:eastAsia="Times New Roman" w:cs="Times New Roman"/>
+        </w:rPr>
+      </w:pPr>
+      <w:r>
+        <w:rPr>
+          <w:rFonts w:eastAsia="Times New Roman" w:cs="Times New Roman"/>
+        </w:rPr>
+        <w:drawing>
+          <wp:inline distT="0" distB="0" distL="0" distR="0" wp14:anchorId="0E1D0FE9" wp14:editId="0BF80CDA">
+            <wp:extent cx="3077004" cy="2429214"/>
+            <wp:effectExtent l="0" t="0" r="9525" b="9525"/>
+            <wp:docPr id="45" name="Kép 45"/>
+            <wp:cNvGraphicFramePr>
+              <a:graphicFrameLocks xmlns:a="http://schemas.openxmlformats.org/drawingml/2006/main" noChangeAspect="1"/>
+            </wp:cNvGraphicFramePr>
+            <a:graphic xmlns:a="http://schemas.openxmlformats.org/drawingml/2006/main">
+              <a:graphicData uri="http://schemas.openxmlformats.org/drawingml/2006/picture">
+                <pic:pic xmlns:pic="http://schemas.openxmlformats.org/drawingml/2006/picture">
+                  <pic:nvPicPr>
+                    <pic:cNvPr id="1" name=""/>
+                    <pic:cNvPicPr/>
+                  </pic:nvPicPr>
+                  <pic:blipFill>
+                    <a:blip r:embed="rId12"/>
+                    <a:stretch>
+                      <a:fillRect/>
+                    </a:stretch>
+                  </pic:blipFill>
+                  <pic:spPr>
+                    <a:xfrm>
+                      <a:off x="0" y="0"/>
+                      <a:ext cx="3077004" cy="2429214"/>
+                    </a:xfrm>
+                    <a:prstGeom prst="rect">
+                      <a:avLst/>
+                    </a:prstGeom>
+                  </pic:spPr>
+                </pic:pic>
+              </a:graphicData>
+            </a:graphic>
+          </wp:inline>
+        </w:drawing>
+      </w:r>
+    </w:p>
+    <w:p>
+      <w:pPr>
+        <w:rPr>
+          <w:rFonts w:eastAsia="Times New Roman" w:cs="Times New Roman"/>
+        </w:rPr>
+      </w:pPr>
+      <w:r>
+        <w:rPr>
+          <w:rFonts w:eastAsia="Times New Roman" w:cs="Times New Roman"/>
+        </w:rPr>
+        <w:t>ON DELETE CASCADE – Törlés esetén nem lefagy az oldal, vagy hibával tér vissza, hanem törli az összes rendelést, amelyben az adott felhasználó szerepelt.</w:t>
+      </w:r>
     </w:p>
     <w:p>
       <w:pPr>
@@ -4149,7 +4645,21 @@
         <w:rPr>
           <w:rFonts w:eastAsia="Times New Roman" w:cs="Times New Roman"/>
         </w:rPr>
-        <w:t>- Server.js - A szerver indítója fájlja (Indító parancs: Node Server.js)</w:t>
+        <w:t xml:space="preserve">- Server.js - A szerver indítója fájlja (Indító parancs: </w:t>
+      </w:r>
+      <w:proofErr w:type="spellStart"/>
+      <w:r>
+        <w:rPr>
+          <w:rFonts w:eastAsia="Times New Roman" w:cs="Times New Roman"/>
+        </w:rPr>
+        <w:t>Node</w:t>
+      </w:r>
+      <w:proofErr w:type="spellEnd"/>
+      <w:r>
+        <w:rPr>
+          <w:rFonts w:eastAsia="Times New Roman" w:cs="Times New Roman"/>
+        </w:rPr>
+        <w:t xml:space="preserve"> Server.js)</w:t>
       </w:r>
     </w:p>
     <w:p>
@@ -4163,13 +4673,41 @@
         <w:rPr>
           <w:rFonts w:eastAsia="Times New Roman" w:cs="Times New Roman"/>
         </w:rPr>
-        <w:t xml:space="preserve">- routes/apiRoutes.js - A szerver végpontjait, (API) tartalmazza, </w:t>
-      </w:r>
-      <w:r>
-        <w:rPr>
-          <w:rFonts w:eastAsia="Times New Roman" w:cs="Times New Roman"/>
-        </w:rPr>
-        <w:t xml:space="preserve">az express </w:t>
+        <w:t xml:space="preserve">- </w:t>
+      </w:r>
+      <w:proofErr w:type="spellStart"/>
+      <w:r>
+        <w:rPr>
+          <w:rFonts w:eastAsia="Times New Roman" w:cs="Times New Roman"/>
+        </w:rPr>
+        <w:t>routes</w:t>
+      </w:r>
+      <w:proofErr w:type="spellEnd"/>
+      <w:r>
+        <w:rPr>
+          <w:rFonts w:eastAsia="Times New Roman" w:cs="Times New Roman"/>
+        </w:rPr>
+        <w:t xml:space="preserve">/apiRoutes.js - A szerver végpontjait, (API) tartalmazza, </w:t>
+      </w:r>
+      <w:r>
+        <w:rPr>
+          <w:rFonts w:eastAsia="Times New Roman" w:cs="Times New Roman"/>
+        </w:rPr>
+        <w:t xml:space="preserve">az </w:t>
+      </w:r>
+      <w:proofErr w:type="spellStart"/>
+      <w:r>
+        <w:rPr>
+          <w:rFonts w:eastAsia="Times New Roman" w:cs="Times New Roman"/>
+        </w:rPr>
+        <w:t>express</w:t>
+      </w:r>
+      <w:proofErr w:type="spellEnd"/>
+      <w:r>
+        <w:rPr>
+          <w:rFonts w:eastAsia="Times New Roman" w:cs="Times New Roman"/>
+        </w:rPr>
+        <w:t xml:space="preserve"> </w:t>
       </w:r>
       <w:r>
         <w:tab/>
@@ -4189,6 +4727,7 @@
       <w:r>
         <w:tab/>
       </w:r>
+      <w:proofErr w:type="gramStart"/>
       <w:r>
         <w:tab/>
       </w:r>
@@ -4196,7 +4735,28 @@
         <w:rPr>
           <w:rFonts w:eastAsia="Times New Roman" w:cs="Times New Roman"/>
         </w:rPr>
-        <w:t xml:space="preserve">  illetve a controllerek felhasználásával</w:t>
+        <w:t xml:space="preserve">  illetve</w:t>
+      </w:r>
+      <w:proofErr w:type="gramEnd"/>
+      <w:r>
+        <w:rPr>
+          <w:rFonts w:eastAsia="Times New Roman" w:cs="Times New Roman"/>
+        </w:rPr>
+        <w:t xml:space="preserve"> a </w:t>
+      </w:r>
+      <w:proofErr w:type="spellStart"/>
+      <w:r>
+        <w:rPr>
+          <w:rFonts w:eastAsia="Times New Roman" w:cs="Times New Roman"/>
+        </w:rPr>
+        <w:t>controllerek</w:t>
+      </w:r>
+      <w:proofErr w:type="spellEnd"/>
+      <w:r>
+        <w:rPr>
+          <w:rFonts w:eastAsia="Times New Roman" w:cs="Times New Roman"/>
+        </w:rPr>
+        <w:t xml:space="preserve"> felhasználásával</w:t>
       </w:r>
     </w:p>
     <w:p>
@@ -4244,7 +4804,21 @@
         <w:rPr>
           <w:rFonts w:eastAsia="Times New Roman" w:cs="Times New Roman"/>
         </w:rPr>
-        <w:t xml:space="preserve"> – A Profilhoz kapcsodó API-k útvonalát tartalmazza</w:t>
+        <w:t xml:space="preserve"> – A Profilhoz </w:t>
+      </w:r>
+      <w:proofErr w:type="spellStart"/>
+      <w:r>
+        <w:rPr>
+          <w:rFonts w:eastAsia="Times New Roman" w:cs="Times New Roman"/>
+        </w:rPr>
+        <w:t>kapcsodó</w:t>
+      </w:r>
+      <w:proofErr w:type="spellEnd"/>
+      <w:r>
+        <w:rPr>
+          <w:rFonts w:eastAsia="Times New Roman" w:cs="Times New Roman"/>
+        </w:rPr>
+        <w:t xml:space="preserve"> API-k útvonalát tartalmazza</w:t>
       </w:r>
     </w:p>
     <w:p>
@@ -4258,7 +4832,21 @@
         <w:rPr>
           <w:rFonts w:eastAsia="Times New Roman" w:cs="Times New Roman"/>
         </w:rPr>
-        <w:t xml:space="preserve">- models/foodModel.js - A szerver adatait tartalmazza, később adatbázissal </w:t>
+        <w:t xml:space="preserve">- </w:t>
+      </w:r>
+      <w:proofErr w:type="spellStart"/>
+      <w:r>
+        <w:rPr>
+          <w:rFonts w:eastAsia="Times New Roman" w:cs="Times New Roman"/>
+        </w:rPr>
+        <w:t>models</w:t>
+      </w:r>
+      <w:proofErr w:type="spellEnd"/>
+      <w:r>
+        <w:rPr>
+          <w:rFonts w:eastAsia="Times New Roman" w:cs="Times New Roman"/>
+        </w:rPr>
+        <w:t xml:space="preserve">/foodModel.js - A szerver adatait tartalmazza, később adatbázissal </w:t>
       </w:r>
       <w:r>
         <w:tab/>
@@ -4319,7 +4907,21 @@
         <w:rPr>
           <w:rFonts w:eastAsia="Times New Roman" w:cs="Times New Roman"/>
         </w:rPr>
-        <w:t xml:space="preserve">- controllers/foodController.js - A szerver vezérlője, tartalmazza a </w:t>
+        <w:t xml:space="preserve">- </w:t>
+      </w:r>
+      <w:proofErr w:type="spellStart"/>
+      <w:r>
+        <w:rPr>
+          <w:rFonts w:eastAsia="Times New Roman" w:cs="Times New Roman"/>
+        </w:rPr>
+        <w:t>controllers</w:t>
+      </w:r>
+      <w:proofErr w:type="spellEnd"/>
+      <w:r>
+        <w:rPr>
+          <w:rFonts w:eastAsia="Times New Roman" w:cs="Times New Roman"/>
+        </w:rPr>
+        <w:t xml:space="preserve">/foodController.js - A szerver vezérlője, tartalmazza a </w:t>
       </w:r>
       <w:r>
         <w:tab/>
@@ -4384,7 +4986,35 @@
         <w:rPr>
           <w:rFonts w:eastAsia="Times New Roman" w:cs="Times New Roman"/>
         </w:rPr>
-        <w:t>pageController.js – A pageRoutes – hoz a controller, az oldalak közötti</w:t>
+        <w:t xml:space="preserve">pageController.js – A </w:t>
+      </w:r>
+      <w:proofErr w:type="spellStart"/>
+      <w:r>
+        <w:rPr>
+          <w:rFonts w:eastAsia="Times New Roman" w:cs="Times New Roman"/>
+        </w:rPr>
+        <w:t>pageRoutes</w:t>
+      </w:r>
+      <w:proofErr w:type="spellEnd"/>
+      <w:r>
+        <w:rPr>
+          <w:rFonts w:eastAsia="Times New Roman" w:cs="Times New Roman"/>
+        </w:rPr>
+        <w:t xml:space="preserve"> – hoz a </w:t>
+      </w:r>
+      <w:proofErr w:type="spellStart"/>
+      <w:r>
+        <w:rPr>
+          <w:rFonts w:eastAsia="Times New Roman" w:cs="Times New Roman"/>
+        </w:rPr>
+        <w:t>controller</w:t>
+      </w:r>
+      <w:proofErr w:type="spellEnd"/>
+      <w:r>
+        <w:rPr>
+          <w:rFonts w:eastAsia="Times New Roman" w:cs="Times New Roman"/>
+        </w:rPr>
+        <w:t>, az oldalak közötti</w:t>
       </w:r>
       <w:r>
         <w:rPr>
@@ -4404,7 +5034,35 @@
         <w:rPr>
           <w:rFonts w:eastAsia="Times New Roman" w:cs="Times New Roman"/>
         </w:rPr>
-        <w:t>/userController.js – A userRoutes és a userModel-hez tartozó kontroller, ami a feltöltést, illetve a profilhoz tartozó lekérdezéseket biztosítja</w:t>
+        <w:t xml:space="preserve">/userController.js – A </w:t>
+      </w:r>
+      <w:proofErr w:type="spellStart"/>
+      <w:r>
+        <w:rPr>
+          <w:rFonts w:eastAsia="Times New Roman" w:cs="Times New Roman"/>
+        </w:rPr>
+        <w:t>userRoutes</w:t>
+      </w:r>
+      <w:proofErr w:type="spellEnd"/>
+      <w:r>
+        <w:rPr>
+          <w:rFonts w:eastAsia="Times New Roman" w:cs="Times New Roman"/>
+        </w:rPr>
+        <w:t xml:space="preserve"> és a </w:t>
+      </w:r>
+      <w:proofErr w:type="spellStart"/>
+      <w:r>
+        <w:rPr>
+          <w:rFonts w:eastAsia="Times New Roman" w:cs="Times New Roman"/>
+        </w:rPr>
+        <w:t>userModel-hez</w:t>
+      </w:r>
+      <w:proofErr w:type="spellEnd"/>
+      <w:r>
+        <w:rPr>
+          <w:rFonts w:eastAsia="Times New Roman" w:cs="Times New Roman"/>
+        </w:rPr>
+        <w:t xml:space="preserve"> tartozó kontroller, ami a feltöltést, illetve a profilhoz tartozó lekérdezéseket biztosítja</w:t>
       </w:r>
     </w:p>
     <w:p>
@@ -4418,19 +5076,61 @@
         <w:rPr>
           <w:rFonts w:eastAsia="Times New Roman" w:cs="Times New Roman"/>
         </w:rPr>
-        <w:t>- config/db.js – A</w:t>
-      </w:r>
-      <w:r>
-        <w:rPr>
-          <w:rFonts w:eastAsia="Times New Roman" w:cs="Times New Roman"/>
-        </w:rPr>
-        <w:t>z adatbázis használatát illetve</w:t>
-      </w:r>
-      <w:r>
-        <w:rPr>
-          <w:rFonts w:eastAsia="Times New Roman" w:cs="Times New Roman"/>
-        </w:rPr>
-        <w:t xml:space="preserve"> kezelését tartalmazza, amit az npm </w:t>
+        <w:t xml:space="preserve">- </w:t>
+      </w:r>
+      <w:proofErr w:type="spellStart"/>
+      <w:r>
+        <w:rPr>
+          <w:rFonts w:eastAsia="Times New Roman" w:cs="Times New Roman"/>
+        </w:rPr>
+        <w:t>config</w:t>
+      </w:r>
+      <w:proofErr w:type="spellEnd"/>
+      <w:r>
+        <w:rPr>
+          <w:rFonts w:eastAsia="Times New Roman" w:cs="Times New Roman"/>
+        </w:rPr>
+        <w:t>/db.js – A</w:t>
+      </w:r>
+      <w:r>
+        <w:rPr>
+          <w:rFonts w:eastAsia="Times New Roman" w:cs="Times New Roman"/>
+        </w:rPr>
+        <w:t xml:space="preserve">z adatbázis </w:t>
+      </w:r>
+      <w:proofErr w:type="gramStart"/>
+      <w:r>
+        <w:rPr>
+          <w:rFonts w:eastAsia="Times New Roman" w:cs="Times New Roman"/>
+        </w:rPr>
+        <w:t>használatát</w:t>
+      </w:r>
+      <w:proofErr w:type="gramEnd"/>
+      <w:r>
+        <w:rPr>
+          <w:rFonts w:eastAsia="Times New Roman" w:cs="Times New Roman"/>
+        </w:rPr>
+        <w:t xml:space="preserve"> illetve</w:t>
+      </w:r>
+      <w:r>
+        <w:rPr>
+          <w:rFonts w:eastAsia="Times New Roman" w:cs="Times New Roman"/>
+        </w:rPr>
+        <w:t xml:space="preserve"> kezelését tartalmazza, amit az </w:t>
+      </w:r>
+      <w:proofErr w:type="spellStart"/>
+      <w:r>
+        <w:rPr>
+          <w:rFonts w:eastAsia="Times New Roman" w:cs="Times New Roman"/>
+        </w:rPr>
+        <w:t>npm</w:t>
+      </w:r>
+      <w:proofErr w:type="spellEnd"/>
+      <w:r>
+        <w:rPr>
+          <w:rFonts w:eastAsia="Times New Roman" w:cs="Times New Roman"/>
+        </w:rPr>
+        <w:t xml:space="preserve"> </w:t>
       </w:r>
     </w:p>
     <w:p>
@@ -4444,7 +5144,21 @@
           <w:rFonts w:eastAsia="Times New Roman" w:cs="Times New Roman"/>
         </w:rPr>
         <w:tab/>
-        <w:t>mysql2 module biztosít.</w:t>
+        <w:t xml:space="preserve">mysql2 </w:t>
+      </w:r>
+      <w:proofErr w:type="spellStart"/>
+      <w:r>
+        <w:rPr>
+          <w:rFonts w:eastAsia="Times New Roman" w:cs="Times New Roman"/>
+        </w:rPr>
+        <w:t>module</w:t>
+      </w:r>
+      <w:proofErr w:type="spellEnd"/>
+      <w:r>
+        <w:rPr>
+          <w:rFonts w:eastAsia="Times New Roman" w:cs="Times New Roman"/>
+        </w:rPr>
+        <w:t xml:space="preserve"> biztosít.</w:t>
       </w:r>
     </w:p>
     <w:p>
@@ -4460,17 +5174,33 @@
         <w:tab/>
         <w:t xml:space="preserve">- </w:t>
       </w:r>
+      <w:proofErr w:type="spellStart"/>
       <w:r>
         <w:rPr>
           <w:rFonts w:eastAsia="Times New Roman" w:cs="Times New Roman"/>
         </w:rPr>
         <w:t>config</w:t>
       </w:r>
-      <w:r>
-        <w:rPr>
-          <w:rFonts w:eastAsia="Times New Roman" w:cs="Times New Roman"/>
-        </w:rPr>
-        <w:t>/database.sql – Az adatbázis leírását, kódját tartalmazza.</w:t>
+      <w:proofErr w:type="spellEnd"/>
+      <w:r>
+        <w:rPr>
+          <w:rFonts w:eastAsia="Times New Roman" w:cs="Times New Roman"/>
+        </w:rPr>
+        <w:t>/</w:t>
+      </w:r>
+      <w:proofErr w:type="spellStart"/>
+      <w:r>
+        <w:rPr>
+          <w:rFonts w:eastAsia="Times New Roman" w:cs="Times New Roman"/>
+        </w:rPr>
+        <w:t>database.sql</w:t>
+      </w:r>
+      <w:proofErr w:type="spellEnd"/>
+      <w:r>
+        <w:rPr>
+          <w:rFonts w:eastAsia="Times New Roman" w:cs="Times New Roman"/>
+        </w:rPr>
+        <w:t xml:space="preserve"> – Az adatbázis leírását, kódját tartalmazza.</w:t>
       </w:r>
     </w:p>
     <w:p>
@@ -4486,17 +5216,39 @@
         <w:tab/>
         <w:t xml:space="preserve">- </w:t>
       </w:r>
-      <w:r>
-        <w:rPr>
-          <w:rFonts w:eastAsia="Times New Roman" w:cs="Times New Roman"/>
-        </w:rPr>
-        <w:t>seed/</w:t>
-      </w:r>
-      <w:r>
-        <w:rPr>
-          <w:rFonts w:eastAsia="Times New Roman" w:cs="Times New Roman"/>
-        </w:rPr>
-        <w:t>seedFood.js – Az adatbázis alap adatait tartalmazza, mely ha lefut, feltölti őket</w:t>
+      <w:proofErr w:type="spellStart"/>
+      <w:r>
+        <w:rPr>
+          <w:rFonts w:eastAsia="Times New Roman" w:cs="Times New Roman"/>
+        </w:rPr>
+        <w:t>seed</w:t>
+      </w:r>
+      <w:proofErr w:type="spellEnd"/>
+      <w:r>
+        <w:rPr>
+          <w:rFonts w:eastAsia="Times New Roman" w:cs="Times New Roman"/>
+        </w:rPr>
+        <w:t>/</w:t>
+      </w:r>
+      <w:r>
+        <w:rPr>
+          <w:rFonts w:eastAsia="Times New Roman" w:cs="Times New Roman"/>
+        </w:rPr>
+        <w:t xml:space="preserve">seedFood.js – Az adatbázis alap adatait tartalmazza, </w:t>
+      </w:r>
+      <w:proofErr w:type="gramStart"/>
+      <w:r>
+        <w:rPr>
+          <w:rFonts w:eastAsia="Times New Roman" w:cs="Times New Roman"/>
+        </w:rPr>
+        <w:t>mely</w:t>
+      </w:r>
+      <w:proofErr w:type="gramEnd"/>
+      <w:r>
+        <w:rPr>
+          <w:rFonts w:eastAsia="Times New Roman" w:cs="Times New Roman"/>
+        </w:rPr>
+        <w:t xml:space="preserve"> ha lefut, feltölti őket</w:t>
       </w:r>
     </w:p>
     <w:p>
@@ -4510,8 +5262,23 @@
           <w:rFonts w:eastAsia="Times New Roman" w:cs="Times New Roman"/>
         </w:rPr>
         <w:tab/>
-        <w:t>.env</w:t>
-      </w:r>
+      </w:r>
+      <w:proofErr w:type="gramStart"/>
+      <w:r>
+        <w:rPr>
+          <w:rFonts w:eastAsia="Times New Roman" w:cs="Times New Roman"/>
+        </w:rPr>
+        <w:t>.</w:t>
+      </w:r>
+      <w:proofErr w:type="spellStart"/>
+      <w:r>
+        <w:rPr>
+          <w:rFonts w:eastAsia="Times New Roman" w:cs="Times New Roman"/>
+        </w:rPr>
+        <w:t>env</w:t>
+      </w:r>
+      <w:proofErr w:type="spellEnd"/>
+      <w:proofErr w:type="gramEnd"/>
       <w:r>
         <w:rPr>
           <w:rFonts w:eastAsia="Times New Roman" w:cs="Times New Roman"/>
@@ -4543,7 +5310,91 @@
           <w:rFonts w:eastAsia="Times New Roman" w:cs="Times New Roman"/>
         </w:rPr>
         <w:tab/>
-        <w:t>-node_modules – az npm csomagkezelő-höz szükséges, az npm init parancsal, automatikusan legenerálja</w:t>
+        <w:t>-</w:t>
+      </w:r>
+      <w:proofErr w:type="spellStart"/>
+      <w:r>
+        <w:rPr>
+          <w:rFonts w:eastAsia="Times New Roman" w:cs="Times New Roman"/>
+        </w:rPr>
+        <w:t>node_modules</w:t>
+      </w:r>
+      <w:proofErr w:type="spellEnd"/>
+      <w:r>
+        <w:rPr>
+          <w:rFonts w:eastAsia="Times New Roman" w:cs="Times New Roman"/>
+        </w:rPr>
+        <w:t xml:space="preserve"> – az </w:t>
+      </w:r>
+      <w:proofErr w:type="spellStart"/>
+      <w:r>
+        <w:rPr>
+          <w:rFonts w:eastAsia="Times New Roman" w:cs="Times New Roman"/>
+        </w:rPr>
+        <w:t>npm</w:t>
+      </w:r>
+      <w:proofErr w:type="spellEnd"/>
+      <w:r>
+        <w:rPr>
+          <w:rFonts w:eastAsia="Times New Roman" w:cs="Times New Roman"/>
+        </w:rPr>
+        <w:t xml:space="preserve"> csomagkezelő-</w:t>
+      </w:r>
+      <w:proofErr w:type="spellStart"/>
+      <w:r>
+        <w:rPr>
+          <w:rFonts w:eastAsia="Times New Roman" w:cs="Times New Roman"/>
+        </w:rPr>
+        <w:t>höz</w:t>
+      </w:r>
+      <w:proofErr w:type="spellEnd"/>
+      <w:r>
+        <w:rPr>
+          <w:rFonts w:eastAsia="Times New Roman" w:cs="Times New Roman"/>
+        </w:rPr>
+        <w:t xml:space="preserve"> szükséges, az </w:t>
+      </w:r>
+      <w:proofErr w:type="spellStart"/>
+      <w:r>
+        <w:rPr>
+          <w:rFonts w:eastAsia="Times New Roman" w:cs="Times New Roman"/>
+        </w:rPr>
+        <w:t>npm</w:t>
+      </w:r>
+      <w:proofErr w:type="spellEnd"/>
+      <w:r>
+        <w:rPr>
+          <w:rFonts w:eastAsia="Times New Roman" w:cs="Times New Roman"/>
+        </w:rPr>
+        <w:t xml:space="preserve"> </w:t>
+      </w:r>
+      <w:proofErr w:type="spellStart"/>
+      <w:r>
+        <w:rPr>
+          <w:rFonts w:eastAsia="Times New Roman" w:cs="Times New Roman"/>
+        </w:rPr>
+        <w:t>init</w:t>
+      </w:r>
+      <w:proofErr w:type="spellEnd"/>
+      <w:r>
+        <w:rPr>
+          <w:rFonts w:eastAsia="Times New Roman" w:cs="Times New Roman"/>
+        </w:rPr>
+        <w:t xml:space="preserve"> </w:t>
+      </w:r>
+      <w:proofErr w:type="spellStart"/>
+      <w:r>
+        <w:rPr>
+          <w:rFonts w:eastAsia="Times New Roman" w:cs="Times New Roman"/>
+        </w:rPr>
+        <w:t>parancsal</w:t>
+      </w:r>
+      <w:proofErr w:type="spellEnd"/>
+      <w:r>
+        <w:rPr>
+          <w:rFonts w:eastAsia="Times New Roman" w:cs="Times New Roman"/>
+        </w:rPr>
+        <w:t>, automatikusan legenerálja</w:t>
       </w:r>
     </w:p>
     <w:p>
@@ -4575,7 +5426,7 @@
                     <pic:cNvPicPr/>
                   </pic:nvPicPr>
                   <pic:blipFill>
-                    <a:blip r:embed="rId12">
+                    <a:blip r:embed="rId13">
                       <a:extLst>
                         <a:ext uri="{28A0092B-C50C-407E-A947-70E740481C1C}">
                           <a14:useLocalDpi xmlns:a14="http://schemas.microsoft.com/office/drawing/2010/main" val="0"/>
@@ -4784,7 +5635,17 @@
     <w:p/>
     <w:p>
       <w:r>
-        <w:t>(A Views illetve a Public mappák nem a Backend részei)</w:t>
+        <w:t xml:space="preserve">(A </w:t>
+      </w:r>
+      <w:proofErr w:type="spellStart"/>
+      <w:proofErr w:type="gramStart"/>
+      <w:r>
+        <w:t>Views</w:t>
+      </w:r>
+      <w:proofErr w:type="spellEnd"/>
+      <w:proofErr w:type="gramEnd"/>
+      <w:r>
+        <w:t xml:space="preserve"> illetve a Public mappák nem a Backend részei)</w:t>
       </w:r>
     </w:p>
     <w:p>
@@ -4801,13 +5662,13 @@
         <mc:AlternateContent>
           <mc:Choice Requires="wps">
             <w:drawing>
-              <wp:anchor distT="0" distB="0" distL="114300" distR="114300" simplePos="0" relativeHeight="251688960" behindDoc="0" locked="0" layoutInCell="1" allowOverlap="1" wp14:anchorId="4F8A4CAE" wp14:editId="1F63D488">
+              <wp:anchor distT="0" distB="0" distL="114300" distR="114300" simplePos="0" relativeHeight="251688960" behindDoc="0" locked="0" layoutInCell="1" allowOverlap="1" wp14:anchorId="4F8A4CAE" wp14:editId="0C93ECEC">
                 <wp:simplePos x="0" y="0"/>
                 <wp:positionH relativeFrom="page">
-                  <wp:posOffset>7923</wp:posOffset>
+                  <wp:align>left</wp:align>
                 </wp:positionH>
                 <wp:positionV relativeFrom="paragraph">
-                  <wp:posOffset>-900181</wp:posOffset>
+                  <wp:posOffset>-899795</wp:posOffset>
                 </wp:positionV>
                 <wp:extent cx="2419350" cy="2419350"/>
                 <wp:effectExtent l="0" t="0" r="0" b="0"/>
@@ -4919,7 +5780,7 @@
           </mc:Choice>
           <mc:Fallback>
             <w:pict>
-              <v:shape w14:anchorId="7413B052" id="Derékszögű háromszög 7" o:spid="_x0000_s1026" style="position:absolute;margin-left:.6pt;margin-top:-70.9pt;width:190.5pt;height:190.5pt;rotation:90;z-index:251688960;visibility:visible;mso-wrap-style:square;mso-width-percent:0;mso-wrap-distance-left:9pt;mso-wrap-distance-top:0;mso-wrap-distance-right:9pt;mso-wrap-distance-bottom:0;mso-position-horizontal:absolute;mso-position-horizontal-relative:page;mso-position-vertical:absolute;mso-position-vertical-relative:text;mso-width-percent:0;mso-width-relative:margin;v-text-anchor:middle" coordsize="2419350,2419350" o:gfxdata="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" path="m,2419350l,c806450,806450,-382154,2206666,2419350,2419350l,2419350xe" fillcolor="#ed7d31 [3205]" stroked="f" strokeweight="1pt">
+              <v:shape w14:anchorId="07991BDE" id="Derékszögű háromszög 7" o:spid="_x0000_s1026" style="position:absolute;margin-left:0;margin-top:-70.85pt;width:190.5pt;height:190.5pt;rotation:90;z-index:251688960;visibility:visible;mso-wrap-style:square;mso-width-percent:0;mso-wrap-distance-left:9pt;mso-wrap-distance-top:0;mso-wrap-distance-right:9pt;mso-wrap-distance-bottom:0;mso-position-horizontal:left;mso-position-horizontal-relative:page;mso-position-vertical:absolute;mso-position-vertical-relative:text;mso-width-percent:0;mso-width-relative:margin;v-text-anchor:middle" coordsize="2419350,2419350" o:gfxdata="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" path="m,2419350l,c806450,806450,-382154,2206666,2419350,2419350l,2419350xe" fillcolor="#ed7d31 [3205]" stroked="f" strokeweight="1pt">
                 <v:stroke joinstyle="miter"/>
                 <v:path arrowok="t" o:connecttype="custom" o:connectlocs="0,2419350;0,0;2419350,2419350;0,2419350" o:connectangles="0,0,0,0"/>
                 <w10:wrap anchorx="page"/>
@@ -4938,7 +5799,15 @@
         <w:t>-</w:t>
       </w:r>
       <w:r>
-        <w:t xml:space="preserve"> apiRoutes:</w:t>
+        <w:t xml:space="preserve"> </w:t>
+      </w:r>
+      <w:proofErr w:type="spellStart"/>
+      <w:r>
+        <w:t>apiRoutes</w:t>
+      </w:r>
+      <w:proofErr w:type="spellEnd"/>
+      <w:r>
+        <w:t>:</w:t>
       </w:r>
     </w:p>
     <w:p>
@@ -4946,7 +5815,20 @@
         <w:ind w:left="1843"/>
       </w:pPr>
       <w:r>
-        <w:t>- get(’/’)</w:t>
+        <w:t xml:space="preserve">- </w:t>
+      </w:r>
+      <w:proofErr w:type="spellStart"/>
+      <w:proofErr w:type="gramStart"/>
+      <w:r>
+        <w:t>get</w:t>
+      </w:r>
+      <w:proofErr w:type="spellEnd"/>
+      <w:r>
+        <w:t>(</w:t>
+      </w:r>
+      <w:proofErr w:type="gramEnd"/>
+      <w:r>
+        <w:t>’/’)</w:t>
       </w:r>
     </w:p>
     <w:p>
@@ -4954,7 +5836,15 @@
         <w:ind w:left="1843"/>
       </w:pPr>
       <w:r>
-        <w:t>- get(’/login’)</w:t>
+        <w:t xml:space="preserve">- </w:t>
+      </w:r>
+      <w:proofErr w:type="spellStart"/>
+      <w:r>
+        <w:t>get</w:t>
+      </w:r>
+      <w:proofErr w:type="spellEnd"/>
+      <w:r>
+        <w:t>(’/login’)</w:t>
       </w:r>
     </w:p>
     <w:p>
@@ -4962,7 +5852,23 @@
         <w:ind w:left="1843"/>
       </w:pPr>
       <w:r>
-        <w:t>- get(’/registration’)</w:t>
+        <w:t xml:space="preserve">- </w:t>
+      </w:r>
+      <w:proofErr w:type="spellStart"/>
+      <w:r>
+        <w:t>get</w:t>
+      </w:r>
+      <w:proofErr w:type="spellEnd"/>
+      <w:r>
+        <w:t>(’/</w:t>
+      </w:r>
+      <w:proofErr w:type="spellStart"/>
+      <w:r>
+        <w:t>registration</w:t>
+      </w:r>
+      <w:proofErr w:type="spellEnd"/>
+      <w:r>
+        <w:t>’)</w:t>
       </w:r>
     </w:p>
     <w:p>
@@ -4970,7 +5876,15 @@
         <w:ind w:left="1843"/>
       </w:pPr>
       <w:r>
-        <w:t>- post(’order’)</w:t>
+        <w:t>- post(’</w:t>
+      </w:r>
+      <w:proofErr w:type="spellStart"/>
+      <w:r>
+        <w:t>order</w:t>
+      </w:r>
+      <w:proofErr w:type="spellEnd"/>
+      <w:r>
+        <w:t>’)</w:t>
       </w:r>
     </w:p>
     <w:p>
@@ -4978,8 +5892,13 @@
         <w:tab/>
         <w:t xml:space="preserve">- </w:t>
       </w:r>
-      <w:r>
-        <w:t>pageRoutes:</w:t>
+      <w:proofErr w:type="spellStart"/>
+      <w:r>
+        <w:t>pageRoutes</w:t>
+      </w:r>
+      <w:proofErr w:type="spellEnd"/>
+      <w:r>
+        <w:t>:</w:t>
       </w:r>
     </w:p>
     <w:p>
@@ -4987,7 +5906,20 @@
         <w:ind w:left="1843"/>
       </w:pPr>
       <w:r>
-        <w:t>- get(’/’)</w:t>
+        <w:t xml:space="preserve">- </w:t>
+      </w:r>
+      <w:proofErr w:type="spellStart"/>
+      <w:proofErr w:type="gramStart"/>
+      <w:r>
+        <w:t>get</w:t>
+      </w:r>
+      <w:proofErr w:type="spellEnd"/>
+      <w:r>
+        <w:t>(</w:t>
+      </w:r>
+      <w:proofErr w:type="gramEnd"/>
+      <w:r>
+        <w:t>’/’)</w:t>
       </w:r>
     </w:p>
     <w:p>
@@ -4995,13 +5927,37 @@
         <w:ind w:left="1843"/>
       </w:pPr>
       <w:r>
-        <w:t>- get(’/profile’)</w:t>
+        <w:t xml:space="preserve">- </w:t>
+      </w:r>
+      <w:proofErr w:type="spellStart"/>
+      <w:r>
+        <w:t>get</w:t>
+      </w:r>
+      <w:proofErr w:type="spellEnd"/>
+      <w:r>
+        <w:t>(’/</w:t>
+      </w:r>
+      <w:proofErr w:type="spellStart"/>
+      <w:r>
+        <w:t>profile</w:t>
+      </w:r>
+      <w:proofErr w:type="spellEnd"/>
+      <w:r>
+        <w:t>’)</w:t>
       </w:r>
     </w:p>
     <w:p>
       <w:r>
         <w:tab/>
-        <w:t>- userRoutes:</w:t>
+        <w:t xml:space="preserve">- </w:t>
+      </w:r>
+      <w:proofErr w:type="spellStart"/>
+      <w:r>
+        <w:t>userRoutes</w:t>
+      </w:r>
+      <w:proofErr w:type="spellEnd"/>
+      <w:r>
+        <w:t>:</w:t>
       </w:r>
     </w:p>
     <w:p>
@@ -5009,7 +5965,15 @@
         <w:ind w:left="1843"/>
       </w:pPr>
       <w:r>
-        <w:t>- post(’/feltoltes’)</w:t>
+        <w:t>- post(’/</w:t>
+      </w:r>
+      <w:proofErr w:type="spellStart"/>
+      <w:r>
+        <w:t>feltoltes</w:t>
+      </w:r>
+      <w:proofErr w:type="spellEnd"/>
+      <w:r>
+        <w:t>’)</w:t>
       </w:r>
     </w:p>
     <w:p>
@@ -5025,20 +5989,570 @@
         <w:ind w:left="1843"/>
       </w:pPr>
       <w:r>
-        <w:t>- delete(’/delete’)</w:t>
+        <w:t xml:space="preserve">- </w:t>
+      </w:r>
+      <w:proofErr w:type="spellStart"/>
+      <w:r>
+        <w:t>delete</w:t>
+      </w:r>
+      <w:proofErr w:type="spellEnd"/>
+      <w:r>
+        <w:t>(’/</w:t>
+      </w:r>
+      <w:proofErr w:type="spellStart"/>
+      <w:r>
+        <w:t>delete</w:t>
+      </w:r>
+      <w:proofErr w:type="spellEnd"/>
+      <w:r>
+        <w:t>’)</w:t>
       </w:r>
     </w:p>
     <w:p/>
     <w:p/>
     <w:p>
       <w:r>
-        <w:t>A Backend végpontjai(API) tesztelésére a SuperTest-et használtuk,</w:t>
+        <w:t xml:space="preserve">A Backend </w:t>
+      </w:r>
+      <w:proofErr w:type="gramStart"/>
+      <w:r>
+        <w:t>végpontjai(</w:t>
+      </w:r>
+      <w:proofErr w:type="gramEnd"/>
+      <w:r>
+        <w:t xml:space="preserve">API) tesztelésére a </w:t>
+      </w:r>
+      <w:proofErr w:type="spellStart"/>
+      <w:r>
+        <w:t>SuperTest-et</w:t>
+      </w:r>
+      <w:proofErr w:type="spellEnd"/>
+      <w:r>
+        <w:t xml:space="preserve"> használtuk,</w:t>
+      </w:r>
+      <w:r>
+        <w:t xml:space="preserve"> illetve a manuális teszt során, a Postman programban teszteltük, amíg a frontend nem lett hozzá készen.</w:t>
+      </w:r>
+      <w:r>
+        <w:t xml:space="preserve"> </w:t>
       </w:r>
     </w:p>
     <w:p>
       <w:pPr>
         <w:ind w:left="708" w:firstLine="708"/>
       </w:pPr>
+      <w:r>
+        <w:rPr>
+          <w:noProof/>
+        </w:rPr>
+        <mc:AlternateContent>
+          <mc:Choice Requires="wps">
+            <w:drawing>
+              <wp:anchor distT="0" distB="0" distL="114300" distR="114300" simplePos="0" relativeHeight="251700224" behindDoc="0" locked="0" layoutInCell="1" allowOverlap="1" wp14:anchorId="40F8BEEB" wp14:editId="33F2298C">
+                <wp:simplePos x="0" y="0"/>
+                <wp:positionH relativeFrom="column">
+                  <wp:posOffset>1046651</wp:posOffset>
+                </wp:positionH>
+                <wp:positionV relativeFrom="paragraph">
+                  <wp:posOffset>172463</wp:posOffset>
+                </wp:positionV>
+                <wp:extent cx="762935" cy="123416"/>
+                <wp:effectExtent l="0" t="0" r="18415" b="10160"/>
+                <wp:wrapNone/>
+                <wp:docPr id="41" name="Téglalap 41"/>
+                <wp:cNvGraphicFramePr/>
+                <a:graphic xmlns:a="http://schemas.openxmlformats.org/drawingml/2006/main">
+                  <a:graphicData uri="http://schemas.microsoft.com/office/word/2010/wordprocessingShape">
+                    <wps:wsp>
+                      <wps:cNvSpPr/>
+                      <wps:spPr>
+                        <a:xfrm>
+                          <a:off x="0" y="0"/>
+                          <a:ext cx="762935" cy="123416"/>
+                        </a:xfrm>
+                        <a:prstGeom prst="rect">
+                          <a:avLst/>
+                        </a:prstGeom>
+                        <a:solidFill>
+                          <a:srgbClr val="FF0000"/>
+                        </a:solidFill>
+                      </wps:spPr>
+                      <wps:style>
+                        <a:lnRef idx="2">
+                          <a:schemeClr val="accent1">
+                            <a:shade val="50000"/>
+                          </a:schemeClr>
+                        </a:lnRef>
+                        <a:fillRef idx="1">
+                          <a:schemeClr val="accent1"/>
+                        </a:fillRef>
+                        <a:effectRef idx="0">
+                          <a:schemeClr val="accent1"/>
+                        </a:effectRef>
+                        <a:fontRef idx="minor">
+                          <a:schemeClr val="lt1"/>
+                        </a:fontRef>
+                      </wps:style>
+                      <wps:bodyPr rot="0" spcFirstLastPara="0" vertOverflow="overflow" horzOverflow="overflow" vert="horz" wrap="square" lIns="91440" tIns="45720" rIns="91440" bIns="45720" numCol="1" spcCol="0" rtlCol="0" fromWordArt="0" anchor="ctr" anchorCtr="0" forceAA="0" compatLnSpc="1">
+                        <a:prstTxWarp prst="textNoShape">
+                          <a:avLst/>
+                        </a:prstTxWarp>
+                        <a:noAutofit/>
+                      </wps:bodyPr>
+                    </wps:wsp>
+                  </a:graphicData>
+                </a:graphic>
+              </wp:anchor>
+            </w:drawing>
+          </mc:Choice>
+          <mc:Fallback>
+            <w:pict>
+              <v:rect w14:anchorId="1F1C9180" id="Téglalap 41" o:spid="_x0000_s1026" style="position:absolute;margin-left:82.4pt;margin-top:13.6pt;width:60.05pt;height:9.7pt;z-index:251700224;visibility:visible;mso-wrap-style:square;mso-wrap-distance-left:9pt;mso-wrap-distance-top:0;mso-wrap-distance-right:9pt;mso-wrap-distance-bottom:0;mso-position-horizontal:absolute;mso-position-horizontal-relative:text;mso-position-vertical:absolute;mso-position-vertical-relative:text;v-text-anchor:middle" o:gfxdata="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" fillcolor="red" strokecolor="#1f3763 [1604]" strokeweight="1pt"/>
+            </w:pict>
+          </mc:Fallback>
+        </mc:AlternateContent>
+      </w:r>
+      <w:r>
+        <w:drawing>
+          <wp:anchor distT="0" distB="0" distL="114300" distR="114300" simplePos="0" relativeHeight="251697152" behindDoc="0" locked="0" layoutInCell="1" allowOverlap="1" wp14:anchorId="7F8BBB7A" wp14:editId="18230608">
+            <wp:simplePos x="0" y="0"/>
+            <wp:positionH relativeFrom="column">
+              <wp:posOffset>-754242</wp:posOffset>
+            </wp:positionH>
+            <wp:positionV relativeFrom="paragraph">
+              <wp:posOffset>4335</wp:posOffset>
+            </wp:positionV>
+            <wp:extent cx="4465145" cy="4826442"/>
+            <wp:effectExtent l="0" t="0" r="0" b="0"/>
+            <wp:wrapNone/>
+            <wp:docPr id="39" name="Kép 39"/>
+            <wp:cNvGraphicFramePr>
+              <a:graphicFrameLocks xmlns:a="http://schemas.openxmlformats.org/drawingml/2006/main" noChangeAspect="1"/>
+            </wp:cNvGraphicFramePr>
+            <a:graphic xmlns:a="http://schemas.openxmlformats.org/drawingml/2006/main">
+              <a:graphicData uri="http://schemas.openxmlformats.org/drawingml/2006/picture">
+                <pic:pic xmlns:pic="http://schemas.openxmlformats.org/drawingml/2006/picture">
+                  <pic:nvPicPr>
+                    <pic:cNvPr id="1" name=""/>
+                    <pic:cNvPicPr/>
+                  </pic:nvPicPr>
+                  <pic:blipFill>
+                    <a:blip r:embed="rId14">
+                      <a:extLst>
+                        <a:ext uri="{28A0092B-C50C-407E-A947-70E740481C1C}">
+                          <a14:useLocalDpi xmlns:a14="http://schemas.microsoft.com/office/drawing/2010/main" val="0"/>
+                        </a:ext>
+                      </a:extLst>
+                    </a:blip>
+                    <a:stretch>
+                      <a:fillRect/>
+                    </a:stretch>
+                  </pic:blipFill>
+                  <pic:spPr>
+                    <a:xfrm>
+                      <a:off x="0" y="0"/>
+                      <a:ext cx="4465145" cy="4826442"/>
+                    </a:xfrm>
+                    <a:prstGeom prst="rect">
+                      <a:avLst/>
+                    </a:prstGeom>
+                  </pic:spPr>
+                </pic:pic>
+              </a:graphicData>
+            </a:graphic>
+            <wp14:sizeRelH relativeFrom="margin">
+              <wp14:pctWidth>0</wp14:pctWidth>
+            </wp14:sizeRelH>
+            <wp14:sizeRelV relativeFrom="margin">
+              <wp14:pctHeight>0</wp14:pctHeight>
+            </wp14:sizeRelV>
+          </wp:anchor>
+        </w:drawing>
+      </w:r>
+      <w:r>
+        <w:rPr>
+          <w:noProof/>
+        </w:rPr>
+        <w:drawing>
+          <wp:anchor distT="0" distB="0" distL="114300" distR="114300" simplePos="0" relativeHeight="251696128" behindDoc="0" locked="0" layoutInCell="1" allowOverlap="1" wp14:anchorId="4CB359A5" wp14:editId="558A4B24">
+            <wp:simplePos x="0" y="0"/>
+            <wp:positionH relativeFrom="column">
+              <wp:posOffset>3904726</wp:posOffset>
+            </wp:positionH>
+            <wp:positionV relativeFrom="paragraph">
+              <wp:posOffset>4583</wp:posOffset>
+            </wp:positionV>
+            <wp:extent cx="1948070" cy="1948070"/>
+            <wp:effectExtent l="0" t="0" r="0" b="0"/>
+            <wp:wrapNone/>
+            <wp:docPr id="37" name="Kép 37" descr="Postman Mini- API Testing Tool – Alkalmazások a Google Playen"/>
+            <wp:cNvGraphicFramePr>
+              <a:graphicFrameLocks xmlns:a="http://schemas.openxmlformats.org/drawingml/2006/main" noChangeAspect="1"/>
+            </wp:cNvGraphicFramePr>
+            <a:graphic xmlns:a="http://schemas.openxmlformats.org/drawingml/2006/main">
+              <a:graphicData uri="http://schemas.openxmlformats.org/drawingml/2006/picture">
+                <pic:pic xmlns:pic="http://schemas.openxmlformats.org/drawingml/2006/picture">
+                  <pic:nvPicPr>
+                    <pic:cNvPr id="0" name="Picture 3" descr="Postman Mini- API Testing Tool – Alkalmazások a Google Playen"/>
+                    <pic:cNvPicPr>
+                      <a:picLocks noChangeAspect="1" noChangeArrowheads="1"/>
+                    </pic:cNvPicPr>
+                  </pic:nvPicPr>
+                  <pic:blipFill>
+                    <a:blip r:embed="rId15" cstate="print">
+                      <a:extLst>
+                        <a:ext uri="{28A0092B-C50C-407E-A947-70E740481C1C}">
+                          <a14:useLocalDpi xmlns:a14="http://schemas.microsoft.com/office/drawing/2010/main" val="0"/>
+                        </a:ext>
+                      </a:extLst>
+                    </a:blip>
+                    <a:srcRect/>
+                    <a:stretch>
+                      <a:fillRect/>
+                    </a:stretch>
+                  </pic:blipFill>
+                  <pic:spPr bwMode="auto">
+                    <a:xfrm>
+                      <a:off x="0" y="0"/>
+                      <a:ext cx="1948070" cy="1948070"/>
+                    </a:xfrm>
+                    <a:prstGeom prst="rect">
+                      <a:avLst/>
+                    </a:prstGeom>
+                    <a:noFill/>
+                    <a:ln>
+                      <a:noFill/>
+                    </a:ln>
+                  </pic:spPr>
+                </pic:pic>
+              </a:graphicData>
+            </a:graphic>
+          </wp:anchor>
+        </w:drawing>
+      </w:r>
+    </w:p>
+    <w:p>
+      <w:pPr>
+        <w:ind w:left="708" w:firstLine="708"/>
+      </w:pPr>
+      <w:r>
+        <w:rPr>
+          <w:noProof/>
+        </w:rPr>
+        <mc:AlternateContent>
+          <mc:Choice Requires="wps">
+            <w:drawing>
+              <wp:anchor distT="0" distB="0" distL="114300" distR="114300" simplePos="0" relativeHeight="251698176" behindDoc="0" locked="0" layoutInCell="1" allowOverlap="1" wp14:anchorId="31DDCD60" wp14:editId="5688FCF4">
+                <wp:simplePos x="0" y="0"/>
+                <wp:positionH relativeFrom="column">
+                  <wp:posOffset>1242329</wp:posOffset>
+                </wp:positionH>
+                <wp:positionV relativeFrom="paragraph">
+                  <wp:posOffset>136046</wp:posOffset>
+                </wp:positionV>
+                <wp:extent cx="762935" cy="123416"/>
+                <wp:effectExtent l="0" t="0" r="18415" b="10160"/>
+                <wp:wrapNone/>
+                <wp:docPr id="40" name="Téglalap 40"/>
+                <wp:cNvGraphicFramePr/>
+                <a:graphic xmlns:a="http://schemas.openxmlformats.org/drawingml/2006/main">
+                  <a:graphicData uri="http://schemas.microsoft.com/office/word/2010/wordprocessingShape">
+                    <wps:wsp>
+                      <wps:cNvSpPr/>
+                      <wps:spPr>
+                        <a:xfrm>
+                          <a:off x="0" y="0"/>
+                          <a:ext cx="762935" cy="123416"/>
+                        </a:xfrm>
+                        <a:prstGeom prst="rect">
+                          <a:avLst/>
+                        </a:prstGeom>
+                        <a:solidFill>
+                          <a:srgbClr val="FF0000"/>
+                        </a:solidFill>
+                      </wps:spPr>
+                      <wps:style>
+                        <a:lnRef idx="2">
+                          <a:schemeClr val="accent1">
+                            <a:shade val="50000"/>
+                          </a:schemeClr>
+                        </a:lnRef>
+                        <a:fillRef idx="1">
+                          <a:schemeClr val="accent1"/>
+                        </a:fillRef>
+                        <a:effectRef idx="0">
+                          <a:schemeClr val="accent1"/>
+                        </a:effectRef>
+                        <a:fontRef idx="minor">
+                          <a:schemeClr val="lt1"/>
+                        </a:fontRef>
+                      </wps:style>
+                      <wps:bodyPr rot="0" spcFirstLastPara="0" vertOverflow="overflow" horzOverflow="overflow" vert="horz" wrap="square" lIns="91440" tIns="45720" rIns="91440" bIns="45720" numCol="1" spcCol="0" rtlCol="0" fromWordArt="0" anchor="ctr" anchorCtr="0" forceAA="0" compatLnSpc="1">
+                        <a:prstTxWarp prst="textNoShape">
+                          <a:avLst/>
+                        </a:prstTxWarp>
+                        <a:noAutofit/>
+                      </wps:bodyPr>
+                    </wps:wsp>
+                  </a:graphicData>
+                </a:graphic>
+              </wp:anchor>
+            </w:drawing>
+          </mc:Choice>
+          <mc:Fallback>
+            <w:pict>
+              <v:rect w14:anchorId="67EB7E6B" id="Téglalap 40" o:spid="_x0000_s1026" style="position:absolute;margin-left:97.8pt;margin-top:10.7pt;width:60.05pt;height:9.7pt;z-index:251698176;visibility:visible;mso-wrap-style:square;mso-wrap-distance-left:9pt;mso-wrap-distance-top:0;mso-wrap-distance-right:9pt;mso-wrap-distance-bottom:0;mso-position-horizontal:absolute;mso-position-horizontal-relative:text;mso-position-vertical:absolute;mso-position-vertical-relative:text;v-text-anchor:middle" o:gfxdata="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" fillcolor="red" strokecolor="#1f3763 [1604]" strokeweight="1pt"/>
+            </w:pict>
+          </mc:Fallback>
+        </mc:AlternateContent>
+      </w:r>
+    </w:p>
+    <w:p>
+      <w:pPr>
+        <w:ind w:left="708" w:firstLine="708"/>
+      </w:pPr>
+      <w:r>
+        <w:rPr>
+          <w:noProof/>
+        </w:rPr>
+        <mc:AlternateContent>
+          <mc:Choice Requires="wps">
+            <w:drawing>
+              <wp:anchor distT="0" distB="0" distL="114300" distR="114300" simplePos="0" relativeHeight="251701248" behindDoc="0" locked="0" layoutInCell="1" allowOverlap="1" wp14:anchorId="46120C04" wp14:editId="2EE179E3">
+                <wp:simplePos x="0" y="0"/>
+                <wp:positionH relativeFrom="column">
+                  <wp:posOffset>1712805</wp:posOffset>
+                </wp:positionH>
+                <wp:positionV relativeFrom="paragraph">
+                  <wp:posOffset>234522</wp:posOffset>
+                </wp:positionV>
+                <wp:extent cx="247132" cy="706837"/>
+                <wp:effectExtent l="0" t="0" r="635" b="0"/>
+                <wp:wrapNone/>
+                <wp:docPr id="43" name="Nyíl: felfelé mutató 43"/>
+                <wp:cNvGraphicFramePr/>
+                <a:graphic xmlns:a="http://schemas.openxmlformats.org/drawingml/2006/main">
+                  <a:graphicData uri="http://schemas.microsoft.com/office/word/2010/wordprocessingShape">
+                    <wps:wsp>
+                      <wps:cNvSpPr/>
+                      <wps:spPr>
+                        <a:xfrm>
+                          <a:off x="0" y="0"/>
+                          <a:ext cx="247132" cy="706837"/>
+                        </a:xfrm>
+                        <a:prstGeom prst="upArrow">
+                          <a:avLst/>
+                        </a:prstGeom>
+                        <a:solidFill>
+                          <a:srgbClr val="00B050"/>
+                        </a:solidFill>
+                        <a:ln>
+                          <a:noFill/>
+                        </a:ln>
+                      </wps:spPr>
+                      <wps:style>
+                        <a:lnRef idx="2">
+                          <a:schemeClr val="accent1">
+                            <a:shade val="50000"/>
+                          </a:schemeClr>
+                        </a:lnRef>
+                        <a:fillRef idx="1">
+                          <a:schemeClr val="accent1"/>
+                        </a:fillRef>
+                        <a:effectRef idx="0">
+                          <a:schemeClr val="accent1"/>
+                        </a:effectRef>
+                        <a:fontRef idx="minor">
+                          <a:schemeClr val="lt1"/>
+                        </a:fontRef>
+                      </wps:style>
+                      <wps:bodyPr rot="0" spcFirstLastPara="0" vertOverflow="overflow" horzOverflow="overflow" vert="horz" wrap="square" lIns="91440" tIns="45720" rIns="91440" bIns="45720" numCol="1" spcCol="0" rtlCol="0" fromWordArt="0" anchor="ctr" anchorCtr="0" forceAA="0" compatLnSpc="1">
+                        <a:prstTxWarp prst="textNoShape">
+                          <a:avLst/>
+                        </a:prstTxWarp>
+                        <a:noAutofit/>
+                      </wps:bodyPr>
+                    </wps:wsp>
+                  </a:graphicData>
+                </a:graphic>
+              </wp:anchor>
+            </w:drawing>
+          </mc:Choice>
+          <mc:Fallback>
+            <w:pict>
+              <v:shapetype w14:anchorId="571E7CF9" id="_x0000_t68" coordsize="21600,21600" o:spt="68" adj="5400,5400" path="m0@0l@1@0@1,21600@2,21600@2@0,21600@0,10800,xe">
+                <v:stroke joinstyle="miter"/>
+                <v:formulas>
+                  <v:f eqn="val #0"/>
+                  <v:f eqn="val #1"/>
+                  <v:f eqn="sum 21600 0 #1"/>
+                  <v:f eqn="prod #0 #1 10800"/>
+                  <v:f eqn="sum #0 0 @3"/>
+                </v:formulas>
+                <v:path o:connecttype="custom" o:connectlocs="10800,0;0,@0;10800,21600;21600,@0" o:connectangles="270,180,90,0" textboxrect="@1,@4,@2,21600"/>
+                <v:handles>
+                  <v:h position="#1,#0" xrange="0,10800" yrange="0,21600"/>
+                </v:handles>
+              </v:shapetype>
+              <v:shape id="Nyíl: felfelé mutató 43" o:spid="_x0000_s1026" type="#_x0000_t68" style="position:absolute;margin-left:134.85pt;margin-top:18.45pt;width:19.45pt;height:55.65pt;z-index:251701248;visibility:visible;mso-wrap-style:square;mso-wrap-distance-left:9pt;mso-wrap-distance-top:0;mso-wrap-distance-right:9pt;mso-wrap-distance-bottom:0;mso-position-horizontal:absolute;mso-position-horizontal-relative:text;mso-position-vertical:absolute;mso-position-vertical-relative:text;v-text-anchor:middle" o:gfxdata="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" adj="3776" fillcolor="#00b050" stroked="f" strokeweight="1pt"/>
+            </w:pict>
+          </mc:Fallback>
+        </mc:AlternateContent>
+      </w:r>
+    </w:p>
+    <w:p/>
+    <w:p/>
+    <w:p>
+      <w:r>
+        <w:rPr>
+          <w:noProof/>
+        </w:rPr>
+        <mc:AlternateContent>
+          <mc:Choice Requires="wps">
+            <w:drawing>
+              <wp:anchor distT="45720" distB="45720" distL="114300" distR="114300" simplePos="0" relativeHeight="251703296" behindDoc="0" locked="0" layoutInCell="1" allowOverlap="1" wp14:anchorId="105E8AB8" wp14:editId="36B34C13">
+                <wp:simplePos x="0" y="0"/>
+                <wp:positionH relativeFrom="column">
+                  <wp:posOffset>1480516</wp:posOffset>
+                </wp:positionH>
+                <wp:positionV relativeFrom="paragraph">
+                  <wp:posOffset>95582</wp:posOffset>
+                </wp:positionV>
+                <wp:extent cx="728980" cy="235585"/>
+                <wp:effectExtent l="0" t="0" r="0" b="0"/>
+                <wp:wrapSquare wrapText="bothSides"/>
+                <wp:docPr id="217" name="Szövegdoboz 2"/>
+                <wp:cNvGraphicFramePr>
+                  <a:graphicFrameLocks xmlns:a="http://schemas.openxmlformats.org/drawingml/2006/main"/>
+                </wp:cNvGraphicFramePr>
+                <a:graphic xmlns:a="http://schemas.openxmlformats.org/drawingml/2006/main">
+                  <a:graphicData uri="http://schemas.microsoft.com/office/word/2010/wordprocessingShape">
+                    <wps:wsp>
+                      <wps:cNvSpPr txBox="1">
+                        <a:spLocks noChangeArrowheads="1"/>
+                      </wps:cNvSpPr>
+                      <wps:spPr bwMode="auto">
+                        <a:xfrm>
+                          <a:off x="0" y="0"/>
+                          <a:ext cx="728980" cy="235585"/>
+                        </a:xfrm>
+                        <a:prstGeom prst="rect">
+                          <a:avLst/>
+                        </a:prstGeom>
+                        <a:noFill/>
+                        <a:ln w="9525">
+                          <a:noFill/>
+                          <a:miter lim="800000"/>
+                          <a:headEnd/>
+                          <a:tailEnd/>
+                        </a:ln>
+                      </wps:spPr>
+                      <wps:txbx>
+                        <w:txbxContent>
+                          <w:p>
+                            <w:pPr>
+                              <w:rPr>
+                                <w:color w:val="000000" w:themeColor="text1"/>
+                                <w:sz w:val="18"/>
+                                <w:szCs w:val="18"/>
+                              </w:rPr>
+                            </w:pPr>
+                            <w:r>
+                              <w:rPr>
+                                <w:color w:val="000000" w:themeColor="text1"/>
+                                <w:sz w:val="18"/>
+                                <w:szCs w:val="18"/>
+                              </w:rPr>
+                              <w:t>API</w:t>
+                            </w:r>
+                            <w:r>
+                              <w:rPr>
+                                <w:color w:val="000000" w:themeColor="text1"/>
+                                <w:sz w:val="18"/>
+                                <w:szCs w:val="18"/>
+                              </w:rPr>
+                              <w:t xml:space="preserve"> Helye</w:t>
+                            </w:r>
+                          </w:p>
+                        </w:txbxContent>
+                      </wps:txbx>
+                      <wps:bodyPr rot="0" vert="horz" wrap="square" lIns="91440" tIns="45720" rIns="91440" bIns="45720" anchor="t" anchorCtr="0">
+                        <a:noAutofit/>
+                      </wps:bodyPr>
+                    </wps:wsp>
+                  </a:graphicData>
+                </a:graphic>
+                <wp14:sizeRelH relativeFrom="margin">
+                  <wp14:pctWidth>0</wp14:pctWidth>
+                </wp14:sizeRelH>
+                <wp14:sizeRelV relativeFrom="margin">
+                  <wp14:pctHeight>0</wp14:pctHeight>
+                </wp14:sizeRelV>
+              </wp:anchor>
+            </w:drawing>
+          </mc:Choice>
+          <mc:Fallback>
+            <w:pict>
+              <v:shapetype w14:anchorId="105E8AB8" id="_x0000_t202" coordsize="21600,21600" o:spt="202" path="m,l,21600r21600,l21600,xe">
+                <v:stroke joinstyle="miter"/>
+                <v:path gradientshapeok="t" o:connecttype="rect"/>
+              </v:shapetype>
+              <v:shape id="Szövegdoboz 2" o:spid="_x0000_s1026" type="#_x0000_t202" style="position:absolute;left:0;text-align:left;margin-left:116.6pt;margin-top:7.55pt;width:57.4pt;height:18.55pt;z-index:251703296;visibility:visible;mso-wrap-style:square;mso-width-percent:0;mso-height-percent:0;mso-wrap-distance-left:9pt;mso-wrap-distance-top:3.6pt;mso-wrap-distance-right:9pt;mso-wrap-distance-bottom:3.6pt;mso-position-horizontal:absolute;mso-position-horizontal-relative:text;mso-position-vertical:absolute;mso-position-vertical-relative:text;mso-width-percent:0;mso-height-percent:0;mso-width-relative:margin;mso-height-relative:margin;v-text-anchor:top" o:gfxdata="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" filled="f" stroked="f">
+                <v:textbox>
+                  <w:txbxContent>
+                    <w:p>
+                      <w:pPr>
+                        <w:rPr>
+                          <w:color w:val="000000" w:themeColor="text1"/>
+                          <w:sz w:val="18"/>
+                          <w:szCs w:val="18"/>
+                        </w:rPr>
+                      </w:pPr>
+                      <w:r>
+                        <w:rPr>
+                          <w:color w:val="000000" w:themeColor="text1"/>
+                          <w:sz w:val="18"/>
+                          <w:szCs w:val="18"/>
+                        </w:rPr>
+                        <w:t>API</w:t>
+                      </w:r>
+                      <w:r>
+                        <w:rPr>
+                          <w:color w:val="000000" w:themeColor="text1"/>
+                          <w:sz w:val="18"/>
+                          <w:szCs w:val="18"/>
+                        </w:rPr>
+                        <w:t xml:space="preserve"> Helye</w:t>
+                      </w:r>
+                    </w:p>
+                  </w:txbxContent>
+                </v:textbox>
+                <w10:wrap type="square"/>
+              </v:shape>
+            </w:pict>
+          </mc:Fallback>
+        </mc:AlternateContent>
+      </w:r>
+    </w:p>
+    <w:p/>
+    <w:p>
+      <w:pPr>
+        <w:ind w:right="423"/>
+        <w:jc w:val="right"/>
+        <w:rPr>
+          <w:color w:val="FF0000"/>
+          <w:sz w:val="44"/>
+          <w:szCs w:val="44"/>
+        </w:rPr>
+      </w:pPr>
+      <w:r>
+        <w:rPr>
+          <w:color w:val="FF0000"/>
+          <w:sz w:val="44"/>
+          <w:szCs w:val="44"/>
+        </w:rPr>
+        <w:t>Postman</w:t>
+      </w:r>
     </w:p>
     <w:p>
       <w:pPr>
@@ -5216,7 +6730,7 @@
                     <pic:cNvPicPr/>
                   </pic:nvPicPr>
                   <pic:blipFill>
-                    <a:blip r:embed="rId13">
+                    <a:blip r:embed="rId16">
                       <a:extLst>
                         <a:ext uri="{28A0092B-C50C-407E-A947-70E740481C1C}">
                           <a14:useLocalDpi xmlns:a14="http://schemas.microsoft.com/office/drawing/2010/main" val="0"/>
@@ -5252,7 +6766,21 @@
         <w:rPr>
           <w:rFonts w:eastAsia="Times New Roman" w:cs="Times New Roman"/>
         </w:rPr>
-        <w:t xml:space="preserve"> Backend Szerver kezeli, mikor megváltozik az id egy külön met</w:t>
+        <w:t xml:space="preserve"> Backend Szerver kezeli, mikor megváltozik az </w:t>
+      </w:r>
+      <w:proofErr w:type="spellStart"/>
+      <w:r>
+        <w:rPr>
+          <w:rFonts w:eastAsia="Times New Roman" w:cs="Times New Roman"/>
+        </w:rPr>
+        <w:t>id</w:t>
+      </w:r>
+      <w:proofErr w:type="spellEnd"/>
+      <w:r>
+        <w:rPr>
+          <w:rFonts w:eastAsia="Times New Roman" w:cs="Times New Roman"/>
+        </w:rPr>
+        <w:t xml:space="preserve"> egy külön met</w:t>
       </w:r>
       <w:r>
         <w:rPr>
@@ -5290,7 +6818,63 @@
         <w:rPr>
           <w:rFonts w:eastAsia="Times New Roman" w:cs="Times New Roman"/>
         </w:rPr>
-        <w:t xml:space="preserve"> idHandler metódus, újraosztja az id-t, így, mindig a valós id számát kapjuk az adott terméknek.</w:t>
+        <w:t xml:space="preserve"> </w:t>
+      </w:r>
+      <w:proofErr w:type="spellStart"/>
+      <w:r>
+        <w:rPr>
+          <w:rFonts w:eastAsia="Times New Roman" w:cs="Times New Roman"/>
+        </w:rPr>
+        <w:t>idHandler</w:t>
+      </w:r>
+      <w:proofErr w:type="spellEnd"/>
+      <w:r>
+        <w:rPr>
+          <w:rFonts w:eastAsia="Times New Roman" w:cs="Times New Roman"/>
+        </w:rPr>
+        <w:t xml:space="preserve"> metódus, </w:t>
+      </w:r>
+      <w:proofErr w:type="spellStart"/>
+      <w:r>
+        <w:rPr>
+          <w:rFonts w:eastAsia="Times New Roman" w:cs="Times New Roman"/>
+        </w:rPr>
+        <w:t>újraosztja</w:t>
+      </w:r>
+      <w:proofErr w:type="spellEnd"/>
+      <w:r>
+        <w:rPr>
+          <w:rFonts w:eastAsia="Times New Roman" w:cs="Times New Roman"/>
+        </w:rPr>
+        <w:t xml:space="preserve"> az </w:t>
+      </w:r>
+      <w:proofErr w:type="spellStart"/>
+      <w:r>
+        <w:rPr>
+          <w:rFonts w:eastAsia="Times New Roman" w:cs="Times New Roman"/>
+        </w:rPr>
+        <w:t>id</w:t>
+      </w:r>
+      <w:proofErr w:type="spellEnd"/>
+      <w:r>
+        <w:rPr>
+          <w:rFonts w:eastAsia="Times New Roman" w:cs="Times New Roman"/>
+        </w:rPr>
+        <w:t xml:space="preserve">-t, így, mindig a valós </w:t>
+      </w:r>
+      <w:proofErr w:type="spellStart"/>
+      <w:r>
+        <w:rPr>
+          <w:rFonts w:eastAsia="Times New Roman" w:cs="Times New Roman"/>
+        </w:rPr>
+        <w:t>id</w:t>
+      </w:r>
+      <w:proofErr w:type="spellEnd"/>
+      <w:r>
+        <w:rPr>
+          <w:rFonts w:eastAsia="Times New Roman" w:cs="Times New Roman"/>
+        </w:rPr>
+        <w:t xml:space="preserve"> számát kapjuk az adott terméknek.</w:t>
       </w:r>
     </w:p>
     <w:p>
@@ -5317,7 +6901,15 @@
         <w:jc w:val="left"/>
       </w:pPr>
       <w:r>
-        <w:t>A Frontend azon része egy weboldalnak vagy alkalmazásnak, amit a felhasználó tud látni és interaktálni vele, bele értve a megjelenés, a gombok és maga a tartalom. A weboldal elkészítéséhez</w:t>
+        <w:t xml:space="preserve">A Frontend azon része egy weboldalnak vagy alkalmazásnak, amit a felhasználó tud látni és </w:t>
+      </w:r>
+      <w:proofErr w:type="spellStart"/>
+      <w:r>
+        <w:t>interaktálni</w:t>
+      </w:r>
+      <w:proofErr w:type="spellEnd"/>
+      <w:r>
+        <w:t xml:space="preserve"> vele, bele értve a megjelenés, a gombok és maga a tartalom. A weboldal elkészítéséhez</w:t>
       </w:r>
       <w:r>
         <w:t xml:space="preserve"> a HTML, CSS és JavaScript </w:t>
@@ -5407,7 +6999,15 @@
         <w:t>A frontend, több hónapos munkája után, a kinézetet elkészítettük, és véglegessé formáltuk.</w:t>
       </w:r>
       <w:r>
-        <w:t xml:space="preserve"> A logo-t az egyik csapat tag készítette, az alsó képeket, AI generálta.</w:t>
+        <w:t xml:space="preserve"> A </w:t>
+      </w:r>
+      <w:proofErr w:type="spellStart"/>
+      <w:r>
+        <w:t>logo</w:t>
+      </w:r>
+      <w:proofErr w:type="spellEnd"/>
+      <w:r>
+        <w:t>-t az egyik csapat tag készítette, az alsó képeket, AI generálta.</w:t>
       </w:r>
     </w:p>
     <w:p>
@@ -5449,7 +7049,7 @@
                     <pic:cNvPicPr/>
                   </pic:nvPicPr>
                   <pic:blipFill>
-                    <a:blip r:embed="rId14" cstate="print">
+                    <a:blip r:embed="rId17" cstate="print">
                       <a:extLst>
                         <a:ext uri="{28A0092B-C50C-407E-A947-70E740481C1C}">
                           <a14:useLocalDpi xmlns:a14="http://schemas.microsoft.com/office/drawing/2010/main" val="0"/>
@@ -5509,7 +7109,7 @@
                     <pic:cNvPicPr/>
                   </pic:nvPicPr>
                   <pic:blipFill>
-                    <a:blip r:embed="rId15">
+                    <a:blip r:embed="rId18">
                       <a:extLst>
                         <a:ext uri="{28A0092B-C50C-407E-A947-70E740481C1C}">
                           <a14:useLocalDpi xmlns:a14="http://schemas.microsoft.com/office/drawing/2010/main" val="0"/>
@@ -5561,7 +7161,7 @@
                     <pic:cNvPicPr/>
                   </pic:nvPicPr>
                   <pic:blipFill>
-                    <a:blip r:embed="rId16"/>
+                    <a:blip r:embed="rId19"/>
                     <a:stretch>
                       <a:fillRect/>
                     </a:stretch>
@@ -5764,7 +7364,15 @@
         <w:jc w:val="left"/>
       </w:pPr>
       <w:r>
-        <w:t>A regisztrációs oldal le van kezelve, hogy a felhasználó beteljesítse az új profil készítéséhez elvárt követelményeket, amiket ha megvalósít, a piros színből átvált zöldre, jelezve, hogy az adott követelményt sikeresen megtette.</w:t>
+        <w:t xml:space="preserve">A regisztrációs oldal le van kezelve, hogy a felhasználó beteljesítse az új profil készítéséhez elvárt követelményeket, </w:t>
+      </w:r>
+      <w:proofErr w:type="gramStart"/>
+      <w:r>
+        <w:t>amiket</w:t>
+      </w:r>
+      <w:proofErr w:type="gramEnd"/>
+      <w:r>
+        <w:t xml:space="preserve"> ha megvalósít, a piros színből átvált zöldre, jelezve, hogy az adott követelményt sikeresen megtette.</w:t>
       </w:r>
     </w:p>
     <w:p>
@@ -5809,7 +7417,7 @@
                     <pic:cNvPicPr/>
                   </pic:nvPicPr>
                   <pic:blipFill>
-                    <a:blip r:embed="rId17"/>
+                    <a:blip r:embed="rId20"/>
                     <a:stretch>
                       <a:fillRect/>
                     </a:stretch>
@@ -6063,7 +7671,7 @@
                     <pic:cNvPicPr/>
                   </pic:nvPicPr>
                   <pic:blipFill>
-                    <a:blip r:embed="rId18"/>
+                    <a:blip r:embed="rId21"/>
                     <a:stretch>
                       <a:fillRect/>
                     </a:stretch>
@@ -6105,11 +7713,21 @@
         <w:spacing w:line="259" w:lineRule="auto"/>
         <w:jc w:val="left"/>
       </w:pPr>
+      <w:proofErr w:type="gramStart"/>
       <w:r>
         <w:t>EJS</w:t>
       </w:r>
       <w:r>
-        <w:t>(Embedded JavaScript)</w:t>
+        <w:t>(</w:t>
+      </w:r>
+      <w:proofErr w:type="spellStart"/>
+      <w:proofErr w:type="gramEnd"/>
+      <w:r>
+        <w:t>Embedded</w:t>
+      </w:r>
+      <w:proofErr w:type="spellEnd"/>
+      <w:r>
+        <w:t xml:space="preserve"> JavaScript)</w:t>
       </w:r>
       <w:r>
         <w:t>: Az adatbázisból érkező értékek beágyazását segítette elő.</w:t>
@@ -6146,7 +7764,7 @@
                     <pic:cNvPicPr/>
                   </pic:nvPicPr>
                   <pic:blipFill>
-                    <a:blip r:embed="rId19"/>
+                    <a:blip r:embed="rId22"/>
                     <a:stretch>
                       <a:fillRect/>
                     </a:stretch>
@@ -6237,7 +7855,7 @@
                     <pic:cNvPicPr/>
                   </pic:nvPicPr>
                   <pic:blipFill>
-                    <a:blip r:embed="rId20"/>
+                    <a:blip r:embed="rId23"/>
                     <a:stretch>
                       <a:fillRect/>
                     </a:stretch>
@@ -6272,7 +7890,23 @@
           <w:b/>
           <w:bCs/>
         </w:rPr>
-        <w:t>(EJS értékadás: &lt;%= foodName %&gt;)</w:t>
+        <w:t xml:space="preserve">(EJS értékadás: &lt;%= </w:t>
+      </w:r>
+      <w:proofErr w:type="spellStart"/>
+      <w:r>
+        <w:rPr>
+          <w:b/>
+          <w:bCs/>
+        </w:rPr>
+        <w:t>foodName</w:t>
+      </w:r>
+      <w:proofErr w:type="spellEnd"/>
+      <w:r>
+        <w:rPr>
+          <w:b/>
+          <w:bCs/>
+        </w:rPr>
+        <w:t xml:space="preserve"> %&gt;)</w:t>
       </w:r>
     </w:p>
     <w:p>
@@ -6430,7 +8064,7 @@
               </wp:anchor>
             </w:drawing>
           </mc:Choice>
-          <mc:Fallback xmlns:a="http://schemas.openxmlformats.org/drawingml/2006/main" xmlns:pic="http://schemas.openxmlformats.org/drawingml/2006/picture" xmlns:a14="http://schemas.microsoft.com/office/drawing/2010/main">
+          <mc:Fallback xmlns:a14="http://schemas.microsoft.com/office/drawing/2010/main" xmlns:pic="http://schemas.openxmlformats.org/drawingml/2006/picture" xmlns:a="http://schemas.openxmlformats.org/drawingml/2006/main">
             <w:pict>
               <v:shape id="Derékszögű háromszög 7" style="position:absolute;margin-left:0;margin-top:-71pt;width:190.5pt;height:190.5pt;rotation:90;z-index:251670528;visibility:visible;mso-wrap-style:square;mso-width-percent:0;mso-wrap-distance-left:9pt;mso-wrap-distance-top:0;mso-wrap-distance-right:9pt;mso-wrap-distance-bottom:0;mso-position-horizontal:left;mso-position-horizontal-relative:page;mso-position-vertical:absolute;mso-position-vertical-relative:text;mso-width-percent:0;mso-width-relative:margin;v-text-anchor:middle" coordsize="2419350,2419350" o:spid="_x0000_s1026" fillcolor="#ed7d31 [3205]" stroked="f" strokeweight="1pt" path="m,2419350l,c806450,806450,-382154,2206666,2419350,2419350l,2419350xe" o:gfxdata="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" w14:anchorId="3D992DA4">
                 <v:stroke joinstyle="miter"/>
@@ -6605,7 +8239,7 @@
               </wp:anchor>
             </w:drawing>
           </mc:Choice>
-          <mc:Fallback xmlns:a="http://schemas.openxmlformats.org/drawingml/2006/main" xmlns:pic="http://schemas.openxmlformats.org/drawingml/2006/picture" xmlns:a14="http://schemas.microsoft.com/office/drawing/2010/main">
+          <mc:Fallback xmlns:a14="http://schemas.microsoft.com/office/drawing/2010/main" xmlns:pic="http://schemas.openxmlformats.org/drawingml/2006/picture" xmlns:a="http://schemas.openxmlformats.org/drawingml/2006/main">
             <w:pict>
               <v:shape id="Derékszögű háromszög 7" style="position:absolute;margin-left:0;margin-top:-71.35pt;width:190.5pt;height:190.5pt;rotation:90;z-index:251672576;visibility:visible;mso-wrap-style:square;mso-width-percent:0;mso-wrap-distance-left:9pt;mso-wrap-distance-top:0;mso-wrap-distance-right:9pt;mso-wrap-distance-bottom:0;mso-position-horizontal:left;mso-position-horizontal-relative:page;mso-position-vertical:absolute;mso-position-vertical-relative:text;mso-width-percent:0;mso-width-relative:margin;v-text-anchor:middle" coordsize="2419350,2419350" o:spid="_x0000_s1026" fillcolor="#ed7d31 [3205]" stroked="f" strokeweight="1pt" path="m,2419350l,c806450,806450,-382154,2206666,2419350,2419350l,2419350xe" o:gfxdata="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" w14:anchorId="0AF53019">
                 <v:stroke joinstyle="miter"/>

</xml_diff>